<commit_message>
Readme update (empty folders creation)
</commit_message>
<xml_diff>
--- a/readme.docx
+++ b/readme.docx
@@ -309,8 +309,6 @@
             <w:t>Contents</w:t>
           </w:r>
         </w:p>
-        <w:bookmarkStart w:id="0" w:name="_GoBack"/>
-        <w:bookmarkEnd w:id="0"/>
         <w:p>
           <w:pPr>
             <w:pStyle w:val="TOC1"/>
@@ -1541,7 +1539,7 @@
           <w:rFonts w:cstheme="majorHAnsi"/>
         </w:rPr>
       </w:pPr>
-      <w:bookmarkStart w:id="1" w:name="_Toc84344994"/>
+      <w:bookmarkStart w:id="0" w:name="_Toc84344994"/>
       <w:proofErr w:type="spellStart"/>
       <w:r>
         <w:rPr>
@@ -1550,7 +1548,7 @@
         <w:lastRenderedPageBreak/>
         <w:t>ChangeLog</w:t>
       </w:r>
-      <w:bookmarkEnd w:id="1"/>
+      <w:bookmarkEnd w:id="0"/>
       <w:proofErr w:type="spellEnd"/>
     </w:p>
     <w:p>
@@ -2445,7 +2443,7 @@
           <w:rFonts w:cstheme="majorHAnsi"/>
         </w:rPr>
       </w:pPr>
-      <w:bookmarkStart w:id="2" w:name="_Toc84344995"/>
+      <w:bookmarkStart w:id="1" w:name="_Toc84344995"/>
       <w:r>
         <w:rPr>
           <w:rFonts w:cstheme="majorHAnsi"/>
@@ -2453,7 +2451,7 @@
         <w:lastRenderedPageBreak/>
         <w:t>Overview</w:t>
       </w:r>
-      <w:bookmarkEnd w:id="2"/>
+      <w:bookmarkEnd w:id="1"/>
       <w:r>
         <w:rPr>
           <w:rFonts w:cstheme="majorHAnsi"/>
@@ -2723,290 +2721,290 @@
           <w:rFonts w:cstheme="majorHAnsi"/>
         </w:rPr>
       </w:pPr>
-      <w:bookmarkStart w:id="3" w:name="_Toc84344996"/>
+      <w:bookmarkStart w:id="2" w:name="_Toc84344996"/>
       <w:r>
         <w:rPr>
           <w:rFonts w:cstheme="majorHAnsi"/>
         </w:rPr>
         <w:t>Script Output</w:t>
       </w:r>
+      <w:bookmarkEnd w:id="2"/>
+    </w:p>
+    <w:p>
+      <w:pPr>
+        <w:rPr>
+          <w:rFonts w:asciiTheme="majorHAnsi" w:hAnsiTheme="majorHAnsi" w:cstheme="majorHAnsi"/>
+        </w:rPr>
+      </w:pPr>
+    </w:p>
+    <w:p>
+      <w:pPr>
+        <w:rPr>
+          <w:rFonts w:asciiTheme="majorHAnsi" w:hAnsiTheme="majorHAnsi" w:cstheme="majorHAnsi"/>
+        </w:rPr>
+      </w:pPr>
+      <w:r>
+        <w:rPr>
+          <w:rFonts w:asciiTheme="majorHAnsi" w:hAnsiTheme="majorHAnsi" w:cstheme="majorHAnsi"/>
+        </w:rPr>
+        <w:t>The script output includes one report</w:t>
+      </w:r>
+      <w:r>
+        <w:rPr>
+          <w:rFonts w:asciiTheme="majorHAnsi" w:hAnsiTheme="majorHAnsi" w:cstheme="majorHAnsi"/>
+        </w:rPr>
+        <w:t xml:space="preserve"> in csv format:</w:t>
+      </w:r>
+    </w:p>
+    <w:p>
+      <w:pPr>
+        <w:rPr>
+          <w:rFonts w:asciiTheme="majorHAnsi" w:hAnsiTheme="majorHAnsi" w:cstheme="majorHAnsi"/>
+        </w:rPr>
+      </w:pPr>
+      <w:bookmarkStart w:id="3" w:name="_DefensePro_Best_Practice"/>
       <w:bookmarkEnd w:id="3"/>
     </w:p>
     <w:p>
       <w:pPr>
-        <w:rPr>
-          <w:rFonts w:asciiTheme="majorHAnsi" w:hAnsiTheme="majorHAnsi" w:cstheme="majorHAnsi"/>
-        </w:rPr>
-      </w:pPr>
-    </w:p>
-    <w:p>
-      <w:pPr>
-        <w:rPr>
-          <w:rFonts w:asciiTheme="majorHAnsi" w:hAnsiTheme="majorHAnsi" w:cstheme="majorHAnsi"/>
-        </w:rPr>
-      </w:pPr>
-      <w:r>
-        <w:rPr>
-          <w:rFonts w:asciiTheme="majorHAnsi" w:hAnsiTheme="majorHAnsi" w:cstheme="majorHAnsi"/>
-        </w:rPr>
-        <w:t>The script output includes one report</w:t>
-      </w:r>
-      <w:r>
-        <w:rPr>
-          <w:rFonts w:asciiTheme="majorHAnsi" w:hAnsiTheme="majorHAnsi" w:cstheme="majorHAnsi"/>
-        </w:rPr>
-        <w:t xml:space="preserve"> in csv format:</w:t>
-      </w:r>
-    </w:p>
-    <w:p>
-      <w:pPr>
-        <w:rPr>
-          <w:rFonts w:asciiTheme="majorHAnsi" w:hAnsiTheme="majorHAnsi" w:cstheme="majorHAnsi"/>
-        </w:rPr>
-      </w:pPr>
-      <w:bookmarkStart w:id="4" w:name="_DefensePro_Best_Practice"/>
+        <w:pStyle w:val="Heading2"/>
+        <w:rPr>
+          <w:rFonts w:cstheme="majorHAnsi"/>
+        </w:rPr>
+      </w:pPr>
+      <w:bookmarkStart w:id="4" w:name="_traffic_stats.csv"/>
+      <w:bookmarkStart w:id="5" w:name="_DefensePro_Traffic_statistics"/>
+      <w:bookmarkStart w:id="6" w:name="_Toc84344997"/>
       <w:bookmarkEnd w:id="4"/>
-    </w:p>
-    <w:p>
-      <w:pPr>
-        <w:pStyle w:val="Heading2"/>
+      <w:bookmarkEnd w:id="5"/>
+      <w:r>
         <w:rPr>
           <w:rFonts w:cstheme="majorHAnsi"/>
         </w:rPr>
-      </w:pPr>
-      <w:bookmarkStart w:id="5" w:name="_traffic_stats.csv"/>
-      <w:bookmarkStart w:id="6" w:name="_DefensePro_Traffic_statistics"/>
-      <w:bookmarkStart w:id="7" w:name="_Toc84344997"/>
-      <w:bookmarkEnd w:id="5"/>
+        <w:t>DefensePro Traffic statistics report (</w:t>
+      </w:r>
+      <w:r>
+        <w:rPr>
+          <w:rFonts w:cstheme="majorHAnsi"/>
+        </w:rPr>
+        <w:t>traffic_stats.csv</w:t>
+      </w:r>
+      <w:r>
+        <w:rPr>
+          <w:rFonts w:cstheme="majorHAnsi"/>
+        </w:rPr>
+        <w:t>)</w:t>
+      </w:r>
       <w:bookmarkEnd w:id="6"/>
-      <w:r>
+    </w:p>
+    <w:p>
+      <w:pPr>
+        <w:rPr>
+          <w:rFonts w:asciiTheme="majorHAnsi" w:hAnsiTheme="majorHAnsi" w:cstheme="majorHAnsi"/>
+        </w:rPr>
+      </w:pPr>
+    </w:p>
+    <w:p>
+      <w:pPr>
+        <w:rPr>
+          <w:rFonts w:asciiTheme="majorHAnsi" w:hAnsiTheme="majorHAnsi" w:cstheme="majorHAnsi"/>
+        </w:rPr>
+      </w:pPr>
+      <w:r>
+        <w:rPr>
+          <w:rFonts w:asciiTheme="majorHAnsi" w:hAnsiTheme="majorHAnsi" w:cstheme="majorHAnsi"/>
+        </w:rPr>
+        <w:t xml:space="preserve">“traffic_stats.csv” report includes highest traffic utilization average for the configurable historical timeframe in days (default is </w:t>
+      </w:r>
+      <w:r>
+        <w:rPr>
+          <w:rFonts w:asciiTheme="majorHAnsi" w:hAnsiTheme="majorHAnsi" w:cstheme="majorHAnsi"/>
+        </w:rPr>
+        <w:t>6</w:t>
+      </w:r>
+      <w:r>
+        <w:rPr>
+          <w:rFonts w:asciiTheme="majorHAnsi" w:hAnsiTheme="majorHAnsi" w:cstheme="majorHAnsi"/>
+        </w:rPr>
+        <w:t xml:space="preserve"> day</w:t>
+      </w:r>
+      <w:r>
+        <w:rPr>
+          <w:rFonts w:asciiTheme="majorHAnsi" w:hAnsiTheme="majorHAnsi" w:cstheme="majorHAnsi"/>
+        </w:rPr>
+        <w:t>s</w:t>
+      </w:r>
+      <w:r>
+        <w:rPr>
+          <w:rFonts w:asciiTheme="majorHAnsi" w:hAnsiTheme="majorHAnsi" w:cstheme="majorHAnsi"/>
+        </w:rPr>
+        <w:t xml:space="preserve">) for </w:t>
+      </w:r>
+      <w:r>
+        <w:rPr>
+          <w:rFonts w:asciiTheme="majorHAnsi" w:hAnsiTheme="majorHAnsi" w:cstheme="majorHAnsi"/>
+        </w:rPr>
+        <w:t xml:space="preserve">every policy including </w:t>
+      </w:r>
+      <w:r>
+        <w:rPr>
+          <w:rFonts w:asciiTheme="majorHAnsi" w:hAnsiTheme="majorHAnsi" w:cstheme="majorHAnsi"/>
+        </w:rPr>
+        <w:t>the following stats</w:t>
+      </w:r>
+    </w:p>
+    <w:p>
+      <w:pPr>
+        <w:rPr>
+          <w:rFonts w:asciiTheme="majorHAnsi" w:hAnsiTheme="majorHAnsi" w:cstheme="majorHAnsi"/>
+        </w:rPr>
+      </w:pPr>
+      <w:r>
+        <w:rPr>
+          <w:rFonts w:asciiTheme="majorHAnsi" w:hAnsiTheme="majorHAnsi" w:cstheme="majorHAnsi"/>
+        </w:rPr>
+        <w:t xml:space="preserve">CPS = Connections </w:t>
+      </w:r>
+      <w:proofErr w:type="gramStart"/>
+      <w:r>
+        <w:rPr>
+          <w:rFonts w:asciiTheme="majorHAnsi" w:hAnsiTheme="majorHAnsi" w:cstheme="majorHAnsi"/>
+        </w:rPr>
+        <w:t>Per</w:t>
+      </w:r>
+      <w:proofErr w:type="gramEnd"/>
+      <w:r>
+        <w:rPr>
+          <w:rFonts w:asciiTheme="majorHAnsi" w:hAnsiTheme="majorHAnsi" w:cstheme="majorHAnsi"/>
+        </w:rPr>
+        <w:t xml:space="preserve"> Second per policy per DefensePro</w:t>
+      </w:r>
+    </w:p>
+    <w:p>
+      <w:pPr>
+        <w:rPr>
+          <w:rFonts w:asciiTheme="majorHAnsi" w:hAnsiTheme="majorHAnsi" w:cstheme="majorHAnsi"/>
+        </w:rPr>
+      </w:pPr>
+      <w:r>
+        <w:rPr>
+          <w:rFonts w:asciiTheme="majorHAnsi" w:hAnsiTheme="majorHAnsi" w:cstheme="majorHAnsi"/>
+        </w:rPr>
+        <w:t xml:space="preserve">PPS = Packets </w:t>
+      </w:r>
+      <w:proofErr w:type="gramStart"/>
+      <w:r>
+        <w:rPr>
+          <w:rFonts w:asciiTheme="majorHAnsi" w:hAnsiTheme="majorHAnsi" w:cstheme="majorHAnsi"/>
+        </w:rPr>
+        <w:t>Per</w:t>
+      </w:r>
+      <w:proofErr w:type="gramEnd"/>
+      <w:r>
+        <w:rPr>
+          <w:rFonts w:asciiTheme="majorHAnsi" w:hAnsiTheme="majorHAnsi" w:cstheme="majorHAnsi"/>
+        </w:rPr>
+        <w:t xml:space="preserve"> Second per policy per DefensePro</w:t>
+      </w:r>
+    </w:p>
+    <w:p>
+      <w:pPr>
+        <w:rPr>
+          <w:rFonts w:asciiTheme="majorHAnsi" w:hAnsiTheme="majorHAnsi" w:cstheme="majorHAnsi"/>
+        </w:rPr>
+      </w:pPr>
+      <w:r>
+        <w:rPr>
+          <w:rFonts w:asciiTheme="majorHAnsi" w:hAnsiTheme="majorHAnsi" w:cstheme="majorHAnsi"/>
+        </w:rPr>
+        <w:t>BPS = Traffic utilization in Mbps per policy per DefensePro</w:t>
+      </w:r>
+    </w:p>
+    <w:p>
+      <w:pPr>
+        <w:rPr>
+          <w:rFonts w:asciiTheme="majorHAnsi" w:hAnsiTheme="majorHAnsi" w:cstheme="majorHAnsi"/>
+        </w:rPr>
+      </w:pPr>
+      <w:r>
+        <w:rPr>
+          <w:rFonts w:asciiTheme="majorHAnsi" w:hAnsiTheme="majorHAnsi" w:cstheme="majorHAnsi"/>
+        </w:rPr>
+        <w:t>BDOS protected protocols and Normal base</w:t>
+      </w:r>
+      <w:r>
+        <w:rPr>
+          <w:rFonts w:asciiTheme="majorHAnsi" w:hAnsiTheme="majorHAnsi" w:cstheme="majorHAnsi"/>
+        </w:rPr>
+        <w:t>line</w:t>
+      </w:r>
+      <w:r>
+        <w:rPr>
+          <w:rFonts w:asciiTheme="majorHAnsi" w:hAnsiTheme="majorHAnsi" w:cstheme="majorHAnsi"/>
+        </w:rPr>
+        <w:t xml:space="preserve"> </w:t>
+      </w:r>
+      <w:r>
+        <w:rPr>
+          <w:rFonts w:asciiTheme="majorHAnsi" w:hAnsiTheme="majorHAnsi" w:cstheme="majorHAnsi"/>
+        </w:rPr>
+        <w:t xml:space="preserve">BPS </w:t>
+      </w:r>
+      <w:r>
+        <w:rPr>
+          <w:rFonts w:asciiTheme="majorHAnsi" w:hAnsiTheme="majorHAnsi" w:cstheme="majorHAnsi"/>
+        </w:rPr>
+        <w:t>per policy per DefensePro</w:t>
+      </w:r>
+    </w:p>
+    <w:p>
+      <w:pPr>
+        <w:rPr>
+          <w:rFonts w:asciiTheme="majorHAnsi" w:hAnsiTheme="majorHAnsi" w:cstheme="majorHAnsi"/>
+        </w:rPr>
+      </w:pPr>
+      <w:r>
+        <w:rPr>
+          <w:rFonts w:asciiTheme="majorHAnsi" w:hAnsiTheme="majorHAnsi" w:cstheme="majorHAnsi"/>
+        </w:rPr>
+        <w:t>DNS protected record types and Normal baseline QPS per policy per DefensePro</w:t>
+      </w:r>
+    </w:p>
+    <w:p>
+      <w:pPr>
+        <w:rPr>
+          <w:rFonts w:asciiTheme="majorHAnsi" w:hAnsiTheme="majorHAnsi" w:cstheme="majorHAnsi"/>
+        </w:rPr>
+      </w:pPr>
+      <w:r>
+        <w:rPr>
+          <w:rFonts w:asciiTheme="majorHAnsi" w:hAnsiTheme="majorHAnsi" w:cstheme="majorHAnsi"/>
+        </w:rPr>
+        <w:t>CEC = Concurrent established Connections per DefensePro All policies combined</w:t>
+      </w:r>
+    </w:p>
+    <w:p>
+      <w:pPr>
+        <w:rPr>
+          <w:rFonts w:asciiTheme="majorHAnsi" w:hAnsiTheme="majorHAnsi" w:cstheme="majorHAnsi"/>
+        </w:rPr>
+      </w:pPr>
+    </w:p>
+    <w:p>
+      <w:pPr>
+        <w:rPr>
+          <w:rFonts w:asciiTheme="majorHAnsi" w:hAnsiTheme="majorHAnsi" w:cstheme="majorHAnsi"/>
+        </w:rPr>
+      </w:pPr>
+    </w:p>
+    <w:p>
+      <w:pPr>
+        <w:pStyle w:val="Heading1"/>
         <w:rPr>
           <w:rFonts w:cstheme="majorHAnsi"/>
         </w:rPr>
-        <w:t>DefensePro Traffic statistics report (</w:t>
-      </w:r>
-      <w:r>
-        <w:rPr>
-          <w:rFonts w:cstheme="majorHAnsi"/>
-        </w:rPr>
-        <w:t>traffic_stats.csv</w:t>
-      </w:r>
-      <w:r>
-        <w:rPr>
-          <w:rFonts w:cstheme="majorHAnsi"/>
-        </w:rPr>
-        <w:t>)</w:t>
-      </w:r>
-      <w:bookmarkEnd w:id="7"/>
-    </w:p>
-    <w:p>
-      <w:pPr>
-        <w:rPr>
-          <w:rFonts w:asciiTheme="majorHAnsi" w:hAnsiTheme="majorHAnsi" w:cstheme="majorHAnsi"/>
-        </w:rPr>
-      </w:pPr>
-    </w:p>
-    <w:p>
-      <w:pPr>
-        <w:rPr>
-          <w:rFonts w:asciiTheme="majorHAnsi" w:hAnsiTheme="majorHAnsi" w:cstheme="majorHAnsi"/>
-        </w:rPr>
-      </w:pPr>
-      <w:r>
-        <w:rPr>
-          <w:rFonts w:asciiTheme="majorHAnsi" w:hAnsiTheme="majorHAnsi" w:cstheme="majorHAnsi"/>
-        </w:rPr>
-        <w:t xml:space="preserve">“traffic_stats.csv” report includes highest traffic utilization average for the configurable historical timeframe in days (default is </w:t>
-      </w:r>
-      <w:r>
-        <w:rPr>
-          <w:rFonts w:asciiTheme="majorHAnsi" w:hAnsiTheme="majorHAnsi" w:cstheme="majorHAnsi"/>
-        </w:rPr>
-        <w:t>6</w:t>
-      </w:r>
-      <w:r>
-        <w:rPr>
-          <w:rFonts w:asciiTheme="majorHAnsi" w:hAnsiTheme="majorHAnsi" w:cstheme="majorHAnsi"/>
-        </w:rPr>
-        <w:t xml:space="preserve"> day</w:t>
-      </w:r>
-      <w:r>
-        <w:rPr>
-          <w:rFonts w:asciiTheme="majorHAnsi" w:hAnsiTheme="majorHAnsi" w:cstheme="majorHAnsi"/>
-        </w:rPr>
-        <w:t>s</w:t>
-      </w:r>
-      <w:r>
-        <w:rPr>
-          <w:rFonts w:asciiTheme="majorHAnsi" w:hAnsiTheme="majorHAnsi" w:cstheme="majorHAnsi"/>
-        </w:rPr>
-        <w:t xml:space="preserve">) for </w:t>
-      </w:r>
-      <w:r>
-        <w:rPr>
-          <w:rFonts w:asciiTheme="majorHAnsi" w:hAnsiTheme="majorHAnsi" w:cstheme="majorHAnsi"/>
-        </w:rPr>
-        <w:t xml:space="preserve">every policy including </w:t>
-      </w:r>
-      <w:r>
-        <w:rPr>
-          <w:rFonts w:asciiTheme="majorHAnsi" w:hAnsiTheme="majorHAnsi" w:cstheme="majorHAnsi"/>
-        </w:rPr>
-        <w:t>the following stats</w:t>
-      </w:r>
-    </w:p>
-    <w:p>
-      <w:pPr>
-        <w:rPr>
-          <w:rFonts w:asciiTheme="majorHAnsi" w:hAnsiTheme="majorHAnsi" w:cstheme="majorHAnsi"/>
-        </w:rPr>
-      </w:pPr>
-      <w:r>
-        <w:rPr>
-          <w:rFonts w:asciiTheme="majorHAnsi" w:hAnsiTheme="majorHAnsi" w:cstheme="majorHAnsi"/>
-        </w:rPr>
-        <w:t xml:space="preserve">CPS = Connections </w:t>
-      </w:r>
-      <w:proofErr w:type="gramStart"/>
-      <w:r>
-        <w:rPr>
-          <w:rFonts w:asciiTheme="majorHAnsi" w:hAnsiTheme="majorHAnsi" w:cstheme="majorHAnsi"/>
-        </w:rPr>
-        <w:t>Per</w:t>
-      </w:r>
-      <w:proofErr w:type="gramEnd"/>
-      <w:r>
-        <w:rPr>
-          <w:rFonts w:asciiTheme="majorHAnsi" w:hAnsiTheme="majorHAnsi" w:cstheme="majorHAnsi"/>
-        </w:rPr>
-        <w:t xml:space="preserve"> Second per policy per DefensePro</w:t>
-      </w:r>
-    </w:p>
-    <w:p>
-      <w:pPr>
-        <w:rPr>
-          <w:rFonts w:asciiTheme="majorHAnsi" w:hAnsiTheme="majorHAnsi" w:cstheme="majorHAnsi"/>
-        </w:rPr>
-      </w:pPr>
-      <w:r>
-        <w:rPr>
-          <w:rFonts w:asciiTheme="majorHAnsi" w:hAnsiTheme="majorHAnsi" w:cstheme="majorHAnsi"/>
-        </w:rPr>
-        <w:t xml:space="preserve">PPS = Packets </w:t>
-      </w:r>
-      <w:proofErr w:type="gramStart"/>
-      <w:r>
-        <w:rPr>
-          <w:rFonts w:asciiTheme="majorHAnsi" w:hAnsiTheme="majorHAnsi" w:cstheme="majorHAnsi"/>
-        </w:rPr>
-        <w:t>Per</w:t>
-      </w:r>
-      <w:proofErr w:type="gramEnd"/>
-      <w:r>
-        <w:rPr>
-          <w:rFonts w:asciiTheme="majorHAnsi" w:hAnsiTheme="majorHAnsi" w:cstheme="majorHAnsi"/>
-        </w:rPr>
-        <w:t xml:space="preserve"> Second per policy per DefensePro</w:t>
-      </w:r>
-    </w:p>
-    <w:p>
-      <w:pPr>
-        <w:rPr>
-          <w:rFonts w:asciiTheme="majorHAnsi" w:hAnsiTheme="majorHAnsi" w:cstheme="majorHAnsi"/>
-        </w:rPr>
-      </w:pPr>
-      <w:r>
-        <w:rPr>
-          <w:rFonts w:asciiTheme="majorHAnsi" w:hAnsiTheme="majorHAnsi" w:cstheme="majorHAnsi"/>
-        </w:rPr>
-        <w:t>BPS = Traffic utilization in Mbps per policy per DefensePro</w:t>
-      </w:r>
-    </w:p>
-    <w:p>
-      <w:pPr>
-        <w:rPr>
-          <w:rFonts w:asciiTheme="majorHAnsi" w:hAnsiTheme="majorHAnsi" w:cstheme="majorHAnsi"/>
-        </w:rPr>
-      </w:pPr>
-      <w:r>
-        <w:rPr>
-          <w:rFonts w:asciiTheme="majorHAnsi" w:hAnsiTheme="majorHAnsi" w:cstheme="majorHAnsi"/>
-        </w:rPr>
-        <w:t>BDOS protected protocols and Normal base</w:t>
-      </w:r>
-      <w:r>
-        <w:rPr>
-          <w:rFonts w:asciiTheme="majorHAnsi" w:hAnsiTheme="majorHAnsi" w:cstheme="majorHAnsi"/>
-        </w:rPr>
-        <w:t>line</w:t>
-      </w:r>
-      <w:r>
-        <w:rPr>
-          <w:rFonts w:asciiTheme="majorHAnsi" w:hAnsiTheme="majorHAnsi" w:cstheme="majorHAnsi"/>
-        </w:rPr>
-        <w:t xml:space="preserve"> </w:t>
-      </w:r>
-      <w:r>
-        <w:rPr>
-          <w:rFonts w:asciiTheme="majorHAnsi" w:hAnsiTheme="majorHAnsi" w:cstheme="majorHAnsi"/>
-        </w:rPr>
-        <w:t xml:space="preserve">BPS </w:t>
-      </w:r>
-      <w:r>
-        <w:rPr>
-          <w:rFonts w:asciiTheme="majorHAnsi" w:hAnsiTheme="majorHAnsi" w:cstheme="majorHAnsi"/>
-        </w:rPr>
-        <w:t>per policy per DefensePro</w:t>
-      </w:r>
-    </w:p>
-    <w:p>
-      <w:pPr>
-        <w:rPr>
-          <w:rFonts w:asciiTheme="majorHAnsi" w:hAnsiTheme="majorHAnsi" w:cstheme="majorHAnsi"/>
-        </w:rPr>
-      </w:pPr>
-      <w:r>
-        <w:rPr>
-          <w:rFonts w:asciiTheme="majorHAnsi" w:hAnsiTheme="majorHAnsi" w:cstheme="majorHAnsi"/>
-        </w:rPr>
-        <w:t>DNS protected record types and Normal baseline QPS per policy per DefensePro</w:t>
-      </w:r>
-    </w:p>
-    <w:p>
-      <w:pPr>
-        <w:rPr>
-          <w:rFonts w:asciiTheme="majorHAnsi" w:hAnsiTheme="majorHAnsi" w:cstheme="majorHAnsi"/>
-        </w:rPr>
-      </w:pPr>
-      <w:r>
-        <w:rPr>
-          <w:rFonts w:asciiTheme="majorHAnsi" w:hAnsiTheme="majorHAnsi" w:cstheme="majorHAnsi"/>
-        </w:rPr>
-        <w:t>CEC = Concurrent established Connections per DefensePro All policies combined</w:t>
-      </w:r>
-    </w:p>
-    <w:p>
-      <w:pPr>
-        <w:rPr>
-          <w:rFonts w:asciiTheme="majorHAnsi" w:hAnsiTheme="majorHAnsi" w:cstheme="majorHAnsi"/>
-        </w:rPr>
-      </w:pPr>
-    </w:p>
-    <w:p>
-      <w:pPr>
-        <w:rPr>
-          <w:rFonts w:asciiTheme="majorHAnsi" w:hAnsiTheme="majorHAnsi" w:cstheme="majorHAnsi"/>
-        </w:rPr>
-      </w:pPr>
-    </w:p>
-    <w:p>
-      <w:pPr>
-        <w:pStyle w:val="Heading1"/>
-        <w:rPr>
-          <w:rFonts w:cstheme="majorHAnsi"/>
-        </w:rPr>
-      </w:pPr>
-      <w:bookmarkStart w:id="8" w:name="_Toc84344998"/>
+      </w:pPr>
+      <w:bookmarkStart w:id="7" w:name="_Toc84344998"/>
       <w:r>
         <w:rPr>
           <w:rFonts w:cstheme="majorHAnsi"/>
@@ -3014,6 +3012,29 @@
         <w:lastRenderedPageBreak/>
         <w:t>Setup</w:t>
       </w:r>
+      <w:bookmarkEnd w:id="7"/>
+    </w:p>
+    <w:p>
+      <w:pPr>
+        <w:rPr>
+          <w:rFonts w:asciiTheme="majorHAnsi" w:hAnsiTheme="majorHAnsi" w:cstheme="majorHAnsi"/>
+        </w:rPr>
+      </w:pPr>
+    </w:p>
+    <w:p>
+      <w:pPr>
+        <w:pStyle w:val="Heading2"/>
+        <w:rPr>
+          <w:rFonts w:cstheme="majorHAnsi"/>
+        </w:rPr>
+      </w:pPr>
+      <w:bookmarkStart w:id="8" w:name="_Toc84344999"/>
+      <w:r>
+        <w:rPr>
+          <w:rFonts w:cstheme="majorHAnsi"/>
+        </w:rPr>
+        <w:t>Requirements</w:t>
+      </w:r>
       <w:bookmarkEnd w:id="8"/>
     </w:p>
     <w:p>
@@ -3025,55 +3046,32 @@
     </w:p>
     <w:p>
       <w:pPr>
+        <w:rPr>
+          <w:rFonts w:asciiTheme="majorHAnsi" w:hAnsiTheme="majorHAnsi" w:cstheme="majorHAnsi"/>
+        </w:rPr>
+      </w:pPr>
+      <w:r>
+        <w:rPr>
+          <w:rFonts w:asciiTheme="majorHAnsi" w:hAnsiTheme="majorHAnsi" w:cstheme="majorHAnsi"/>
+        </w:rPr>
+        <w:t>The solution requires python 3.6 and higher</w:t>
+      </w:r>
+    </w:p>
+    <w:p>
+      <w:pPr>
         <w:pStyle w:val="Heading2"/>
         <w:rPr>
           <w:rFonts w:cstheme="majorHAnsi"/>
         </w:rPr>
       </w:pPr>
-      <w:bookmarkStart w:id="9" w:name="_Toc84344999"/>
+      <w:bookmarkStart w:id="9" w:name="_Toc84345000"/>
       <w:r>
         <w:rPr>
           <w:rFonts w:cstheme="majorHAnsi"/>
         </w:rPr>
-        <w:t>Requirements</w:t>
+        <w:t>Libraries/packages in use</w:t>
       </w:r>
       <w:bookmarkEnd w:id="9"/>
-    </w:p>
-    <w:p>
-      <w:pPr>
-        <w:rPr>
-          <w:rFonts w:asciiTheme="majorHAnsi" w:hAnsiTheme="majorHAnsi" w:cstheme="majorHAnsi"/>
-        </w:rPr>
-      </w:pPr>
-    </w:p>
-    <w:p>
-      <w:pPr>
-        <w:rPr>
-          <w:rFonts w:asciiTheme="majorHAnsi" w:hAnsiTheme="majorHAnsi" w:cstheme="majorHAnsi"/>
-        </w:rPr>
-      </w:pPr>
-      <w:r>
-        <w:rPr>
-          <w:rFonts w:asciiTheme="majorHAnsi" w:hAnsiTheme="majorHAnsi" w:cstheme="majorHAnsi"/>
-        </w:rPr>
-        <w:t>The solution requires python 3.6 and higher</w:t>
-      </w:r>
-    </w:p>
-    <w:p>
-      <w:pPr>
-        <w:pStyle w:val="Heading2"/>
-        <w:rPr>
-          <w:rFonts w:cstheme="majorHAnsi"/>
-        </w:rPr>
-      </w:pPr>
-      <w:bookmarkStart w:id="10" w:name="_Toc84345000"/>
-      <w:r>
-        <w:rPr>
-          <w:rFonts w:cstheme="majorHAnsi"/>
-        </w:rPr>
-        <w:t>Libraries/packages in use</w:t>
-      </w:r>
-      <w:bookmarkEnd w:id="10"/>
     </w:p>
     <w:p>
       <w:pPr>
@@ -3382,90 +3380,111 @@
           <w:rFonts w:cstheme="majorHAnsi"/>
         </w:rPr>
       </w:pPr>
-      <w:bookmarkStart w:id="11" w:name="_Toc84345001"/>
+      <w:bookmarkStart w:id="10" w:name="_Toc84345001"/>
       <w:r>
         <w:rPr>
           <w:rFonts w:cstheme="majorHAnsi"/>
         </w:rPr>
         <w:t>Instructions and recommendations</w:t>
       </w:r>
+      <w:bookmarkEnd w:id="10"/>
+    </w:p>
+    <w:p>
+      <w:pPr>
+        <w:rPr>
+          <w:rFonts w:asciiTheme="majorHAnsi" w:hAnsiTheme="majorHAnsi" w:cstheme="majorHAnsi"/>
+        </w:rPr>
+      </w:pPr>
+    </w:p>
+    <w:p>
+      <w:pPr>
+        <w:rPr>
+          <w:rFonts w:asciiTheme="majorHAnsi" w:hAnsiTheme="majorHAnsi" w:cstheme="majorHAnsi"/>
+        </w:rPr>
+      </w:pPr>
+      <w:r>
+        <w:rPr>
+          <w:rFonts w:asciiTheme="majorHAnsi" w:hAnsiTheme="majorHAnsi" w:cstheme="majorHAnsi"/>
+        </w:rPr>
+        <w:t>1. Place the script folder into the appropriate location on the server</w:t>
+      </w:r>
+    </w:p>
+    <w:p>
+      <w:pPr>
+        <w:rPr>
+          <w:rFonts w:asciiTheme="majorHAnsi" w:hAnsiTheme="majorHAnsi" w:cstheme="majorHAnsi"/>
+        </w:rPr>
+      </w:pPr>
+      <w:r>
+        <w:rPr>
+          <w:rFonts w:asciiTheme="majorHAnsi" w:hAnsiTheme="majorHAnsi" w:cstheme="majorHAnsi"/>
+        </w:rPr>
+        <w:t>2. Install dependencies and necessary libraries/packages</w:t>
+      </w:r>
+    </w:p>
+    <w:p>
+      <w:pPr>
+        <w:rPr>
+          <w:rFonts w:asciiTheme="majorHAnsi" w:hAnsiTheme="majorHAnsi" w:cstheme="majorHAnsi"/>
+        </w:rPr>
+      </w:pPr>
+      <w:r>
+        <w:rPr>
+          <w:rFonts w:asciiTheme="majorHAnsi" w:hAnsiTheme="majorHAnsi" w:cstheme="majorHAnsi"/>
+        </w:rPr>
+        <w:t xml:space="preserve">3. </w:t>
+      </w:r>
+      <w:r>
+        <w:rPr>
+          <w:rFonts w:asciiTheme="majorHAnsi" w:hAnsiTheme="majorHAnsi" w:cstheme="majorHAnsi"/>
+        </w:rPr>
+        <w:t>Rename ‘config.py example to ‘config.py’</w:t>
+      </w:r>
+      <w:r>
+        <w:rPr>
+          <w:rFonts w:asciiTheme="majorHAnsi" w:hAnsiTheme="majorHAnsi" w:cstheme="majorHAnsi"/>
+        </w:rPr>
+        <w:t xml:space="preserve"> configuration </w:t>
+      </w:r>
+      <w:r>
+        <w:rPr>
+          <w:rFonts w:asciiTheme="majorHAnsi" w:hAnsiTheme="majorHAnsi" w:cstheme="majorHAnsi"/>
+        </w:rPr>
+        <w:t>and set the necessary values.</w:t>
+      </w:r>
+    </w:p>
+    <w:p>
+      <w:pPr>
+        <w:rPr>
+          <w:rFonts w:asciiTheme="majorHAnsi" w:hAnsiTheme="majorHAnsi" w:cstheme="majorHAnsi"/>
+        </w:rPr>
+      </w:pPr>
+      <w:r>
+        <w:rPr>
+          <w:rFonts w:asciiTheme="majorHAnsi" w:hAnsiTheme="majorHAnsi" w:cstheme="majorHAnsi"/>
+        </w:rPr>
+        <w:t>4. Create empty folders “log”, “Raw Data”, “Reports”</w:t>
+      </w:r>
+    </w:p>
+    <w:p>
+      <w:pPr>
+        <w:rPr>
+          <w:rFonts w:asciiTheme="majorHAnsi" w:hAnsiTheme="majorHAnsi" w:cstheme="majorHAnsi"/>
+        </w:rPr>
+      </w:pPr>
+      <w:r>
+        <w:rPr>
+          <w:rFonts w:asciiTheme="majorHAnsi" w:hAnsiTheme="majorHAnsi" w:cstheme="majorHAnsi"/>
+        </w:rPr>
+        <w:t>5</w:t>
+      </w:r>
+      <w:bookmarkStart w:id="11" w:name="_GoBack"/>
       <w:bookmarkEnd w:id="11"/>
-    </w:p>
-    <w:p>
-      <w:pPr>
-        <w:rPr>
-          <w:rFonts w:asciiTheme="majorHAnsi" w:hAnsiTheme="majorHAnsi" w:cstheme="majorHAnsi"/>
-        </w:rPr>
-      </w:pPr>
-    </w:p>
-    <w:p>
-      <w:pPr>
-        <w:rPr>
-          <w:rFonts w:asciiTheme="majorHAnsi" w:hAnsiTheme="majorHAnsi" w:cstheme="majorHAnsi"/>
-        </w:rPr>
-      </w:pPr>
-      <w:r>
-        <w:rPr>
-          <w:rFonts w:asciiTheme="majorHAnsi" w:hAnsiTheme="majorHAnsi" w:cstheme="majorHAnsi"/>
-        </w:rPr>
-        <w:t>1. Place the script folder into the appropriate location on the server</w:t>
-      </w:r>
-    </w:p>
-    <w:p>
-      <w:pPr>
-        <w:rPr>
-          <w:rFonts w:asciiTheme="majorHAnsi" w:hAnsiTheme="majorHAnsi" w:cstheme="majorHAnsi"/>
-        </w:rPr>
-      </w:pPr>
-      <w:r>
-        <w:rPr>
-          <w:rFonts w:asciiTheme="majorHAnsi" w:hAnsiTheme="majorHAnsi" w:cstheme="majorHAnsi"/>
-        </w:rPr>
-        <w:t>2. Install dependencies and necessary libraries/packages</w:t>
-      </w:r>
-    </w:p>
-    <w:p>
-      <w:pPr>
-        <w:rPr>
-          <w:rFonts w:asciiTheme="majorHAnsi" w:hAnsiTheme="majorHAnsi" w:cstheme="majorHAnsi"/>
-        </w:rPr>
-      </w:pPr>
-      <w:r>
-        <w:rPr>
-          <w:rFonts w:asciiTheme="majorHAnsi" w:hAnsiTheme="majorHAnsi" w:cstheme="majorHAnsi"/>
-        </w:rPr>
-        <w:t xml:space="preserve">3. </w:t>
-      </w:r>
-      <w:r>
-        <w:rPr>
-          <w:rFonts w:asciiTheme="majorHAnsi" w:hAnsiTheme="majorHAnsi" w:cstheme="majorHAnsi"/>
-        </w:rPr>
-        <w:t>Rename ‘config.py example to ‘config.py’</w:t>
-      </w:r>
-      <w:r>
-        <w:rPr>
-          <w:rFonts w:asciiTheme="majorHAnsi" w:hAnsiTheme="majorHAnsi" w:cstheme="majorHAnsi"/>
-        </w:rPr>
-        <w:t xml:space="preserve"> configuration </w:t>
-      </w:r>
-      <w:r>
-        <w:rPr>
-          <w:rFonts w:asciiTheme="majorHAnsi" w:hAnsiTheme="majorHAnsi" w:cstheme="majorHAnsi"/>
-        </w:rPr>
-        <w:t>and set the necessary values.</w:t>
-      </w:r>
-    </w:p>
-    <w:p>
-      <w:pPr>
-        <w:rPr>
-          <w:rFonts w:asciiTheme="majorHAnsi" w:hAnsiTheme="majorHAnsi" w:cstheme="majorHAnsi"/>
-        </w:rPr>
-      </w:pPr>
-      <w:r>
-        <w:rPr>
-          <w:rFonts w:asciiTheme="majorHAnsi" w:hAnsiTheme="majorHAnsi" w:cstheme="majorHAnsi"/>
-        </w:rPr>
-        <w:t xml:space="preserve">4. Set up the script to run periodically (optional) though </w:t>
+      <w:r>
+        <w:rPr>
+          <w:rFonts w:asciiTheme="majorHAnsi" w:hAnsiTheme="majorHAnsi" w:cstheme="majorHAnsi"/>
+        </w:rPr>
+        <w:t xml:space="preserve">. Set up the script to run periodically (optional) though </w:t>
       </w:r>
       <w:proofErr w:type="spellStart"/>
       <w:r>
@@ -3642,6 +3661,7 @@
         <w:rPr>
           <w:rFonts w:asciiTheme="majorHAnsi" w:hAnsiTheme="majorHAnsi" w:cstheme="majorHAnsi"/>
         </w:rPr>
+        <w:lastRenderedPageBreak/>
         <w:t xml:space="preserve">.\main.py </w:t>
       </w:r>
       <w:r>
@@ -3669,7 +3689,6 @@
         <w:rPr>
           <w:rFonts w:asciiTheme="majorHAnsi" w:hAnsiTheme="majorHAnsi" w:cstheme="majorHAnsi"/>
         </w:rPr>
-        <w:lastRenderedPageBreak/>
         <w:t>Script parses previously collected data only (stage 2 only, no data collection)</w:t>
       </w:r>
     </w:p>
@@ -5782,13 +5801,7 @@
         <w:rPr>
           <w:rFonts w:cstheme="majorHAnsi"/>
         </w:rPr>
-        <w:t>.\Raw Data</w:t>
-      </w:r>
-      <w:r>
-        <w:rPr>
-          <w:rFonts w:cstheme="majorHAnsi"/>
-        </w:rPr>
-        <w:t>\</w:t>
+        <w:t>.\Raw Data\</w:t>
       </w:r>
       <w:proofErr w:type="spellStart"/>
       <w:r>
@@ -9206,7 +9219,7 @@
 </file>
 
 <file path=customXml/itemProps1.xml><?xml version="1.0" encoding="utf-8"?>
-<ds:datastoreItem xmlns:ds="http://schemas.openxmlformats.org/officeDocument/2006/customXml" ds:itemID="{CE3F8EC1-F740-4881-A421-431281DCF5A3}">
+<ds:datastoreItem xmlns:ds="http://schemas.openxmlformats.org/officeDocument/2006/customXml" ds:itemID="{9ED8E8EB-F816-4545-B21D-4CAEA00AE8D3}">
   <ds:schemaRefs>
     <ds:schemaRef ds:uri="http://schemas.openxmlformats.org/officeDocument/2006/bibliography"/>
   </ds:schemaRefs>

</xml_diff>

<commit_message>
v2.1 Added empty folders creation - log, Raw Data, Reports
</commit_message>
<xml_diff>
--- a/readme.docx
+++ b/readme.docx
@@ -2322,6 +2322,44 @@
         <w:rPr>
           <w:rFonts w:asciiTheme="majorHAnsi" w:hAnsiTheme="majorHAnsi" w:cstheme="majorHAnsi"/>
         </w:rPr>
+        <w:t>V2.1</w:t>
+      </w:r>
+    </w:p>
+    <w:p>
+      <w:pPr>
+        <w:pStyle w:val="ListParagraph"/>
+        <w:numPr>
+          <w:ilvl w:val="0"/>
+          <w:numId w:val="3"/>
+        </w:numPr>
+        <w:rPr>
+          <w:rFonts w:asciiTheme="majorHAnsi" w:hAnsiTheme="majorHAnsi" w:cstheme="majorHAnsi"/>
+        </w:rPr>
+      </w:pPr>
+      <w:r>
+        <w:rPr>
+          <w:rFonts w:asciiTheme="majorHAnsi" w:hAnsiTheme="majorHAnsi" w:cstheme="majorHAnsi"/>
+        </w:rPr>
+        <w:t>Added creation of empty folders if does not exist “log”, “Raw Data”, “Reports”</w:t>
+      </w:r>
+    </w:p>
+    <w:p>
+      <w:pPr>
+        <w:rPr>
+          <w:rFonts w:asciiTheme="majorHAnsi" w:hAnsiTheme="majorHAnsi" w:cstheme="majorHAnsi"/>
+        </w:rPr>
+      </w:pPr>
+    </w:p>
+    <w:p>
+      <w:pPr>
+        <w:rPr>
+          <w:rFonts w:asciiTheme="majorHAnsi" w:hAnsiTheme="majorHAnsi" w:cstheme="majorHAnsi"/>
+        </w:rPr>
+      </w:pPr>
+      <w:r>
+        <w:rPr>
+          <w:rFonts w:asciiTheme="majorHAnsi" w:hAnsiTheme="majorHAnsi" w:cstheme="majorHAnsi"/>
+        </w:rPr>
         <w:t xml:space="preserve">Functionality to be </w:t>
       </w:r>
       <w:r>
@@ -2361,15 +2399,36 @@
           <w:sz w:val="21"/>
           <w:szCs w:val="21"/>
         </w:rPr>
-        <w:t># Add to traffic stats policies th</w:t>
-      </w:r>
-      <w:r>
+        <w:t># Script progress logging</w:t>
+      </w:r>
+    </w:p>
+    <w:p>
+      <w:pPr>
+        <w:shd w:val="clear" w:color="auto" w:fill="1E1E1E"/>
+        <w:spacing w:after="0" w:line="285" w:lineRule="atLeast"/>
         <w:rPr>
           <w:rFonts w:ascii="Consolas" w:eastAsia="Times New Roman" w:hAnsi="Consolas" w:cs="Times New Roman"/>
           <w:color w:val="6A9955"/>
           <w:sz w:val="21"/>
           <w:szCs w:val="21"/>
         </w:rPr>
+      </w:pPr>
+      <w:r>
+        <w:rPr>
+          <w:rFonts w:ascii="Consolas" w:eastAsia="Times New Roman" w:hAnsi="Consolas" w:cs="Times New Roman"/>
+          <w:color w:val="6A9955"/>
+          <w:sz w:val="21"/>
+          <w:szCs w:val="21"/>
+        </w:rPr>
+        <w:t># Add to traffic stats policies th</w:t>
+      </w:r>
+      <w:r>
+        <w:rPr>
+          <w:rFonts w:ascii="Consolas" w:eastAsia="Times New Roman" w:hAnsi="Consolas" w:cs="Times New Roman"/>
+          <w:color w:val="6A9955"/>
+          <w:sz w:val="21"/>
+          <w:szCs w:val="21"/>
+        </w:rPr>
         <w:t>at has 0 traffic</w:t>
       </w:r>
     </w:p>
@@ -2448,7 +2507,6 @@
         <w:rPr>
           <w:rFonts w:cstheme="majorHAnsi"/>
         </w:rPr>
-        <w:lastRenderedPageBreak/>
         <w:t>Overview</w:t>
       </w:r>
       <w:bookmarkEnd w:id="1"/>
@@ -3009,7 +3067,6 @@
         <w:rPr>
           <w:rFonts w:cstheme="majorHAnsi"/>
         </w:rPr>
-        <w:lastRenderedPageBreak/>
         <w:t>Setup</w:t>
       </w:r>
       <w:bookmarkEnd w:id="7"/>
@@ -3043,6 +3100,7 @@
           <w:rFonts w:asciiTheme="majorHAnsi" w:hAnsiTheme="majorHAnsi" w:cstheme="majorHAnsi"/>
         </w:rPr>
       </w:pPr>
+      <w:bookmarkStart w:id="9" w:name="_Toc84345001"/>
     </w:p>
     <w:p>
       <w:pPr>
@@ -3059,19 +3117,24 @@
     </w:p>
     <w:p>
       <w:pPr>
+        <w:rPr>
+          <w:rFonts w:asciiTheme="majorHAnsi" w:hAnsiTheme="majorHAnsi" w:cstheme="majorHAnsi"/>
+        </w:rPr>
+      </w:pPr>
+      <w:r>
+        <w:rPr>
+          <w:rFonts w:asciiTheme="majorHAnsi" w:hAnsiTheme="majorHAnsi" w:cstheme="majorHAnsi"/>
+        </w:rPr>
+        <w:t>Part of the standard 3.6 library</w:t>
+      </w:r>
+    </w:p>
+    <w:p>
+      <w:pPr>
         <w:pStyle w:val="Heading2"/>
-        <w:rPr>
-          <w:rFonts w:cstheme="majorHAnsi"/>
-        </w:rPr>
-      </w:pPr>
-      <w:bookmarkStart w:id="9" w:name="_Toc84345000"/>
-      <w:r>
-        <w:rPr>
-          <w:rFonts w:cstheme="majorHAnsi"/>
-        </w:rPr>
-        <w:t>Libraries/packages in use</w:t>
-      </w:r>
-      <w:bookmarkEnd w:id="9"/>
+      </w:pPr>
+      <w:r>
+        <w:t>Packages required - part of the standard 3.6 library- no need to install</w:t>
+      </w:r>
     </w:p>
     <w:p>
       <w:pPr>
@@ -3104,7 +3167,7 @@
         <w:spacing w:after="0" w:line="285" w:lineRule="atLeast"/>
         <w:rPr>
           <w:rFonts w:asciiTheme="majorHAnsi" w:eastAsia="Times New Roman" w:hAnsiTheme="majorHAnsi" w:cstheme="majorHAnsi"/>
-          <w:color w:val="D4D4D4"/>
+          <w:color w:val="4EC9B0"/>
           <w:sz w:val="21"/>
           <w:szCs w:val="21"/>
         </w:rPr>
@@ -3127,6 +3190,52 @@
         <w:spacing w:after="0" w:line="285" w:lineRule="atLeast"/>
         <w:rPr>
           <w:rFonts w:asciiTheme="majorHAnsi" w:eastAsia="Times New Roman" w:hAnsiTheme="majorHAnsi" w:cstheme="majorHAnsi"/>
+          <w:color w:val="4EC9B0"/>
+          <w:sz w:val="21"/>
+          <w:szCs w:val="21"/>
+        </w:rPr>
+      </w:pPr>
+      <w:proofErr w:type="gramStart"/>
+      <w:r>
+        <w:rPr>
+          <w:rFonts w:asciiTheme="majorHAnsi" w:eastAsia="Times New Roman" w:hAnsiTheme="majorHAnsi" w:cstheme="majorHAnsi"/>
+          <w:color w:val="4EC9B0"/>
+          <w:sz w:val="21"/>
+          <w:szCs w:val="21"/>
+        </w:rPr>
+        <w:t>socket</w:t>
+      </w:r>
+      <w:proofErr w:type="gramEnd"/>
+    </w:p>
+    <w:p>
+      <w:pPr>
+        <w:shd w:val="clear" w:color="auto" w:fill="1E1E1E"/>
+        <w:spacing w:after="0" w:line="285" w:lineRule="atLeast"/>
+        <w:rPr>
+          <w:rFonts w:asciiTheme="majorHAnsi" w:eastAsia="Times New Roman" w:hAnsiTheme="majorHAnsi" w:cstheme="majorHAnsi"/>
+          <w:color w:val="4EC9B0"/>
+          <w:sz w:val="21"/>
+          <w:szCs w:val="21"/>
+        </w:rPr>
+      </w:pPr>
+      <w:proofErr w:type="gramStart"/>
+      <w:r>
+        <w:rPr>
+          <w:rFonts w:asciiTheme="majorHAnsi" w:eastAsia="Times New Roman" w:hAnsiTheme="majorHAnsi" w:cstheme="majorHAnsi"/>
+          <w:color w:val="4EC9B0"/>
+          <w:sz w:val="21"/>
+          <w:szCs w:val="21"/>
+        </w:rPr>
+        <w:t>logging</w:t>
+      </w:r>
+      <w:proofErr w:type="gramEnd"/>
+    </w:p>
+    <w:p>
+      <w:pPr>
+        <w:shd w:val="clear" w:color="auto" w:fill="1E1E1E"/>
+        <w:spacing w:after="0" w:line="285" w:lineRule="atLeast"/>
+        <w:rPr>
+          <w:rFonts w:asciiTheme="majorHAnsi" w:eastAsia="Times New Roman" w:hAnsiTheme="majorHAnsi" w:cstheme="majorHAnsi"/>
           <w:color w:val="D4D4D4"/>
           <w:sz w:val="21"/>
           <w:szCs w:val="21"/>
@@ -3141,7 +3250,7 @@
           <w:sz w:val="21"/>
           <w:szCs w:val="21"/>
         </w:rPr>
-        <w:t>os</w:t>
+        <w:t>smtplib</w:t>
       </w:r>
       <w:proofErr w:type="spellEnd"/>
       <w:proofErr w:type="gramEnd"/>
@@ -3152,6 +3261,29 @@
         <w:spacing w:after="0" w:line="285" w:lineRule="atLeast"/>
         <w:rPr>
           <w:rFonts w:asciiTheme="majorHAnsi" w:eastAsia="Times New Roman" w:hAnsiTheme="majorHAnsi" w:cstheme="majorHAnsi"/>
+          <w:color w:val="D4D4D4"/>
+          <w:sz w:val="21"/>
+          <w:szCs w:val="21"/>
+        </w:rPr>
+      </w:pPr>
+      <w:proofErr w:type="gramStart"/>
+      <w:r>
+        <w:rPr>
+          <w:rFonts w:asciiTheme="majorHAnsi" w:eastAsia="Times New Roman" w:hAnsiTheme="majorHAnsi" w:cstheme="majorHAnsi"/>
+          <w:color w:val="4EC9B0"/>
+          <w:sz w:val="21"/>
+          <w:szCs w:val="21"/>
+        </w:rPr>
+        <w:t>email</w:t>
+      </w:r>
+      <w:proofErr w:type="gramEnd"/>
+    </w:p>
+    <w:p>
+      <w:pPr>
+        <w:shd w:val="clear" w:color="auto" w:fill="1E1E1E"/>
+        <w:spacing w:after="0" w:line="285" w:lineRule="atLeast"/>
+        <w:rPr>
+          <w:rFonts w:asciiTheme="majorHAnsi" w:eastAsia="Times New Roman" w:hAnsiTheme="majorHAnsi" w:cstheme="majorHAnsi"/>
           <w:color w:val="4EC9B0"/>
           <w:sz w:val="21"/>
           <w:szCs w:val="21"/>
@@ -3166,16 +3298,7 @@
           <w:sz w:val="21"/>
           <w:szCs w:val="21"/>
         </w:rPr>
-        <w:t>confi</w:t>
-      </w:r>
-      <w:r>
-        <w:rPr>
-          <w:rFonts w:asciiTheme="majorHAnsi" w:eastAsia="Times New Roman" w:hAnsiTheme="majorHAnsi" w:cstheme="majorHAnsi"/>
-          <w:color w:val="4EC9B0"/>
-          <w:sz w:val="21"/>
-          <w:szCs w:val="21"/>
-        </w:rPr>
-        <w:t>g</w:t>
+        <w:t>datetime</w:t>
       </w:r>
       <w:proofErr w:type="spellEnd"/>
       <w:proofErr w:type="gramEnd"/>
@@ -3186,21 +3309,23 @@
         <w:spacing w:after="0" w:line="285" w:lineRule="atLeast"/>
         <w:rPr>
           <w:rFonts w:asciiTheme="majorHAnsi" w:eastAsia="Times New Roman" w:hAnsiTheme="majorHAnsi" w:cstheme="majorHAnsi"/>
+          <w:color w:val="D4D4D4"/>
+          <w:sz w:val="21"/>
+          <w:szCs w:val="21"/>
+        </w:rPr>
+      </w:pPr>
+      <w:proofErr w:type="spellStart"/>
+      <w:proofErr w:type="gramStart"/>
+      <w:r>
+        <w:rPr>
+          <w:rFonts w:asciiTheme="majorHAnsi" w:eastAsia="Times New Roman" w:hAnsiTheme="majorHAnsi" w:cstheme="majorHAnsi"/>
           <w:color w:val="4EC9B0"/>
           <w:sz w:val="21"/>
           <w:szCs w:val="21"/>
         </w:rPr>
-      </w:pPr>
-      <w:proofErr w:type="gramStart"/>
-      <w:r>
-        <w:rPr>
-          <w:rFonts w:asciiTheme="majorHAnsi" w:eastAsia="Times New Roman" w:hAnsiTheme="majorHAnsi" w:cstheme="majorHAnsi"/>
-          <w:color w:val="4EC9B0"/>
-          <w:sz w:val="21"/>
-          <w:szCs w:val="21"/>
-        </w:rPr>
-        <w:t>socket</w:t>
-      </w:r>
+        <w:t>os</w:t>
+      </w:r>
+      <w:proofErr w:type="spellEnd"/>
       <w:proofErr w:type="gramEnd"/>
     </w:p>
     <w:p>
@@ -3209,22 +3334,57 @@
         <w:spacing w:after="0" w:line="285" w:lineRule="atLeast"/>
         <w:rPr>
           <w:rFonts w:asciiTheme="majorHAnsi" w:eastAsia="Times New Roman" w:hAnsiTheme="majorHAnsi" w:cstheme="majorHAnsi"/>
+          <w:color w:val="D4D4D4"/>
+          <w:sz w:val="21"/>
+          <w:szCs w:val="21"/>
+        </w:rPr>
+      </w:pPr>
+      <w:proofErr w:type="gramStart"/>
+      <w:r>
+        <w:rPr>
+          <w:rFonts w:asciiTheme="majorHAnsi" w:eastAsia="Times New Roman" w:hAnsiTheme="majorHAnsi" w:cstheme="majorHAnsi"/>
           <w:color w:val="4EC9B0"/>
           <w:sz w:val="21"/>
           <w:szCs w:val="21"/>
         </w:rPr>
-      </w:pPr>
-      <w:proofErr w:type="gramStart"/>
-      <w:r>
-        <w:rPr>
-          <w:rFonts w:asciiTheme="majorHAnsi" w:eastAsia="Times New Roman" w:hAnsiTheme="majorHAnsi" w:cstheme="majorHAnsi"/>
-          <w:color w:val="4EC9B0"/>
-          <w:sz w:val="21"/>
-          <w:szCs w:val="21"/>
-        </w:rPr>
-        <w:t>logging</w:t>
+        <w:t>sys</w:t>
       </w:r>
       <w:proofErr w:type="gramEnd"/>
+    </w:p>
+    <w:p>
+      <w:pPr>
+        <w:rPr>
+          <w:rFonts w:asciiTheme="majorHAnsi" w:hAnsiTheme="majorHAnsi" w:cstheme="majorHAnsi"/>
+        </w:rPr>
+      </w:pPr>
+    </w:p>
+    <w:p>
+      <w:pPr>
+        <w:pStyle w:val="Heading2"/>
+        <w:rPr>
+          <w:rFonts w:cstheme="majorHAnsi"/>
+        </w:rPr>
+      </w:pPr>
+      <w:bookmarkStart w:id="10" w:name="_Toc84418442"/>
+      <w:r>
+        <w:rPr>
+          <w:rFonts w:cstheme="majorHAnsi"/>
+        </w:rPr>
+        <w:t>P</w:t>
+      </w:r>
+      <w:r>
+        <w:rPr>
+          <w:rFonts w:cstheme="majorHAnsi"/>
+        </w:rPr>
+        <w:t>ackages in use</w:t>
+      </w:r>
+      <w:bookmarkEnd w:id="10"/>
+      <w:r>
+        <w:rPr>
+          <w:rFonts w:cstheme="majorHAnsi"/>
+        </w:rPr>
+        <w:t xml:space="preserve"> – requires installation</w:t>
+      </w:r>
     </w:p>
     <w:p>
       <w:pPr>
@@ -3237,141 +3397,66 @@
           <w:szCs w:val="21"/>
         </w:rPr>
       </w:pPr>
-      <w:proofErr w:type="spellStart"/>
+      <w:r>
+        <w:rPr>
+          <w:rFonts w:asciiTheme="majorHAnsi" w:eastAsia="Times New Roman" w:hAnsiTheme="majorHAnsi" w:cstheme="majorHAnsi"/>
+          <w:color w:val="4EC9B0"/>
+          <w:sz w:val="21"/>
+          <w:szCs w:val="21"/>
+        </w:rPr>
+        <w:t>urllib3</w:t>
+      </w:r>
+    </w:p>
+    <w:p>
+      <w:pPr>
+        <w:rPr>
+          <w:rFonts w:asciiTheme="majorHAnsi" w:hAnsiTheme="majorHAnsi" w:cstheme="majorHAnsi"/>
+        </w:rPr>
+      </w:pPr>
+    </w:p>
+    <w:p>
+      <w:pPr>
+        <w:rPr>
+          <w:rFonts w:asciiTheme="majorHAnsi" w:hAnsiTheme="majorHAnsi" w:cstheme="majorHAnsi"/>
+        </w:rPr>
+      </w:pPr>
+      <w:r>
+        <w:rPr>
+          <w:rFonts w:asciiTheme="majorHAnsi" w:hAnsiTheme="majorHAnsi" w:cstheme="majorHAnsi"/>
+        </w:rPr>
+        <w:t>Use the following command in order to install urllib3</w:t>
+      </w:r>
+    </w:p>
+    <w:p>
+      <w:pPr>
+        <w:rPr>
+          <w:rFonts w:asciiTheme="majorHAnsi" w:hAnsiTheme="majorHAnsi" w:cstheme="majorHAnsi"/>
+        </w:rPr>
+      </w:pPr>
       <w:proofErr w:type="gramStart"/>
       <w:r>
         <w:rPr>
-          <w:rFonts w:asciiTheme="majorHAnsi" w:eastAsia="Times New Roman" w:hAnsiTheme="majorHAnsi" w:cstheme="majorHAnsi"/>
-          <w:color w:val="4EC9B0"/>
-          <w:sz w:val="21"/>
-          <w:szCs w:val="21"/>
-        </w:rPr>
-        <w:t>smtplib</w:t>
-      </w:r>
-      <w:proofErr w:type="spellEnd"/>
+          <w:rFonts w:asciiTheme="majorHAnsi" w:hAnsiTheme="majorHAnsi" w:cstheme="majorHAnsi"/>
+          <w:b/>
+          <w:bCs/>
+        </w:rPr>
+        <w:t>pip</w:t>
+      </w:r>
       <w:proofErr w:type="gramEnd"/>
-    </w:p>
-    <w:p>
-      <w:pPr>
-        <w:shd w:val="clear" w:color="auto" w:fill="1E1E1E"/>
-        <w:spacing w:after="0" w:line="285" w:lineRule="atLeast"/>
-        <w:rPr>
-          <w:rFonts w:asciiTheme="majorHAnsi" w:eastAsia="Times New Roman" w:hAnsiTheme="majorHAnsi" w:cstheme="majorHAnsi"/>
-          <w:color w:val="D4D4D4"/>
-          <w:sz w:val="21"/>
-          <w:szCs w:val="21"/>
-        </w:rPr>
-      </w:pPr>
-      <w:proofErr w:type="gramStart"/>
-      <w:r>
-        <w:rPr>
-          <w:rFonts w:asciiTheme="majorHAnsi" w:eastAsia="Times New Roman" w:hAnsiTheme="majorHAnsi" w:cstheme="majorHAnsi"/>
-          <w:color w:val="4EC9B0"/>
-          <w:sz w:val="21"/>
-          <w:szCs w:val="21"/>
-        </w:rPr>
-        <w:t>email</w:t>
-      </w:r>
-      <w:proofErr w:type="gramEnd"/>
-    </w:p>
-    <w:p>
-      <w:pPr>
-        <w:shd w:val="clear" w:color="auto" w:fill="1E1E1E"/>
-        <w:spacing w:after="0" w:line="285" w:lineRule="atLeast"/>
-        <w:rPr>
-          <w:rFonts w:asciiTheme="majorHAnsi" w:eastAsia="Times New Roman" w:hAnsiTheme="majorHAnsi" w:cstheme="majorHAnsi"/>
-          <w:color w:val="D4D4D4"/>
-          <w:sz w:val="21"/>
-          <w:szCs w:val="21"/>
-        </w:rPr>
-      </w:pPr>
-      <w:proofErr w:type="spellStart"/>
-      <w:proofErr w:type="gramStart"/>
-      <w:r>
-        <w:rPr>
-          <w:rFonts w:asciiTheme="majorHAnsi" w:eastAsia="Times New Roman" w:hAnsiTheme="majorHAnsi" w:cstheme="majorHAnsi"/>
-          <w:color w:val="4EC9B0"/>
-          <w:sz w:val="21"/>
-          <w:szCs w:val="21"/>
-        </w:rPr>
-        <w:t>datetime</w:t>
-      </w:r>
-      <w:proofErr w:type="spellEnd"/>
-      <w:proofErr w:type="gramEnd"/>
-    </w:p>
-    <w:p>
-      <w:pPr>
-        <w:shd w:val="clear" w:color="auto" w:fill="1E1E1E"/>
-        <w:spacing w:after="0" w:line="285" w:lineRule="atLeast"/>
-        <w:rPr>
-          <w:rFonts w:asciiTheme="majorHAnsi" w:eastAsia="Times New Roman" w:hAnsiTheme="majorHAnsi" w:cstheme="majorHAnsi"/>
-          <w:color w:val="4EC9B0"/>
-          <w:sz w:val="21"/>
-          <w:szCs w:val="21"/>
-        </w:rPr>
-      </w:pPr>
-      <w:r>
-        <w:rPr>
-          <w:rFonts w:asciiTheme="majorHAnsi" w:eastAsia="Times New Roman" w:hAnsiTheme="majorHAnsi" w:cstheme="majorHAnsi"/>
-          <w:color w:val="4EC9B0"/>
-          <w:sz w:val="21"/>
-          <w:szCs w:val="21"/>
-        </w:rPr>
-        <w:t>urllib3</w:t>
-      </w:r>
-    </w:p>
-    <w:p>
-      <w:pPr>
-        <w:shd w:val="clear" w:color="auto" w:fill="1E1E1E"/>
-        <w:spacing w:after="0" w:line="285" w:lineRule="atLeast"/>
-        <w:rPr>
-          <w:rFonts w:asciiTheme="majorHAnsi" w:eastAsia="Times New Roman" w:hAnsiTheme="majorHAnsi" w:cstheme="majorHAnsi"/>
-          <w:color w:val="4EC9B0"/>
-          <w:sz w:val="21"/>
-          <w:szCs w:val="21"/>
-        </w:rPr>
-      </w:pPr>
-      <w:proofErr w:type="gramStart"/>
-      <w:r>
-        <w:rPr>
-          <w:rFonts w:asciiTheme="majorHAnsi" w:eastAsia="Times New Roman" w:hAnsiTheme="majorHAnsi" w:cstheme="majorHAnsi"/>
-          <w:color w:val="4EC9B0"/>
-          <w:sz w:val="21"/>
-          <w:szCs w:val="21"/>
-        </w:rPr>
-        <w:t>time</w:t>
-      </w:r>
-      <w:proofErr w:type="gramEnd"/>
-    </w:p>
-    <w:p>
-      <w:pPr>
-        <w:shd w:val="clear" w:color="auto" w:fill="1E1E1E"/>
-        <w:spacing w:after="0" w:line="285" w:lineRule="atLeast"/>
-        <w:rPr>
-          <w:rFonts w:asciiTheme="majorHAnsi" w:eastAsia="Times New Roman" w:hAnsiTheme="majorHAnsi" w:cstheme="majorHAnsi"/>
-          <w:color w:val="D4D4D4"/>
-          <w:sz w:val="21"/>
-          <w:szCs w:val="21"/>
-        </w:rPr>
-      </w:pPr>
-      <w:proofErr w:type="gramStart"/>
-      <w:r>
-        <w:rPr>
-          <w:rFonts w:asciiTheme="majorHAnsi" w:eastAsia="Times New Roman" w:hAnsiTheme="majorHAnsi" w:cstheme="majorHAnsi"/>
-          <w:color w:val="4EC9B0"/>
-          <w:sz w:val="21"/>
-          <w:szCs w:val="21"/>
-        </w:rPr>
-        <w:t>sys</w:t>
-      </w:r>
-      <w:proofErr w:type="gramEnd"/>
-    </w:p>
-    <w:p>
-      <w:pPr>
-        <w:rPr>
-          <w:rFonts w:asciiTheme="majorHAnsi" w:hAnsiTheme="majorHAnsi" w:cstheme="majorHAnsi"/>
-        </w:rPr>
-      </w:pPr>
+      <w:r>
+        <w:rPr>
+          <w:rFonts w:asciiTheme="majorHAnsi" w:hAnsiTheme="majorHAnsi" w:cstheme="majorHAnsi"/>
+          <w:b/>
+          <w:bCs/>
+        </w:rPr>
+        <w:t xml:space="preserve"> install -r requirements.txt</w:t>
+      </w:r>
+      <w:r>
+        <w:rPr>
+          <w:rFonts w:asciiTheme="majorHAnsi" w:hAnsiTheme="majorHAnsi" w:cstheme="majorHAnsi"/>
+        </w:rPr>
+        <w:t xml:space="preserve"> </w:t>
+      </w:r>
     </w:p>
     <w:p>
       <w:pPr>
@@ -3380,108 +3465,107 @@
           <w:rFonts w:cstheme="majorHAnsi"/>
         </w:rPr>
       </w:pPr>
-      <w:bookmarkStart w:id="10" w:name="_Toc84345001"/>
-      <w:r>
-        <w:rPr>
-          <w:rFonts w:cstheme="majorHAnsi"/>
-        </w:rPr>
-        <w:t>Instructions and recommendations</w:t>
-      </w:r>
-      <w:bookmarkEnd w:id="10"/>
-    </w:p>
-    <w:p>
-      <w:pPr>
-        <w:rPr>
-          <w:rFonts w:asciiTheme="majorHAnsi" w:hAnsiTheme="majorHAnsi" w:cstheme="majorHAnsi"/>
-        </w:rPr>
-      </w:pPr>
-    </w:p>
-    <w:p>
-      <w:pPr>
-        <w:rPr>
-          <w:rFonts w:asciiTheme="majorHAnsi" w:hAnsiTheme="majorHAnsi" w:cstheme="majorHAnsi"/>
-        </w:rPr>
-      </w:pPr>
-      <w:r>
-        <w:rPr>
-          <w:rFonts w:asciiTheme="majorHAnsi" w:hAnsiTheme="majorHAnsi" w:cstheme="majorHAnsi"/>
-        </w:rPr>
-        <w:t>1. Place the script folder into the appropriate location on the server</w:t>
-      </w:r>
-    </w:p>
-    <w:p>
-      <w:pPr>
-        <w:rPr>
-          <w:rFonts w:asciiTheme="majorHAnsi" w:hAnsiTheme="majorHAnsi" w:cstheme="majorHAnsi"/>
-        </w:rPr>
-      </w:pPr>
-      <w:r>
-        <w:rPr>
-          <w:rFonts w:asciiTheme="majorHAnsi" w:hAnsiTheme="majorHAnsi" w:cstheme="majorHAnsi"/>
-        </w:rPr>
-        <w:t>2. Install dependencies and necessary libraries/packages</w:t>
-      </w:r>
-    </w:p>
-    <w:p>
-      <w:pPr>
-        <w:rPr>
-          <w:rFonts w:asciiTheme="majorHAnsi" w:hAnsiTheme="majorHAnsi" w:cstheme="majorHAnsi"/>
-        </w:rPr>
-      </w:pPr>
-      <w:r>
-        <w:rPr>
-          <w:rFonts w:asciiTheme="majorHAnsi" w:hAnsiTheme="majorHAnsi" w:cstheme="majorHAnsi"/>
-        </w:rPr>
-        <w:t xml:space="preserve">3. </w:t>
-      </w:r>
-      <w:r>
-        <w:rPr>
-          <w:rFonts w:asciiTheme="majorHAnsi" w:hAnsiTheme="majorHAnsi" w:cstheme="majorHAnsi"/>
-        </w:rPr>
-        <w:t>Rename ‘config.py example to ‘config.py’</w:t>
-      </w:r>
-      <w:r>
-        <w:rPr>
-          <w:rFonts w:asciiTheme="majorHAnsi" w:hAnsiTheme="majorHAnsi" w:cstheme="majorHAnsi"/>
-        </w:rPr>
-        <w:t xml:space="preserve"> configuration </w:t>
-      </w:r>
-      <w:r>
-        <w:rPr>
-          <w:rFonts w:asciiTheme="majorHAnsi" w:hAnsiTheme="majorHAnsi" w:cstheme="majorHAnsi"/>
-        </w:rPr>
-        <w:t>and set the necessary values.</w:t>
-      </w:r>
-    </w:p>
-    <w:p>
-      <w:pPr>
-        <w:rPr>
-          <w:rFonts w:asciiTheme="majorHAnsi" w:hAnsiTheme="majorHAnsi" w:cstheme="majorHAnsi"/>
-        </w:rPr>
-      </w:pPr>
-      <w:r>
-        <w:rPr>
-          <w:rFonts w:asciiTheme="majorHAnsi" w:hAnsiTheme="majorHAnsi" w:cstheme="majorHAnsi"/>
-        </w:rPr>
-        <w:t>4. Create empty folders “log”, “Raw Data”, “Reports”</w:t>
-      </w:r>
-    </w:p>
-    <w:p>
-      <w:pPr>
-        <w:rPr>
-          <w:rFonts w:asciiTheme="majorHAnsi" w:hAnsiTheme="majorHAnsi" w:cstheme="majorHAnsi"/>
-        </w:rPr>
-      </w:pPr>
-      <w:r>
-        <w:rPr>
-          <w:rFonts w:asciiTheme="majorHAnsi" w:hAnsiTheme="majorHAnsi" w:cstheme="majorHAnsi"/>
-        </w:rPr>
-        <w:t>5</w:t>
-      </w:r>
       <w:bookmarkStart w:id="11" w:name="_GoBack"/>
       <w:bookmarkEnd w:id="11"/>
       <w:r>
         <w:rPr>
+          <w:rFonts w:cstheme="majorHAnsi"/>
+        </w:rPr>
+        <w:t>Instructions and recommendations</w:t>
+      </w:r>
+      <w:bookmarkEnd w:id="9"/>
+    </w:p>
+    <w:p>
+      <w:pPr>
+        <w:rPr>
+          <w:rFonts w:asciiTheme="majorHAnsi" w:hAnsiTheme="majorHAnsi" w:cstheme="majorHAnsi"/>
+        </w:rPr>
+      </w:pPr>
+    </w:p>
+    <w:p>
+      <w:pPr>
+        <w:rPr>
+          <w:rFonts w:asciiTheme="majorHAnsi" w:hAnsiTheme="majorHAnsi" w:cstheme="majorHAnsi"/>
+        </w:rPr>
+      </w:pPr>
+      <w:r>
+        <w:rPr>
+          <w:rFonts w:asciiTheme="majorHAnsi" w:hAnsiTheme="majorHAnsi" w:cstheme="majorHAnsi"/>
+        </w:rPr>
+        <w:t>1. Place the script folder into the appropriate location on the server</w:t>
+      </w:r>
+    </w:p>
+    <w:p>
+      <w:pPr>
+        <w:rPr>
+          <w:rFonts w:asciiTheme="majorHAnsi" w:hAnsiTheme="majorHAnsi" w:cstheme="majorHAnsi"/>
+        </w:rPr>
+      </w:pPr>
+      <w:r>
+        <w:rPr>
+          <w:rFonts w:asciiTheme="majorHAnsi" w:hAnsiTheme="majorHAnsi" w:cstheme="majorHAnsi"/>
+        </w:rPr>
+        <w:t>2. Install dependencies and necessary libraries/packages</w:t>
+      </w:r>
+    </w:p>
+    <w:p>
+      <w:pPr>
+        <w:rPr>
+          <w:rFonts w:asciiTheme="majorHAnsi" w:hAnsiTheme="majorHAnsi" w:cstheme="majorHAnsi"/>
+        </w:rPr>
+      </w:pPr>
+      <w:r>
+        <w:rPr>
+          <w:rFonts w:asciiTheme="majorHAnsi" w:hAnsiTheme="majorHAnsi" w:cstheme="majorHAnsi"/>
+        </w:rPr>
+        <w:t xml:space="preserve">3. </w:t>
+      </w:r>
+      <w:r>
+        <w:rPr>
+          <w:rFonts w:asciiTheme="majorHAnsi" w:hAnsiTheme="majorHAnsi" w:cstheme="majorHAnsi"/>
+        </w:rPr>
+        <w:t>Rename ‘config.py example to ‘config.py’</w:t>
+      </w:r>
+      <w:r>
+        <w:rPr>
+          <w:rFonts w:asciiTheme="majorHAnsi" w:hAnsiTheme="majorHAnsi" w:cstheme="majorHAnsi"/>
+        </w:rPr>
+        <w:t xml:space="preserve"> configuration </w:t>
+      </w:r>
+      <w:r>
+        <w:rPr>
+          <w:rFonts w:asciiTheme="majorHAnsi" w:hAnsiTheme="majorHAnsi" w:cstheme="majorHAnsi"/>
+        </w:rPr>
+        <w:t>and set the necessary values.</w:t>
+      </w:r>
+    </w:p>
+    <w:p>
+      <w:pPr>
+        <w:rPr>
+          <w:rFonts w:asciiTheme="majorHAnsi" w:hAnsiTheme="majorHAnsi" w:cstheme="majorHAnsi"/>
+        </w:rPr>
+      </w:pPr>
+      <w:r>
+        <w:rPr>
+          <w:rFonts w:asciiTheme="majorHAnsi" w:hAnsiTheme="majorHAnsi" w:cstheme="majorHAnsi"/>
+        </w:rPr>
+        <w:t>4. Create empty folders “log”, “Raw Data”, “Reports”</w:t>
+      </w:r>
+    </w:p>
+    <w:p>
+      <w:pPr>
+        <w:rPr>
+          <w:rFonts w:asciiTheme="majorHAnsi" w:hAnsiTheme="majorHAnsi" w:cstheme="majorHAnsi"/>
+        </w:rPr>
+      </w:pPr>
+      <w:r>
+        <w:rPr>
+          <w:rFonts w:asciiTheme="majorHAnsi" w:hAnsiTheme="majorHAnsi" w:cstheme="majorHAnsi"/>
+        </w:rPr>
+        <w:t>5</w:t>
+      </w:r>
+      <w:r>
+        <w:rPr>
           <w:rFonts w:asciiTheme="majorHAnsi" w:hAnsiTheme="majorHAnsi" w:cstheme="majorHAnsi"/>
         </w:rPr>
         <w:t xml:space="preserve">. Set up the script to run periodically (optional) though </w:t>
@@ -3559,6 +3643,7 @@
         <w:rPr>
           <w:rFonts w:asciiTheme="majorHAnsi" w:hAnsiTheme="majorHAnsi" w:cstheme="majorHAnsi"/>
         </w:rPr>
+        <w:lastRenderedPageBreak/>
         <w:t>0 4 * * * /path/to/app/bdos_monitor.sh #example setting the script to run every day at 4 am.</w:t>
       </w:r>
     </w:p>
@@ -3661,7 +3746,6 @@
         <w:rPr>
           <w:rFonts w:asciiTheme="majorHAnsi" w:hAnsiTheme="majorHAnsi" w:cstheme="majorHAnsi"/>
         </w:rPr>
-        <w:lastRenderedPageBreak/>
         <w:t xml:space="preserve">.\main.py </w:t>
       </w:r>
       <w:r>
@@ -5011,7 +5095,6 @@
         <w:rPr>
           <w:rFonts w:asciiTheme="majorHAnsi" w:hAnsiTheme="majorHAnsi" w:cstheme="majorHAnsi"/>
         </w:rPr>
-        <w:lastRenderedPageBreak/>
         <w:t>“</w:t>
       </w:r>
       <w:proofErr w:type="gramStart"/>
@@ -5503,6 +5586,7 @@
         <w:rPr>
           <w:rFonts w:cstheme="majorHAnsi"/>
         </w:rPr>
+        <w:lastRenderedPageBreak/>
         <w:t>logging_helper.py</w:t>
       </w:r>
       <w:bookmarkEnd w:id="17"/>
@@ -5575,7 +5659,6 @@
         <w:rPr>
           <w:rFonts w:cstheme="majorHAnsi"/>
         </w:rPr>
-        <w:lastRenderedPageBreak/>
         <w:t>S</w:t>
       </w:r>
       <w:r>
@@ -6211,6 +6294,7 @@
         <w:rPr>
           <w:rFonts w:asciiTheme="majorHAnsi" w:hAnsiTheme="majorHAnsi" w:cstheme="majorHAnsi"/>
         </w:rPr>
+        <w:lastRenderedPageBreak/>
         <w:t xml:space="preserve">This file is being generated after the successful collection of all </w:t>
       </w:r>
       <w:r>
@@ -6304,7 +6388,6 @@
         <w:rPr>
           <w:rFonts w:cstheme="majorHAnsi"/>
         </w:rPr>
-        <w:lastRenderedPageBreak/>
         <w:t>.\Raw Data\</w:t>
       </w:r>
       <w:proofErr w:type="spellStart"/>
@@ -6708,7 +6791,6 @@
         <w:rPr>
           <w:rFonts w:cstheme="majorHAnsi"/>
         </w:rPr>
-        <w:lastRenderedPageBreak/>
         <w:t>Traffic_report_CEC.json</w:t>
       </w:r>
       <w:proofErr w:type="spellEnd"/>
@@ -9219,7 +9301,7 @@
 </file>
 
 <file path=customXml/itemProps1.xml><?xml version="1.0" encoding="utf-8"?>
-<ds:datastoreItem xmlns:ds="http://schemas.openxmlformats.org/officeDocument/2006/customXml" ds:itemID="{9ED8E8EB-F816-4545-B21D-4CAEA00AE8D3}">
+<ds:datastoreItem xmlns:ds="http://schemas.openxmlformats.org/officeDocument/2006/customXml" ds:itemID="{73860481-EEEA-4BF2-A9D3-52390A194845}">
   <ds:schemaRefs>
     <ds:schemaRef ds:uri="http://schemas.openxmlformats.org/officeDocument/2006/bibliography"/>
   </ds:schemaRefs>

</xml_diff>

<commit_message>
v2.1 added traffic stats for policy with 0 traffic and bug fix with BDOS net class any IPv6
</commit_message>
<xml_diff>
--- a/readme.docx
+++ b/readme.docx
@@ -1540,7 +1540,6 @@
         </w:rPr>
       </w:pPr>
       <w:bookmarkStart w:id="0" w:name="_Toc84344994"/>
-      <w:proofErr w:type="spellStart"/>
       <w:r>
         <w:rPr>
           <w:rFonts w:cstheme="majorHAnsi"/>
@@ -1549,7 +1548,6 @@
         <w:t>ChangeLog</w:t>
       </w:r>
       <w:bookmarkEnd w:id="0"/>
-      <w:proofErr w:type="spellEnd"/>
     </w:p>
     <w:p>
       <w:pPr>
@@ -1581,30 +1579,8 @@
         <w:rPr>
           <w:rFonts w:asciiTheme="majorHAnsi" w:hAnsiTheme="majorHAnsi" w:cstheme="majorHAnsi"/>
         </w:rPr>
-        <w:t xml:space="preserve">- Added running </w:t>
-      </w:r>
-      <w:proofErr w:type="spellStart"/>
-      <w:r>
-        <w:rPr>
-          <w:rFonts w:asciiTheme="majorHAnsi" w:hAnsiTheme="majorHAnsi" w:cstheme="majorHAnsi"/>
-        </w:rPr>
-        <w:t>dpconfig</w:t>
-      </w:r>
-      <w:proofErr w:type="spellEnd"/>
-      <w:r>
-        <w:rPr>
-          <w:rFonts w:asciiTheme="majorHAnsi" w:hAnsiTheme="majorHAnsi" w:cstheme="majorHAnsi"/>
-        </w:rPr>
-        <w:t xml:space="preserve"> data parsing with cache data, similarly to </w:t>
-      </w:r>
-      <w:proofErr w:type="spellStart"/>
-      <w:r>
-        <w:rPr>
-          <w:rFonts w:asciiTheme="majorHAnsi" w:hAnsiTheme="majorHAnsi" w:cstheme="majorHAnsi"/>
-        </w:rPr>
-        <w:t>bdos</w:t>
-      </w:r>
-      <w:proofErr w:type="spellEnd"/>
+        <w:t>- Added running dpconfig data parsing with cache data, similarly to bdos</w:t>
+      </w:r>
     </w:p>
     <w:p>
       <w:pPr>
@@ -1689,16 +1665,8 @@
         <w:rPr>
           <w:rFonts w:asciiTheme="majorHAnsi" w:hAnsiTheme="majorHAnsi" w:cstheme="majorHAnsi"/>
         </w:rPr>
-        <w:t xml:space="preserve">- </w:t>
-      </w:r>
-      <w:proofErr w:type="spellStart"/>
-      <w:r>
-        <w:rPr>
-          <w:rFonts w:asciiTheme="majorHAnsi" w:hAnsiTheme="majorHAnsi" w:cstheme="majorHAnsi"/>
-        </w:rPr>
-        <w:t>get_traffic_stats</w:t>
-      </w:r>
-      <w:proofErr w:type="spellEnd"/>
+        <w:t>- get_traffic_stats</w:t>
+      </w:r>
     </w:p>
     <w:p>
       <w:pPr>
@@ -1711,49 +1679,7 @@
         <w:rPr>
           <w:rFonts w:asciiTheme="majorHAnsi" w:hAnsiTheme="majorHAnsi" w:cstheme="majorHAnsi"/>
         </w:rPr>
-        <w:t xml:space="preserve">- Created a separate file to collect the traffic and </w:t>
-      </w:r>
-      <w:proofErr w:type="spellStart"/>
-      <w:r>
-        <w:rPr>
-          <w:rFonts w:asciiTheme="majorHAnsi" w:hAnsiTheme="majorHAnsi" w:cstheme="majorHAnsi"/>
-        </w:rPr>
-        <w:t>bdos</w:t>
-      </w:r>
-      <w:proofErr w:type="spellEnd"/>
-      <w:r>
-        <w:rPr>
-          <w:rFonts w:asciiTheme="majorHAnsi" w:hAnsiTheme="majorHAnsi" w:cstheme="majorHAnsi"/>
-        </w:rPr>
-        <w:t xml:space="preserve"> stats (</w:t>
-      </w:r>
-      <w:proofErr w:type="spellStart"/>
-      <w:r>
-        <w:rPr>
-          <w:rFonts w:asciiTheme="majorHAnsi" w:hAnsiTheme="majorHAnsi" w:cstheme="majorHAnsi"/>
-        </w:rPr>
-        <w:t>cuurently</w:t>
-      </w:r>
-      <w:proofErr w:type="spellEnd"/>
-      <w:r>
-        <w:rPr>
-          <w:rFonts w:asciiTheme="majorHAnsi" w:hAnsiTheme="majorHAnsi" w:cstheme="majorHAnsi"/>
-        </w:rPr>
-        <w:t xml:space="preserve"> </w:t>
-      </w:r>
-      <w:proofErr w:type="spellStart"/>
-      <w:r>
-        <w:rPr>
-          <w:rFonts w:asciiTheme="majorHAnsi" w:hAnsiTheme="majorHAnsi" w:cstheme="majorHAnsi"/>
-        </w:rPr>
-        <w:t>bdos</w:t>
-      </w:r>
-      <w:proofErr w:type="spellEnd"/>
-      <w:r>
-        <w:rPr>
-          <w:rFonts w:asciiTheme="majorHAnsi" w:hAnsiTheme="majorHAnsi" w:cstheme="majorHAnsi"/>
-        </w:rPr>
-        <w:t xml:space="preserve"> traffic utilization and normal baseline last 24 hours)</w:t>
+        <w:t>- Created a separate file to collect the traffic and bdos stats (cuurently bdos traffic utilization and normal baseline last 24 hours)</w:t>
       </w:r>
     </w:p>
     <w:p>
@@ -1806,16 +1732,8 @@
         <w:rPr>
           <w:rFonts w:asciiTheme="majorHAnsi" w:hAnsiTheme="majorHAnsi" w:cstheme="majorHAnsi"/>
         </w:rPr>
-        <w:t xml:space="preserve">- </w:t>
-      </w:r>
-      <w:proofErr w:type="spellStart"/>
-      <w:r>
-        <w:rPr>
-          <w:rFonts w:asciiTheme="majorHAnsi" w:hAnsiTheme="majorHAnsi" w:cstheme="majorHAnsi"/>
-        </w:rPr>
-        <w:t>traffic_stats_parser</w:t>
-      </w:r>
-      <w:proofErr w:type="spellEnd"/>
+        <w:t>- traffic_stats_parser</w:t>
+      </w:r>
     </w:p>
     <w:p>
       <w:pPr>
@@ -1842,16 +1760,8 @@
           <w:rFonts w:asciiTheme="majorHAnsi" w:hAnsiTheme="majorHAnsi" w:cstheme="majorHAnsi"/>
         </w:rPr>
         <w:tab/>
-        <w:t xml:space="preserve">- Bug fixes (CPS, BPS, PPS) when the value is </w:t>
-      </w:r>
-      <w:proofErr w:type="gramStart"/>
-      <w:r>
-        <w:rPr>
-          <w:rFonts w:asciiTheme="majorHAnsi" w:hAnsiTheme="majorHAnsi" w:cstheme="majorHAnsi"/>
-        </w:rPr>
-        <w:t>None</w:t>
-      </w:r>
-      <w:proofErr w:type="gramEnd"/>
+        <w:t>- Bug fixes (CPS, BPS, PPS) when the value is None</w:t>
+      </w:r>
     </w:p>
     <w:p>
       <w:pPr>
@@ -1883,16 +1793,8 @@
         <w:rPr>
           <w:rFonts w:asciiTheme="majorHAnsi" w:hAnsiTheme="majorHAnsi" w:cstheme="majorHAnsi"/>
         </w:rPr>
-        <w:t xml:space="preserve">- </w:t>
-      </w:r>
-      <w:proofErr w:type="spellStart"/>
-      <w:r>
-        <w:rPr>
-          <w:rFonts w:asciiTheme="majorHAnsi" w:hAnsiTheme="majorHAnsi" w:cstheme="majorHAnsi"/>
-        </w:rPr>
-        <w:t>traffic_stats_parser</w:t>
-      </w:r>
-      <w:proofErr w:type="spellEnd"/>
+        <w:t>- traffic_stats_parser</w:t>
+      </w:r>
     </w:p>
     <w:p>
       <w:pPr>
@@ -2064,21 +1966,7 @@
         <w:rPr>
           <w:rFonts w:asciiTheme="majorHAnsi" w:hAnsiTheme="majorHAnsi" w:cstheme="majorHAnsi"/>
         </w:rPr>
-        <w:t xml:space="preserve">“bdos_parser.py” – improved </w:t>
-      </w:r>
-      <w:proofErr w:type="spellStart"/>
-      <w:r>
-        <w:rPr>
-          <w:rFonts w:asciiTheme="majorHAnsi" w:hAnsiTheme="majorHAnsi" w:cstheme="majorHAnsi"/>
-        </w:rPr>
-        <w:t>bdos</w:t>
-      </w:r>
-      <w:proofErr w:type="spellEnd"/>
-      <w:r>
-        <w:rPr>
-          <w:rFonts w:asciiTheme="majorHAnsi" w:hAnsiTheme="majorHAnsi" w:cstheme="majorHAnsi"/>
-        </w:rPr>
-        <w:t xml:space="preserve"> data collection only in case policy has BDOS profile on it.</w:t>
+        <w:t>“bdos_parser.py” – improved bdos data collection only in case policy has BDOS profile on it.</w:t>
       </w:r>
     </w:p>
     <w:p>
@@ -2345,6 +2233,44 @@
     </w:p>
     <w:p>
       <w:pPr>
+        <w:pStyle w:val="ListParagraph"/>
+        <w:numPr>
+          <w:ilvl w:val="0"/>
+          <w:numId w:val="3"/>
+        </w:numPr>
+        <w:rPr>
+          <w:rFonts w:asciiTheme="majorHAnsi" w:hAnsiTheme="majorHAnsi" w:cstheme="majorHAnsi"/>
+        </w:rPr>
+      </w:pPr>
+      <w:r>
+        <w:rPr>
+          <w:rFonts w:asciiTheme="majorHAnsi" w:hAnsiTheme="majorHAnsi" w:cstheme="majorHAnsi"/>
+        </w:rPr>
+        <w:t>Bug fix with double entries due to “any” network</w:t>
+      </w:r>
+    </w:p>
+    <w:p>
+      <w:pPr>
+        <w:pStyle w:val="ListParagraph"/>
+        <w:numPr>
+          <w:ilvl w:val="0"/>
+          <w:numId w:val="3"/>
+        </w:numPr>
+        <w:rPr>
+          <w:rFonts w:asciiTheme="majorHAnsi" w:hAnsiTheme="majorHAnsi" w:cstheme="majorHAnsi"/>
+        </w:rPr>
+      </w:pPr>
+      <w:r>
+        <w:rPr>
+          <w:rFonts w:asciiTheme="majorHAnsi" w:hAnsiTheme="majorHAnsi" w:cstheme="majorHAnsi"/>
+        </w:rPr>
+        <w:t>Added traffic stats for policies handling 0 traffic</w:t>
+      </w:r>
+      <w:bookmarkStart w:id="1" w:name="_GoBack"/>
+      <w:bookmarkEnd w:id="1"/>
+    </w:p>
+    <w:p>
+      <w:pPr>
         <w:rPr>
           <w:rFonts w:asciiTheme="majorHAnsi" w:hAnsiTheme="majorHAnsi" w:cstheme="majorHAnsi"/>
         </w:rPr>
@@ -2434,6 +2360,27 @@
     </w:p>
     <w:p>
       <w:pPr>
+        <w:shd w:val="clear" w:color="auto" w:fill="1E1E1E"/>
+        <w:spacing w:after="0" w:line="285" w:lineRule="atLeast"/>
+        <w:rPr>
+          <w:rFonts w:ascii="Consolas" w:eastAsia="Times New Roman" w:hAnsi="Consolas" w:cs="Times New Roman"/>
+          <w:color w:val="6A9955"/>
+          <w:sz w:val="21"/>
+          <w:szCs w:val="21"/>
+        </w:rPr>
+      </w:pPr>
+      <w:r>
+        <w:rPr>
+          <w:rFonts w:ascii="Consolas" w:eastAsia="Times New Roman" w:hAnsi="Consolas" w:cs="Times New Roman"/>
+          <w:color w:val="6A9955"/>
+          <w:sz w:val="21"/>
+          <w:szCs w:val="21"/>
+        </w:rPr>
+        <w:t># Add excluded traffic detection (similar to CEC)</w:t>
+      </w:r>
+    </w:p>
+    <w:p>
+      <w:pPr>
         <w:rPr>
           <w:rFonts w:asciiTheme="majorHAnsi" w:hAnsiTheme="majorHAnsi" w:cstheme="majorHAnsi"/>
         </w:rPr>
@@ -2502,14 +2449,14 @@
           <w:rFonts w:cstheme="majorHAnsi"/>
         </w:rPr>
       </w:pPr>
-      <w:bookmarkStart w:id="1" w:name="_Toc84344995"/>
+      <w:bookmarkStart w:id="2" w:name="_Toc84344995"/>
       <w:r>
         <w:rPr>
           <w:rFonts w:cstheme="majorHAnsi"/>
         </w:rPr>
         <w:t>Overview</w:t>
       </w:r>
-      <w:bookmarkEnd w:id="1"/>
+      <w:bookmarkEnd w:id="2"/>
       <w:r>
         <w:rPr>
           <w:rFonts w:cstheme="majorHAnsi"/>
@@ -2540,21 +2487,7 @@
         <w:rPr>
           <w:rFonts w:asciiTheme="majorHAnsi" w:hAnsiTheme="majorHAnsi" w:cstheme="majorHAnsi"/>
         </w:rPr>
-        <w:t xml:space="preserve">ov, Sagiv Oron, </w:t>
-      </w:r>
-      <w:proofErr w:type="gramStart"/>
-      <w:r>
-        <w:rPr>
-          <w:rFonts w:asciiTheme="majorHAnsi" w:hAnsiTheme="majorHAnsi" w:cstheme="majorHAnsi"/>
-        </w:rPr>
-        <w:t>Artur</w:t>
-      </w:r>
-      <w:proofErr w:type="gramEnd"/>
-      <w:r>
-        <w:rPr>
-          <w:rFonts w:asciiTheme="majorHAnsi" w:hAnsiTheme="majorHAnsi" w:cstheme="majorHAnsi"/>
-        </w:rPr>
-        <w:t xml:space="preserve"> Mehitrian</w:t>
+        <w:t>ov, Sagiv Oron, Artur Mehitrian</w:t>
       </w:r>
       <w:r>
         <w:rPr>
@@ -2683,21 +2616,7 @@
         <w:rPr>
           <w:rFonts w:asciiTheme="majorHAnsi" w:hAnsiTheme="majorHAnsi" w:cstheme="majorHAnsi"/>
         </w:rPr>
-        <w:t xml:space="preserve">interacts with Radware </w:t>
-      </w:r>
-      <w:proofErr w:type="spellStart"/>
-      <w:r>
-        <w:rPr>
-          <w:rFonts w:asciiTheme="majorHAnsi" w:hAnsiTheme="majorHAnsi" w:cstheme="majorHAnsi"/>
-        </w:rPr>
-        <w:t>APSolute</w:t>
-      </w:r>
-      <w:proofErr w:type="spellEnd"/>
-      <w:r>
-        <w:rPr>
-          <w:rFonts w:asciiTheme="majorHAnsi" w:hAnsiTheme="majorHAnsi" w:cstheme="majorHAnsi"/>
-        </w:rPr>
-        <w:t xml:space="preserve"> Vision DefensePro </w:t>
+        <w:t xml:space="preserve">interacts with Radware APSolute Vision DefensePro </w:t>
       </w:r>
       <w:r>
         <w:rPr>
@@ -2779,14 +2698,14 @@
           <w:rFonts w:cstheme="majorHAnsi"/>
         </w:rPr>
       </w:pPr>
-      <w:bookmarkStart w:id="2" w:name="_Toc84344996"/>
+      <w:bookmarkStart w:id="3" w:name="_Toc84344996"/>
       <w:r>
         <w:rPr>
           <w:rFonts w:cstheme="majorHAnsi"/>
         </w:rPr>
         <w:t>Script Output</w:t>
       </w:r>
-      <w:bookmarkEnd w:id="2"/>
+      <w:bookmarkEnd w:id="3"/>
     </w:p>
     <w:p>
       <w:pPr>
@@ -2820,8 +2739,8 @@
           <w:rFonts w:asciiTheme="majorHAnsi" w:hAnsiTheme="majorHAnsi" w:cstheme="majorHAnsi"/>
         </w:rPr>
       </w:pPr>
-      <w:bookmarkStart w:id="3" w:name="_DefensePro_Best_Practice"/>
-      <w:bookmarkEnd w:id="3"/>
+      <w:bookmarkStart w:id="4" w:name="_DefensePro_Best_Practice"/>
+      <w:bookmarkEnd w:id="4"/>
     </w:p>
     <w:p>
       <w:pPr>
@@ -2830,11 +2749,11 @@
           <w:rFonts w:cstheme="majorHAnsi"/>
         </w:rPr>
       </w:pPr>
-      <w:bookmarkStart w:id="4" w:name="_traffic_stats.csv"/>
-      <w:bookmarkStart w:id="5" w:name="_DefensePro_Traffic_statistics"/>
-      <w:bookmarkStart w:id="6" w:name="_Toc84344997"/>
-      <w:bookmarkEnd w:id="4"/>
+      <w:bookmarkStart w:id="5" w:name="_traffic_stats.csv"/>
+      <w:bookmarkStart w:id="6" w:name="_DefensePro_Traffic_statistics"/>
+      <w:bookmarkStart w:id="7" w:name="_Toc84344997"/>
       <w:bookmarkEnd w:id="5"/>
+      <w:bookmarkEnd w:id="6"/>
       <w:r>
         <w:rPr>
           <w:rFonts w:cstheme="majorHAnsi"/>
@@ -2853,7 +2772,7 @@
         </w:rPr>
         <w:t>)</w:t>
       </w:r>
-      <w:bookmarkEnd w:id="6"/>
+      <w:bookmarkEnd w:id="7"/>
     </w:p>
     <w:p>
       <w:pPr>
@@ -2921,48 +2840,20 @@
         <w:rPr>
           <w:rFonts w:asciiTheme="majorHAnsi" w:hAnsiTheme="majorHAnsi" w:cstheme="majorHAnsi"/>
         </w:rPr>
-        <w:t xml:space="preserve">CPS = Connections </w:t>
-      </w:r>
-      <w:proofErr w:type="gramStart"/>
-      <w:r>
-        <w:rPr>
-          <w:rFonts w:asciiTheme="majorHAnsi" w:hAnsiTheme="majorHAnsi" w:cstheme="majorHAnsi"/>
-        </w:rPr>
-        <w:t>Per</w:t>
-      </w:r>
-      <w:proofErr w:type="gramEnd"/>
-      <w:r>
-        <w:rPr>
-          <w:rFonts w:asciiTheme="majorHAnsi" w:hAnsiTheme="majorHAnsi" w:cstheme="majorHAnsi"/>
-        </w:rPr>
-        <w:t xml:space="preserve"> Second per policy per DefensePro</w:t>
-      </w:r>
-    </w:p>
-    <w:p>
-      <w:pPr>
-        <w:rPr>
-          <w:rFonts w:asciiTheme="majorHAnsi" w:hAnsiTheme="majorHAnsi" w:cstheme="majorHAnsi"/>
-        </w:rPr>
-      </w:pPr>
-      <w:r>
-        <w:rPr>
-          <w:rFonts w:asciiTheme="majorHAnsi" w:hAnsiTheme="majorHAnsi" w:cstheme="majorHAnsi"/>
-        </w:rPr>
-        <w:t xml:space="preserve">PPS = Packets </w:t>
-      </w:r>
-      <w:proofErr w:type="gramStart"/>
-      <w:r>
-        <w:rPr>
-          <w:rFonts w:asciiTheme="majorHAnsi" w:hAnsiTheme="majorHAnsi" w:cstheme="majorHAnsi"/>
-        </w:rPr>
-        <w:t>Per</w:t>
-      </w:r>
-      <w:proofErr w:type="gramEnd"/>
-      <w:r>
-        <w:rPr>
-          <w:rFonts w:asciiTheme="majorHAnsi" w:hAnsiTheme="majorHAnsi" w:cstheme="majorHAnsi"/>
-        </w:rPr>
-        <w:t xml:space="preserve"> Second per policy per DefensePro</w:t>
+        <w:t>CPS = Connections Per Second per policy per DefensePro</w:t>
+      </w:r>
+    </w:p>
+    <w:p>
+      <w:pPr>
+        <w:rPr>
+          <w:rFonts w:asciiTheme="majorHAnsi" w:hAnsiTheme="majorHAnsi" w:cstheme="majorHAnsi"/>
+        </w:rPr>
+      </w:pPr>
+      <w:r>
+        <w:rPr>
+          <w:rFonts w:asciiTheme="majorHAnsi" w:hAnsiTheme="majorHAnsi" w:cstheme="majorHAnsi"/>
+        </w:rPr>
+        <w:t>PPS = Packets Per Second per policy per DefensePro</w:t>
       </w:r>
     </w:p>
     <w:p>
@@ -3025,6 +2916,7 @@
         <w:rPr>
           <w:rFonts w:asciiTheme="majorHAnsi" w:hAnsiTheme="majorHAnsi" w:cstheme="majorHAnsi"/>
         </w:rPr>
+        <w:lastRenderedPageBreak/>
         <w:t>DNS protected record types and Normal baseline QPS per policy per DefensePro</w:t>
       </w:r>
     </w:p>
@@ -3062,14 +2954,14 @@
           <w:rFonts w:cstheme="majorHAnsi"/>
         </w:rPr>
       </w:pPr>
-      <w:bookmarkStart w:id="7" w:name="_Toc84344998"/>
+      <w:bookmarkStart w:id="8" w:name="_Toc84344998"/>
       <w:r>
         <w:rPr>
           <w:rFonts w:cstheme="majorHAnsi"/>
         </w:rPr>
         <w:t>Setup</w:t>
       </w:r>
-      <w:bookmarkEnd w:id="7"/>
+      <w:bookmarkEnd w:id="8"/>
     </w:p>
     <w:p>
       <w:pPr>
@@ -3085,22 +2977,22 @@
           <w:rFonts w:cstheme="majorHAnsi"/>
         </w:rPr>
       </w:pPr>
-      <w:bookmarkStart w:id="8" w:name="_Toc84344999"/>
+      <w:bookmarkStart w:id="9" w:name="_Toc84344999"/>
       <w:r>
         <w:rPr>
           <w:rFonts w:cstheme="majorHAnsi"/>
         </w:rPr>
         <w:t>Requirements</w:t>
       </w:r>
-      <w:bookmarkEnd w:id="8"/>
-    </w:p>
-    <w:p>
-      <w:pPr>
-        <w:rPr>
-          <w:rFonts w:asciiTheme="majorHAnsi" w:hAnsiTheme="majorHAnsi" w:cstheme="majorHAnsi"/>
-        </w:rPr>
-      </w:pPr>
-      <w:bookmarkStart w:id="9" w:name="_Toc84345001"/>
+      <w:bookmarkEnd w:id="9"/>
+    </w:p>
+    <w:p>
+      <w:pPr>
+        <w:rPr>
+          <w:rFonts w:asciiTheme="majorHAnsi" w:hAnsiTheme="majorHAnsi" w:cstheme="majorHAnsi"/>
+        </w:rPr>
+      </w:pPr>
+      <w:bookmarkStart w:id="10" w:name="_Toc84345001"/>
     </w:p>
     <w:p>
       <w:pPr>
@@ -3147,8 +3039,6 @@
           <w:szCs w:val="21"/>
         </w:rPr>
       </w:pPr>
-      <w:proofErr w:type="spellStart"/>
-      <w:proofErr w:type="gramStart"/>
       <w:r>
         <w:rPr>
           <w:rFonts w:asciiTheme="majorHAnsi" w:eastAsia="Times New Roman" w:hAnsiTheme="majorHAnsi" w:cstheme="majorHAnsi"/>
@@ -3158,8 +3048,6 @@
         </w:rPr>
         <w:t>json</w:t>
       </w:r>
-      <w:proofErr w:type="spellEnd"/>
-      <w:proofErr w:type="gramEnd"/>
     </w:p>
     <w:p>
       <w:pPr>
@@ -3172,7 +3060,6 @@
           <w:szCs w:val="21"/>
         </w:rPr>
       </w:pPr>
-      <w:proofErr w:type="gramStart"/>
       <w:r>
         <w:rPr>
           <w:rFonts w:asciiTheme="majorHAnsi" w:eastAsia="Times New Roman" w:hAnsiTheme="majorHAnsi" w:cstheme="majorHAnsi"/>
@@ -3182,7 +3069,6 @@
         </w:rPr>
         <w:t>csv</w:t>
       </w:r>
-      <w:proofErr w:type="gramEnd"/>
     </w:p>
     <w:p>
       <w:pPr>
@@ -3195,7 +3081,6 @@
           <w:szCs w:val="21"/>
         </w:rPr>
       </w:pPr>
-      <w:proofErr w:type="gramStart"/>
       <w:r>
         <w:rPr>
           <w:rFonts w:asciiTheme="majorHAnsi" w:eastAsia="Times New Roman" w:hAnsiTheme="majorHAnsi" w:cstheme="majorHAnsi"/>
@@ -3205,7 +3090,6 @@
         </w:rPr>
         <w:t>socket</w:t>
       </w:r>
-      <w:proofErr w:type="gramEnd"/>
     </w:p>
     <w:p>
       <w:pPr>
@@ -3218,7 +3102,6 @@
           <w:szCs w:val="21"/>
         </w:rPr>
       </w:pPr>
-      <w:proofErr w:type="gramStart"/>
       <w:r>
         <w:rPr>
           <w:rFonts w:asciiTheme="majorHAnsi" w:eastAsia="Times New Roman" w:hAnsiTheme="majorHAnsi" w:cstheme="majorHAnsi"/>
@@ -3228,7 +3111,6 @@
         </w:rPr>
         <w:t>logging</w:t>
       </w:r>
-      <w:proofErr w:type="gramEnd"/>
     </w:p>
     <w:p>
       <w:pPr>
@@ -3241,8 +3123,6 @@
           <w:szCs w:val="21"/>
         </w:rPr>
       </w:pPr>
-      <w:proofErr w:type="spellStart"/>
-      <w:proofErr w:type="gramStart"/>
       <w:r>
         <w:rPr>
           <w:rFonts w:asciiTheme="majorHAnsi" w:eastAsia="Times New Roman" w:hAnsiTheme="majorHAnsi" w:cstheme="majorHAnsi"/>
@@ -3252,8 +3132,6 @@
         </w:rPr>
         <w:t>smtplib</w:t>
       </w:r>
-      <w:proofErr w:type="spellEnd"/>
-      <w:proofErr w:type="gramEnd"/>
     </w:p>
     <w:p>
       <w:pPr>
@@ -3266,7 +3144,6 @@
           <w:szCs w:val="21"/>
         </w:rPr>
       </w:pPr>
-      <w:proofErr w:type="gramStart"/>
       <w:r>
         <w:rPr>
           <w:rFonts w:asciiTheme="majorHAnsi" w:eastAsia="Times New Roman" w:hAnsiTheme="majorHAnsi" w:cstheme="majorHAnsi"/>
@@ -3276,7 +3153,6 @@
         </w:rPr>
         <w:t>email</w:t>
       </w:r>
-      <w:proofErr w:type="gramEnd"/>
     </w:p>
     <w:p>
       <w:pPr>
@@ -3289,8 +3165,6 @@
           <w:szCs w:val="21"/>
         </w:rPr>
       </w:pPr>
-      <w:proofErr w:type="spellStart"/>
-      <w:proofErr w:type="gramStart"/>
       <w:r>
         <w:rPr>
           <w:rFonts w:asciiTheme="majorHAnsi" w:eastAsia="Times New Roman" w:hAnsiTheme="majorHAnsi" w:cstheme="majorHAnsi"/>
@@ -3300,8 +3174,6 @@
         </w:rPr>
         <w:t>datetime</w:t>
       </w:r>
-      <w:proofErr w:type="spellEnd"/>
-      <w:proofErr w:type="gramEnd"/>
     </w:p>
     <w:p>
       <w:pPr>
@@ -3314,8 +3186,6 @@
           <w:szCs w:val="21"/>
         </w:rPr>
       </w:pPr>
-      <w:proofErr w:type="spellStart"/>
-      <w:proofErr w:type="gramStart"/>
       <w:r>
         <w:rPr>
           <w:rFonts w:asciiTheme="majorHAnsi" w:eastAsia="Times New Roman" w:hAnsiTheme="majorHAnsi" w:cstheme="majorHAnsi"/>
@@ -3325,8 +3195,6 @@
         </w:rPr>
         <w:t>os</w:t>
       </w:r>
-      <w:proofErr w:type="spellEnd"/>
-      <w:proofErr w:type="gramEnd"/>
     </w:p>
     <w:p>
       <w:pPr>
@@ -3339,7 +3207,6 @@
           <w:szCs w:val="21"/>
         </w:rPr>
       </w:pPr>
-      <w:proofErr w:type="gramStart"/>
       <w:r>
         <w:rPr>
           <w:rFonts w:asciiTheme="majorHAnsi" w:eastAsia="Times New Roman" w:hAnsiTheme="majorHAnsi" w:cstheme="majorHAnsi"/>
@@ -3349,7 +3216,6 @@
         </w:rPr>
         <w:t>sys</w:t>
       </w:r>
-      <w:proofErr w:type="gramEnd"/>
     </w:p>
     <w:p>
       <w:pPr>
@@ -3365,7 +3231,7 @@
           <w:rFonts w:cstheme="majorHAnsi"/>
         </w:rPr>
       </w:pPr>
-      <w:bookmarkStart w:id="10" w:name="_Toc84418442"/>
+      <w:bookmarkStart w:id="11" w:name="_Toc84418442"/>
       <w:r>
         <w:rPr>
           <w:rFonts w:cstheme="majorHAnsi"/>
@@ -3378,7 +3244,7 @@
         </w:rPr>
         <w:t>ackages in use</w:t>
       </w:r>
-      <w:bookmarkEnd w:id="10"/>
+      <w:bookmarkEnd w:id="11"/>
       <w:r>
         <w:rPr>
           <w:rFonts w:cstheme="majorHAnsi"/>
@@ -3433,23 +3299,13 @@
           <w:rFonts w:asciiTheme="majorHAnsi" w:hAnsiTheme="majorHAnsi" w:cstheme="majorHAnsi"/>
         </w:rPr>
       </w:pPr>
-      <w:proofErr w:type="gramStart"/>
       <w:r>
         <w:rPr>
           <w:rFonts w:asciiTheme="majorHAnsi" w:hAnsiTheme="majorHAnsi" w:cstheme="majorHAnsi"/>
           <w:b/>
           <w:bCs/>
         </w:rPr>
-        <w:t>pip</w:t>
-      </w:r>
-      <w:proofErr w:type="gramEnd"/>
-      <w:r>
-        <w:rPr>
-          <w:rFonts w:asciiTheme="majorHAnsi" w:hAnsiTheme="majorHAnsi" w:cstheme="majorHAnsi"/>
-          <w:b/>
-          <w:bCs/>
-        </w:rPr>
-        <w:t xml:space="preserve"> install -r requirements.txt</w:t>
+        <w:t>pip install -r requirements.txt</w:t>
       </w:r>
       <w:r>
         <w:rPr>
@@ -3465,15 +3321,13 @@
           <w:rFonts w:cstheme="majorHAnsi"/>
         </w:rPr>
       </w:pPr>
-      <w:bookmarkStart w:id="11" w:name="_GoBack"/>
-      <w:bookmarkEnd w:id="11"/>
       <w:r>
         <w:rPr>
           <w:rFonts w:cstheme="majorHAnsi"/>
         </w:rPr>
         <w:t>Instructions and recommendations</w:t>
       </w:r>
-      <w:bookmarkEnd w:id="9"/>
+      <w:bookmarkEnd w:id="10"/>
     </w:p>
     <w:p>
       <w:pPr>
@@ -3568,70 +3422,8 @@
         <w:rPr>
           <w:rFonts w:asciiTheme="majorHAnsi" w:hAnsiTheme="majorHAnsi" w:cstheme="majorHAnsi"/>
         </w:rPr>
-        <w:t xml:space="preserve">. Set up the script to run periodically (optional) though </w:t>
-      </w:r>
-      <w:proofErr w:type="spellStart"/>
-      <w:r>
-        <w:rPr>
-          <w:rFonts w:asciiTheme="majorHAnsi" w:hAnsiTheme="majorHAnsi" w:cstheme="majorHAnsi"/>
-        </w:rPr>
-        <w:t>cron</w:t>
-      </w:r>
-      <w:proofErr w:type="spellEnd"/>
-      <w:r>
-        <w:rPr>
-          <w:rFonts w:asciiTheme="majorHAnsi" w:hAnsiTheme="majorHAnsi" w:cstheme="majorHAnsi"/>
-        </w:rPr>
-        <w:t xml:space="preserve"> (</w:t>
-      </w:r>
-      <w:proofErr w:type="spellStart"/>
-      <w:r>
-        <w:rPr>
-          <w:rFonts w:asciiTheme="majorHAnsi" w:hAnsiTheme="majorHAnsi" w:cstheme="majorHAnsi"/>
-        </w:rPr>
-        <w:t>linux</w:t>
-      </w:r>
-      <w:proofErr w:type="spellEnd"/>
-      <w:r>
-        <w:rPr>
-          <w:rFonts w:asciiTheme="majorHAnsi" w:hAnsiTheme="majorHAnsi" w:cstheme="majorHAnsi"/>
-        </w:rPr>
-        <w:t>) or windows scheduler on windows:</w:t>
-      </w:r>
-    </w:p>
-    <w:p>
-      <w:pPr>
-        <w:rPr>
-          <w:rFonts w:asciiTheme="majorHAnsi" w:hAnsiTheme="majorHAnsi" w:cstheme="majorHAnsi"/>
-        </w:rPr>
-      </w:pPr>
-      <w:r>
-        <w:rPr>
-          <w:rFonts w:asciiTheme="majorHAnsi" w:hAnsiTheme="majorHAnsi" w:cstheme="majorHAnsi"/>
-        </w:rPr>
-        <w:t xml:space="preserve">Linux </w:t>
-      </w:r>
-      <w:proofErr w:type="spellStart"/>
-      <w:r>
-        <w:rPr>
-          <w:rFonts w:asciiTheme="majorHAnsi" w:hAnsiTheme="majorHAnsi" w:cstheme="majorHAnsi"/>
-        </w:rPr>
-        <w:t>cron</w:t>
-      </w:r>
-      <w:proofErr w:type="spellEnd"/>
-      <w:r>
-        <w:rPr>
-          <w:rFonts w:asciiTheme="majorHAnsi" w:hAnsiTheme="majorHAnsi" w:cstheme="majorHAnsi"/>
-        </w:rPr>
-        <w:t xml:space="preserve"> example</w:t>
-      </w:r>
-    </w:p>
-    <w:p>
-      <w:pPr>
-        <w:rPr>
-          <w:rFonts w:asciiTheme="majorHAnsi" w:hAnsiTheme="majorHAnsi" w:cstheme="majorHAnsi"/>
-        </w:rPr>
-      </w:pPr>
+        <w:t>. Set up the script to run periodically (optional) though cron (linux) or windows scheduler on windows:</w:t>
+      </w:r>
     </w:p>
     <w:p>
       <w:pPr>
@@ -3644,6 +3436,26 @@
           <w:rFonts w:asciiTheme="majorHAnsi" w:hAnsiTheme="majorHAnsi" w:cstheme="majorHAnsi"/>
         </w:rPr>
         <w:lastRenderedPageBreak/>
+        <w:t>Linux cron example</w:t>
+      </w:r>
+    </w:p>
+    <w:p>
+      <w:pPr>
+        <w:rPr>
+          <w:rFonts w:asciiTheme="majorHAnsi" w:hAnsiTheme="majorHAnsi" w:cstheme="majorHAnsi"/>
+        </w:rPr>
+      </w:pPr>
+    </w:p>
+    <w:p>
+      <w:pPr>
+        <w:rPr>
+          <w:rFonts w:asciiTheme="majorHAnsi" w:hAnsiTheme="majorHAnsi" w:cstheme="majorHAnsi"/>
+        </w:rPr>
+      </w:pPr>
+      <w:r>
+        <w:rPr>
+          <w:rFonts w:asciiTheme="majorHAnsi" w:hAnsiTheme="majorHAnsi" w:cstheme="majorHAnsi"/>
+        </w:rPr>
         <w:t>0 4 * * * /path/to/app/bdos_monitor.sh #example setting the script to run every day at 4 am.</w:t>
       </w:r>
     </w:p>
@@ -4073,27 +3885,7 @@
           <w:sz w:val="21"/>
           <w:szCs w:val="21"/>
         </w:rPr>
-        <w:t># </w:t>
-      </w:r>
-      <w:proofErr w:type="spellStart"/>
-      <w:r>
-        <w:rPr>
-          <w:rFonts w:asciiTheme="majorHAnsi" w:eastAsia="Times New Roman" w:hAnsiTheme="majorHAnsi" w:cstheme="majorHAnsi"/>
-          <w:color w:val="6A9955"/>
-          <w:sz w:val="21"/>
-          <w:szCs w:val="21"/>
-        </w:rPr>
-        <w:t>APSolute</w:t>
-      </w:r>
-      <w:proofErr w:type="spellEnd"/>
-      <w:r>
-        <w:rPr>
-          <w:rFonts w:asciiTheme="majorHAnsi" w:eastAsia="Times New Roman" w:hAnsiTheme="majorHAnsi" w:cstheme="majorHAnsi"/>
-          <w:color w:val="6A9955"/>
-          <w:sz w:val="21"/>
-          <w:szCs w:val="21"/>
-        </w:rPr>
-        <w:t> Vision IP</w:t>
+        <w:t># APSolute Vision IP</w:t>
       </w:r>
     </w:p>
     <w:p>
@@ -4150,27 +3942,7 @@
           <w:sz w:val="21"/>
           <w:szCs w:val="21"/>
         </w:rPr>
-        <w:t># </w:t>
-      </w:r>
-      <w:proofErr w:type="spellStart"/>
-      <w:r>
-        <w:rPr>
-          <w:rFonts w:asciiTheme="majorHAnsi" w:eastAsia="Times New Roman" w:hAnsiTheme="majorHAnsi" w:cstheme="majorHAnsi"/>
-          <w:color w:val="6A9955"/>
-          <w:sz w:val="21"/>
-          <w:szCs w:val="21"/>
-        </w:rPr>
-        <w:t>APSolute</w:t>
-      </w:r>
-      <w:proofErr w:type="spellEnd"/>
-      <w:r>
-        <w:rPr>
-          <w:rFonts w:asciiTheme="majorHAnsi" w:eastAsia="Times New Roman" w:hAnsiTheme="majorHAnsi" w:cstheme="majorHAnsi"/>
-          <w:color w:val="6A9955"/>
-          <w:sz w:val="21"/>
-          <w:szCs w:val="21"/>
-        </w:rPr>
-        <w:t> Vision username</w:t>
+        <w:t># APSolute Vision username</w:t>
       </w:r>
     </w:p>
     <w:p>
@@ -4227,27 +3999,7 @@
           <w:sz w:val="21"/>
           <w:szCs w:val="21"/>
         </w:rPr>
-        <w:t># </w:t>
-      </w:r>
-      <w:proofErr w:type="spellStart"/>
-      <w:r>
-        <w:rPr>
-          <w:rFonts w:asciiTheme="majorHAnsi" w:eastAsia="Times New Roman" w:hAnsiTheme="majorHAnsi" w:cstheme="majorHAnsi"/>
-          <w:color w:val="6A9955"/>
-          <w:sz w:val="21"/>
-          <w:szCs w:val="21"/>
-        </w:rPr>
-        <w:t>APSolute</w:t>
-      </w:r>
-      <w:proofErr w:type="spellEnd"/>
-      <w:r>
-        <w:rPr>
-          <w:rFonts w:asciiTheme="majorHAnsi" w:eastAsia="Times New Roman" w:hAnsiTheme="majorHAnsi" w:cstheme="majorHAnsi"/>
-          <w:color w:val="6A9955"/>
-          <w:sz w:val="21"/>
-          <w:szCs w:val="21"/>
-        </w:rPr>
-        <w:t> Vision password</w:t>
+        <w:t># APSolute Vision password</w:t>
       </w:r>
     </w:p>
     <w:p>
@@ -4319,27 +4071,7 @@
           <w:sz w:val="21"/>
           <w:szCs w:val="21"/>
         </w:rPr>
-        <w:t>"</w:t>
-      </w:r>
-      <w:proofErr w:type="gramStart"/>
-      <w:r>
-        <w:rPr>
-          <w:rFonts w:asciiTheme="majorHAnsi" w:eastAsia="Times New Roman" w:hAnsiTheme="majorHAnsi" w:cstheme="majorHAnsi"/>
-          <w:color w:val="CE9178"/>
-          <w:sz w:val="21"/>
-          <w:szCs w:val="21"/>
-        </w:rPr>
-        <w:t>./</w:t>
-      </w:r>
-      <w:proofErr w:type="gramEnd"/>
-      <w:r>
-        <w:rPr>
-          <w:rFonts w:asciiTheme="majorHAnsi" w:eastAsia="Times New Roman" w:hAnsiTheme="majorHAnsi" w:cstheme="majorHAnsi"/>
-          <w:color w:val="CE9178"/>
-          <w:sz w:val="21"/>
-          <w:szCs w:val="21"/>
-        </w:rPr>
-        <w:t>log/"</w:t>
+        <w:t>"./log/"</w:t>
       </w:r>
       <w:r>
         <w:rPr>
@@ -4435,6 +4167,7 @@
           <w:sz w:val="21"/>
           <w:szCs w:val="21"/>
         </w:rPr>
+        <w:lastRenderedPageBreak/>
         <w:t>LOG_ROTATION_HISTORY</w:t>
       </w:r>
       <w:r>
@@ -4921,27 +4654,7 @@
           <w:sz w:val="21"/>
           <w:szCs w:val="21"/>
         </w:rPr>
-        <w:t># Email address/address list recepient/</w:t>
-      </w:r>
-      <w:proofErr w:type="gramStart"/>
-      <w:r>
-        <w:rPr>
-          <w:rFonts w:asciiTheme="majorHAnsi" w:eastAsia="Times New Roman" w:hAnsiTheme="majorHAnsi" w:cstheme="majorHAnsi"/>
-          <w:color w:val="6A9955"/>
-          <w:sz w:val="21"/>
-          <w:szCs w:val="21"/>
-        </w:rPr>
-        <w:t>s(</w:t>
-      </w:r>
-      <w:proofErr w:type="gramEnd"/>
-      <w:r>
-        <w:rPr>
-          <w:rFonts w:asciiTheme="majorHAnsi" w:eastAsia="Times New Roman" w:hAnsiTheme="majorHAnsi" w:cstheme="majorHAnsi"/>
-          <w:color w:val="6A9955"/>
-          <w:sz w:val="21"/>
-          <w:szCs w:val="21"/>
-        </w:rPr>
-        <w:t>comma separated)</w:t>
+        <w:t># Email address/address list recepient/s(comma separated)</w:t>
       </w:r>
     </w:p>
     <w:p>
@@ -4980,27 +4693,7 @@
           <w:sz w:val="21"/>
           <w:szCs w:val="21"/>
         </w:rPr>
-        <w:t>"ALARM</w:t>
-      </w:r>
-      <w:proofErr w:type="gramStart"/>
-      <w:r>
-        <w:rPr>
-          <w:rFonts w:asciiTheme="majorHAnsi" w:eastAsia="Times New Roman" w:hAnsiTheme="majorHAnsi" w:cstheme="majorHAnsi"/>
-          <w:color w:val="CE9178"/>
-          <w:sz w:val="21"/>
-          <w:szCs w:val="21"/>
-        </w:rPr>
-        <w:t>:DP</w:t>
-      </w:r>
-      <w:proofErr w:type="gramEnd"/>
-      <w:r>
-        <w:rPr>
-          <w:rFonts w:asciiTheme="majorHAnsi" w:eastAsia="Times New Roman" w:hAnsiTheme="majorHAnsi" w:cstheme="majorHAnsi"/>
-          <w:color w:val="CE9178"/>
-          <w:sz w:val="21"/>
-          <w:szCs w:val="21"/>
-        </w:rPr>
-        <w:t> - "</w:t>
+        <w:t>"ALARM:DP - "</w:t>
       </w:r>
       <w:r>
         <w:rPr>
@@ -5095,21 +4788,7 @@
         <w:rPr>
           <w:rFonts w:asciiTheme="majorHAnsi" w:hAnsiTheme="majorHAnsi" w:cstheme="majorHAnsi"/>
         </w:rPr>
-        <w:t>“</w:t>
-      </w:r>
-      <w:proofErr w:type="gramStart"/>
-      <w:r>
-        <w:rPr>
-          <w:rFonts w:asciiTheme="majorHAnsi" w:hAnsiTheme="majorHAnsi" w:cstheme="majorHAnsi"/>
-        </w:rPr>
-        <w:t>config.py</w:t>
-      </w:r>
-      <w:proofErr w:type="gramEnd"/>
-      <w:r>
-        <w:rPr>
-          <w:rFonts w:asciiTheme="majorHAnsi" w:hAnsiTheme="majorHAnsi" w:cstheme="majorHAnsi"/>
-        </w:rPr>
-        <w:t xml:space="preserve"> example” is attached for the reference. In order to run the script, rename “config.py example” to “config.py” in order to run the script.</w:t>
+        <w:t>“config.py example” is attached for the reference. In order to run the script, rename “config.py example” to “config.py” in order to run the script.</w:t>
       </w:r>
     </w:p>
     <w:p>
@@ -5525,21 +5204,7 @@
         <w:rPr>
           <w:rFonts w:asciiTheme="majorHAnsi" w:hAnsiTheme="majorHAnsi" w:cstheme="majorHAnsi"/>
         </w:rPr>
-        <w:t xml:space="preserve">This file includes all the instructions how to connect to the </w:t>
-      </w:r>
-      <w:proofErr w:type="spellStart"/>
-      <w:r>
-        <w:rPr>
-          <w:rFonts w:asciiTheme="majorHAnsi" w:hAnsiTheme="majorHAnsi" w:cstheme="majorHAnsi"/>
-        </w:rPr>
-        <w:t>APSolute</w:t>
-      </w:r>
-      <w:proofErr w:type="spellEnd"/>
-      <w:r>
-        <w:rPr>
-          <w:rFonts w:asciiTheme="majorHAnsi" w:hAnsiTheme="majorHAnsi" w:cstheme="majorHAnsi"/>
-        </w:rPr>
-        <w:t xml:space="preserve"> Vision and construct proper API calls to fetch</w:t>
+        <w:t>This file includes all the instructions how to connect to the APSolute Vision and construct proper API calls to fetch</w:t>
       </w:r>
       <w:r>
         <w:rPr>
@@ -5586,7 +5251,6 @@
         <w:rPr>
           <w:rFonts w:cstheme="majorHAnsi"/>
         </w:rPr>
-        <w:lastRenderedPageBreak/>
         <w:t>logging_helper.py</w:t>
       </w:r>
       <w:bookmarkEnd w:id="17"/>
@@ -5609,21 +5273,7 @@
           <w:rFonts w:asciiTheme="majorHAnsi" w:hAnsiTheme="majorHAnsi" w:cstheme="majorHAnsi"/>
         </w:rPr>
         <w:tab/>
-        <w:t xml:space="preserve">This file includes all the settings and functions for setting up the </w:t>
-      </w:r>
-      <w:proofErr w:type="gramStart"/>
-      <w:r>
-        <w:rPr>
-          <w:rFonts w:asciiTheme="majorHAnsi" w:hAnsiTheme="majorHAnsi" w:cstheme="majorHAnsi"/>
-        </w:rPr>
-        <w:t>logging  and</w:t>
-      </w:r>
-      <w:proofErr w:type="gramEnd"/>
-      <w:r>
-        <w:rPr>
-          <w:rFonts w:asciiTheme="majorHAnsi" w:hAnsiTheme="majorHAnsi" w:cstheme="majorHAnsi"/>
-        </w:rPr>
-        <w:t xml:space="preserve"> email  functionality</w:t>
+        <w:t>This file includes all the settings and functions for setting up the logging  and email  functionality</w:t>
       </w:r>
     </w:p>
     <w:p>
@@ -5805,14 +5455,12 @@
         </w:rPr>
         <w:t>.\Requests\</w:t>
       </w:r>
-      <w:proofErr w:type="spellStart"/>
       <w:r>
         <w:rPr>
           <w:rFonts w:cstheme="majorHAnsi"/>
         </w:rPr>
         <w:t>BDOStrafficRequest.json</w:t>
       </w:r>
-      <w:proofErr w:type="spellEnd"/>
     </w:p>
     <w:p>
       <w:pPr>
@@ -5886,14 +5534,12 @@
         </w:rPr>
         <w:t>.\Raw Data\</w:t>
       </w:r>
-      <w:proofErr w:type="spellStart"/>
       <w:r>
         <w:rPr>
           <w:rFonts w:cstheme="majorHAnsi"/>
         </w:rPr>
         <w:t>BDOS_traffic_report.json</w:t>
       </w:r>
-      <w:proofErr w:type="spellEnd"/>
     </w:p>
     <w:p>
       <w:pPr>
@@ -6186,22 +5832,80 @@
         <w:rPr>
           <w:rFonts w:cstheme="majorHAnsi"/>
         </w:rPr>
-        <w:t>.\Requests\</w:t>
-      </w:r>
-      <w:proofErr w:type="spellStart"/>
+        <w:t>.\Requests\DNS</w:t>
+      </w:r>
       <w:r>
         <w:rPr>
           <w:rFonts w:cstheme="majorHAnsi"/>
         </w:rPr>
+        <w:t>trafficRequest.json</w:t>
+      </w:r>
+    </w:p>
+    <w:p>
+      <w:pPr>
+        <w:rPr>
+          <w:rFonts w:asciiTheme="majorHAnsi" w:hAnsiTheme="majorHAnsi" w:cstheme="majorHAnsi"/>
+        </w:rPr>
+      </w:pPr>
+    </w:p>
+    <w:p>
+      <w:pPr>
+        <w:ind w:left="720"/>
+        <w:rPr>
+          <w:rFonts w:asciiTheme="majorHAnsi" w:hAnsiTheme="majorHAnsi" w:cstheme="majorHAnsi"/>
+        </w:rPr>
+      </w:pPr>
+      <w:r>
+        <w:rPr>
+          <w:rFonts w:asciiTheme="majorHAnsi" w:hAnsiTheme="majorHAnsi" w:cstheme="majorHAnsi"/>
+        </w:rPr>
+        <w:t xml:space="preserve">Defines the JSON payload for constructing </w:t>
+      </w:r>
+      <w:r>
+        <w:rPr>
+          <w:rFonts w:asciiTheme="majorHAnsi" w:hAnsiTheme="majorHAnsi" w:cstheme="majorHAnsi"/>
+        </w:rPr>
         <w:t>DNS</w:t>
       </w:r>
       <w:r>
         <w:rPr>
+          <w:rFonts w:asciiTheme="majorHAnsi" w:hAnsiTheme="majorHAnsi" w:cstheme="majorHAnsi"/>
+        </w:rPr>
+        <w:t xml:space="preserve"> data</w:t>
+      </w:r>
+      <w:r>
+        <w:rPr>
+          <w:rFonts w:asciiTheme="majorHAnsi" w:hAnsiTheme="majorHAnsi" w:cstheme="majorHAnsi"/>
+        </w:rPr>
+        <w:t xml:space="preserve"> (DNS traffic and baselines)</w:t>
+      </w:r>
+      <w:r>
+        <w:rPr>
+          <w:rFonts w:asciiTheme="majorHAnsi" w:hAnsiTheme="majorHAnsi" w:cstheme="majorHAnsi"/>
+        </w:rPr>
+        <w:t xml:space="preserve"> collection API calls.</w:t>
+      </w:r>
+    </w:p>
+    <w:p>
+      <w:pPr>
+        <w:pStyle w:val="Heading4"/>
+        <w:rPr>
           <w:rFonts w:cstheme="majorHAnsi"/>
         </w:rPr>
-        <w:t>trafficRequest.json</w:t>
-      </w:r>
-      <w:proofErr w:type="spellEnd"/>
+      </w:pPr>
+      <w:r>
+        <w:rPr>
+          <w:rFonts w:cstheme="majorHAnsi"/>
+        </w:rPr>
+        <w:lastRenderedPageBreak/>
+        <w:t>.\Raw Data\DNS</w:t>
+      </w:r>
+      <w:r>
+        <w:rPr>
+          <w:rFonts w:cstheme="majorHAnsi"/>
+        </w:rPr>
+        <w:t>_traffic_report.json</w:t>
+      </w:r>
     </w:p>
     <w:p>
       <w:pPr>
@@ -6221,7 +5925,7 @@
         <w:rPr>
           <w:rFonts w:asciiTheme="majorHAnsi" w:hAnsiTheme="majorHAnsi" w:cstheme="majorHAnsi"/>
         </w:rPr>
-        <w:t xml:space="preserve">Defines the JSON payload for constructing </w:t>
+        <w:t xml:space="preserve">This file is being generated after the successful collection of all </w:t>
       </w:r>
       <w:r>
         <w:rPr>
@@ -6233,20 +5937,75 @@
         <w:rPr>
           <w:rFonts w:asciiTheme="majorHAnsi" w:hAnsiTheme="majorHAnsi" w:cstheme="majorHAnsi"/>
         </w:rPr>
-        <w:t xml:space="preserve"> data</w:t>
-      </w:r>
-      <w:r>
-        <w:rPr>
-          <w:rFonts w:asciiTheme="majorHAnsi" w:hAnsiTheme="majorHAnsi" w:cstheme="majorHAnsi"/>
-        </w:rPr>
-        <w:t xml:space="preserve"> (DNS traffic and baselines)</w:t>
-      </w:r>
-      <w:r>
-        <w:rPr>
-          <w:rFonts w:asciiTheme="majorHAnsi" w:hAnsiTheme="majorHAnsi" w:cstheme="majorHAnsi"/>
-        </w:rPr>
-        <w:t xml:space="preserve"> collection API calls.</w:t>
-      </w:r>
+        <w:t xml:space="preserve"> baselines and traffic stats for all registered DefensePro and policies. It includes all the traffic raw data and is used for the data parsing at the later stage. The data collection may take long time (~3 hours) and can generate large file of data ~300MB or more, depending on how </w:t>
+      </w:r>
+      <w:r>
+        <w:rPr>
+          <w:rFonts w:asciiTheme="majorHAnsi" w:hAnsiTheme="majorHAnsi" w:cstheme="majorHAnsi"/>
+        </w:rPr>
+        <w:t>large</w:t>
+      </w:r>
+      <w:r>
+        <w:rPr>
+          <w:rFonts w:asciiTheme="majorHAnsi" w:hAnsiTheme="majorHAnsi" w:cstheme="majorHAnsi"/>
+        </w:rPr>
+        <w:t xml:space="preserve"> is the</w:t>
+      </w:r>
+      <w:r>
+        <w:rPr>
+          <w:rFonts w:asciiTheme="majorHAnsi" w:hAnsiTheme="majorHAnsi" w:cstheme="majorHAnsi"/>
+        </w:rPr>
+        <w:t xml:space="preserve"> scale of the</w:t>
+      </w:r>
+      <w:r>
+        <w:rPr>
+          <w:rFonts w:asciiTheme="majorHAnsi" w:hAnsiTheme="majorHAnsi" w:cstheme="majorHAnsi"/>
+        </w:rPr>
+        <w:t xml:space="preserve"> environment, how many DefensePro are registered to Vision and historical data collection setting ( </w:t>
+      </w:r>
+      <w:r>
+        <w:rPr>
+          <w:rFonts w:asciiTheme="majorHAnsi" w:eastAsia="Times New Roman" w:hAnsiTheme="majorHAnsi" w:cstheme="majorHAnsi"/>
+          <w:color w:val="4FC1FF"/>
+          <w:sz w:val="21"/>
+          <w:szCs w:val="21"/>
+        </w:rPr>
+        <w:t>DURATION</w:t>
+      </w:r>
+      <w:r>
+        <w:rPr>
+          <w:rFonts w:asciiTheme="majorHAnsi" w:eastAsia="Times New Roman" w:hAnsiTheme="majorHAnsi" w:cstheme="majorHAnsi"/>
+          <w:color w:val="D4D4D4"/>
+          <w:sz w:val="21"/>
+          <w:szCs w:val="21"/>
+        </w:rPr>
+        <w:t xml:space="preserve"> </w:t>
+      </w:r>
+      <w:r>
+        <w:rPr>
+          <w:rFonts w:asciiTheme="majorHAnsi" w:hAnsiTheme="majorHAnsi" w:cstheme="majorHAnsi"/>
+        </w:rPr>
+        <w:t>in days</w:t>
+      </w:r>
+      <w:r>
+        <w:rPr>
+          <w:rFonts w:asciiTheme="majorHAnsi" w:hAnsiTheme="majorHAnsi" w:cstheme="majorHAnsi"/>
+        </w:rPr>
+        <w:t xml:space="preserve"> under the</w:t>
+      </w:r>
+      <w:r>
+        <w:rPr>
+          <w:rFonts w:asciiTheme="majorHAnsi" w:hAnsiTheme="majorHAnsi" w:cstheme="majorHAnsi"/>
+        </w:rPr>
+        <w:t xml:space="preserve"> config.py file).</w:t>
+      </w:r>
+    </w:p>
+    <w:p>
+      <w:pPr>
+        <w:rPr>
+          <w:rFonts w:asciiTheme="majorHAnsi" w:hAnsiTheme="majorHAnsi" w:cstheme="majorHAnsi"/>
+        </w:rPr>
+      </w:pPr>
     </w:p>
     <w:p>
       <w:pPr>
@@ -6261,20 +6020,55 @@
         </w:rPr>
         <w:t>.\Raw Data\</w:t>
       </w:r>
-      <w:proofErr w:type="spellStart"/>
       <w:r>
         <w:rPr>
           <w:rFonts w:cstheme="majorHAnsi"/>
         </w:rPr>
-        <w:t>DNS</w:t>
-      </w:r>
-      <w:r>
+        <w:t>full_net_dic.json</w:t>
+      </w:r>
+    </w:p>
+    <w:p>
+      <w:pPr>
+        <w:rPr>
+          <w:rFonts w:asciiTheme="majorHAnsi" w:hAnsiTheme="majorHAnsi" w:cstheme="majorHAnsi"/>
+        </w:rPr>
+      </w:pPr>
+    </w:p>
+    <w:p>
+      <w:pPr>
+        <w:ind w:left="720"/>
+        <w:rPr>
+          <w:rFonts w:asciiTheme="majorHAnsi" w:hAnsiTheme="majorHAnsi" w:cstheme="majorHAnsi"/>
+        </w:rPr>
+      </w:pPr>
+      <w:r>
+        <w:rPr>
+          <w:rFonts w:asciiTheme="majorHAnsi" w:hAnsiTheme="majorHAnsi" w:cstheme="majorHAnsi"/>
+        </w:rPr>
+        <w:t>This file is being generated once the data collection is complete and it includes all the network classes profiles configuration data.</w:t>
+      </w:r>
+    </w:p>
+    <w:p>
+      <w:pPr>
+        <w:ind w:left="720"/>
+        <w:rPr>
+          <w:rFonts w:asciiTheme="majorHAnsi" w:hAnsiTheme="majorHAnsi" w:cstheme="majorHAnsi"/>
+        </w:rPr>
+      </w:pPr>
+    </w:p>
+    <w:p>
+      <w:pPr>
+        <w:pStyle w:val="Heading4"/>
         <w:rPr>
           <w:rFonts w:cstheme="majorHAnsi"/>
         </w:rPr>
-        <w:t>_traffic_report.json</w:t>
-      </w:r>
-      <w:proofErr w:type="spellEnd"/>
+      </w:pPr>
+      <w:r>
+        <w:rPr>
+          <w:rFonts w:cstheme="majorHAnsi"/>
+        </w:rPr>
+        <w:t>full_pol_dic.json</w:t>
+      </w:r>
     </w:p>
     <w:p>
       <w:pPr>
@@ -6294,60 +6088,367 @@
         <w:rPr>
           <w:rFonts w:asciiTheme="majorHAnsi" w:hAnsiTheme="majorHAnsi" w:cstheme="majorHAnsi"/>
         </w:rPr>
+        <w:t>“full_pol_dic.json” is generated once the data collection is complete, it stores all the information for all the policies for all the registered DefensePro’s in the APSolute Vision and is used for the further data parsing.</w:t>
+      </w:r>
+    </w:p>
+    <w:p>
+      <w:pPr>
+        <w:rPr>
+          <w:rFonts w:asciiTheme="majorHAnsi" w:hAnsiTheme="majorHAnsi" w:cstheme="majorHAnsi"/>
+        </w:rPr>
+      </w:pPr>
+    </w:p>
+    <w:p>
+      <w:pPr>
+        <w:rPr>
+          <w:rFonts w:asciiTheme="majorHAnsi" w:hAnsiTheme="majorHAnsi" w:cstheme="majorHAnsi"/>
+        </w:rPr>
+      </w:pPr>
+    </w:p>
+    <w:p>
+      <w:pPr>
+        <w:rPr>
+          <w:rFonts w:asciiTheme="majorHAnsi" w:hAnsiTheme="majorHAnsi" w:cstheme="majorHAnsi"/>
+        </w:rPr>
+      </w:pPr>
+      <w:r>
+        <w:rPr>
+          <w:rFonts w:asciiTheme="majorHAnsi" w:hAnsiTheme="majorHAnsi" w:cstheme="majorHAnsi"/>
+        </w:rPr>
+        <w:t xml:space="preserve">Following files are required </w:t>
+      </w:r>
+      <w:r>
+        <w:rPr>
+          <w:rFonts w:asciiTheme="majorHAnsi" w:hAnsiTheme="majorHAnsi" w:cstheme="majorHAnsi"/>
+        </w:rPr>
+        <w:t>in order to construct the API calls to Vision to collect all the CPS/PPS/BPS/CEC traffic statistics</w:t>
+      </w:r>
+    </w:p>
+    <w:p>
+      <w:pPr>
+        <w:pStyle w:val="Heading4"/>
+        <w:rPr>
+          <w:rFonts w:cstheme="majorHAnsi"/>
+        </w:rPr>
+      </w:pPr>
+      <w:r>
+        <w:rPr>
+          <w:rFonts w:cstheme="majorHAnsi"/>
+        </w:rPr>
+        <w:t>TrafficRequest.json</w:t>
+      </w:r>
+    </w:p>
+    <w:p>
+      <w:pPr>
+        <w:rPr>
+          <w:rFonts w:asciiTheme="majorHAnsi" w:hAnsiTheme="majorHAnsi" w:cstheme="majorHAnsi"/>
+        </w:rPr>
+      </w:pPr>
+    </w:p>
+    <w:p>
+      <w:pPr>
+        <w:ind w:left="720"/>
+        <w:rPr>
+          <w:rFonts w:asciiTheme="majorHAnsi" w:hAnsiTheme="majorHAnsi" w:cstheme="majorHAnsi"/>
+        </w:rPr>
+      </w:pPr>
+      <w:r>
+        <w:rPr>
+          <w:rFonts w:asciiTheme="majorHAnsi" w:hAnsiTheme="majorHAnsi" w:cstheme="majorHAnsi"/>
+        </w:rPr>
+        <w:t>This file is required in order to construct an API call to Vision to collect BPS</w:t>
+      </w:r>
+      <w:r>
+        <w:rPr>
+          <w:rFonts w:asciiTheme="majorHAnsi" w:hAnsiTheme="majorHAnsi" w:cstheme="majorHAnsi"/>
+        </w:rPr>
+        <w:t xml:space="preserve"> </w:t>
+      </w:r>
+      <w:r>
+        <w:rPr>
+          <w:rFonts w:asciiTheme="majorHAnsi" w:hAnsiTheme="majorHAnsi" w:cstheme="majorHAnsi"/>
+        </w:rPr>
+        <w:t>(Bits Per Second)</w:t>
+      </w:r>
+      <w:r>
+        <w:rPr>
+          <w:rFonts w:asciiTheme="majorHAnsi" w:hAnsiTheme="majorHAnsi" w:cstheme="majorHAnsi"/>
+        </w:rPr>
+        <w:t xml:space="preserve"> and PPS(Packets Per Second)</w:t>
+      </w:r>
+      <w:r>
+        <w:rPr>
+          <w:rFonts w:asciiTheme="majorHAnsi" w:hAnsiTheme="majorHAnsi" w:cstheme="majorHAnsi"/>
+        </w:rPr>
+        <w:t xml:space="preserve"> data.</w:t>
+      </w:r>
+    </w:p>
+    <w:p>
+      <w:pPr>
+        <w:pStyle w:val="Heading4"/>
+        <w:rPr>
+          <w:rFonts w:cstheme="majorHAnsi"/>
+        </w:rPr>
+      </w:pPr>
+      <w:r>
+        <w:rPr>
+          <w:rFonts w:cstheme="majorHAnsi"/>
+        </w:rPr>
+        <w:t>TrafficRequestCEC.json</w:t>
+      </w:r>
+    </w:p>
+    <w:p>
+      <w:pPr>
+        <w:rPr>
+          <w:rFonts w:asciiTheme="majorHAnsi" w:hAnsiTheme="majorHAnsi" w:cstheme="majorHAnsi"/>
+        </w:rPr>
+      </w:pPr>
+    </w:p>
+    <w:p>
+      <w:pPr>
+        <w:ind w:left="720"/>
+        <w:rPr>
+          <w:rFonts w:asciiTheme="majorHAnsi" w:hAnsiTheme="majorHAnsi" w:cstheme="majorHAnsi"/>
+        </w:rPr>
+      </w:pPr>
+      <w:r>
+        <w:rPr>
+          <w:rFonts w:asciiTheme="majorHAnsi" w:hAnsiTheme="majorHAnsi" w:cstheme="majorHAnsi"/>
+        </w:rPr>
+        <w:t>This file is required in order to construct an API call to Vision to collect CEC(Concurrent Established Connections) data.</w:t>
+      </w:r>
+    </w:p>
+    <w:p>
+      <w:pPr>
+        <w:rPr>
+          <w:rFonts w:asciiTheme="majorHAnsi" w:hAnsiTheme="majorHAnsi" w:cstheme="majorHAnsi"/>
+        </w:rPr>
+      </w:pPr>
+    </w:p>
+    <w:p>
+      <w:pPr>
+        <w:pStyle w:val="Heading4"/>
+        <w:rPr>
+          <w:rFonts w:cstheme="majorHAnsi"/>
+        </w:rPr>
+      </w:pPr>
+      <w:r>
+        <w:rPr>
+          <w:rFonts w:cstheme="majorHAnsi"/>
+        </w:rPr>
+        <w:t>TrafficRequestCPS.json</w:t>
+      </w:r>
+    </w:p>
+    <w:p>
+      <w:pPr>
+        <w:rPr>
+          <w:rFonts w:asciiTheme="majorHAnsi" w:hAnsiTheme="majorHAnsi" w:cstheme="majorHAnsi"/>
+        </w:rPr>
+      </w:pPr>
+    </w:p>
+    <w:p>
+      <w:pPr>
+        <w:ind w:left="720"/>
+        <w:rPr>
+          <w:rFonts w:asciiTheme="majorHAnsi" w:hAnsiTheme="majorHAnsi" w:cstheme="majorHAnsi"/>
+        </w:rPr>
+      </w:pPr>
+      <w:r>
+        <w:rPr>
+          <w:rFonts w:asciiTheme="majorHAnsi" w:hAnsiTheme="majorHAnsi" w:cstheme="majorHAnsi"/>
+        </w:rPr>
         <w:lastRenderedPageBreak/>
-        <w:t xml:space="preserve">This file is being generated after the successful collection of all </w:t>
-      </w:r>
-      <w:r>
-        <w:rPr>
-          <w:rFonts w:asciiTheme="majorHAnsi" w:hAnsiTheme="majorHAnsi" w:cstheme="majorHAnsi"/>
-        </w:rPr>
-        <w:t>DNS</w:t>
-      </w:r>
-      <w:r>
-        <w:rPr>
-          <w:rFonts w:asciiTheme="majorHAnsi" w:hAnsiTheme="majorHAnsi" w:cstheme="majorHAnsi"/>
-        </w:rPr>
-        <w:t xml:space="preserve"> baselines and traffic stats for all registered DefensePro and policies. It includes all the traffic raw data and is used for the data parsing at the later stage. The data collection may take long time (~3 hours) and can generate large file of data ~300MB or more, depending on how </w:t>
-      </w:r>
-      <w:r>
-        <w:rPr>
-          <w:rFonts w:asciiTheme="majorHAnsi" w:hAnsiTheme="majorHAnsi" w:cstheme="majorHAnsi"/>
-        </w:rPr>
-        <w:t>large</w:t>
-      </w:r>
-      <w:r>
-        <w:rPr>
-          <w:rFonts w:asciiTheme="majorHAnsi" w:hAnsiTheme="majorHAnsi" w:cstheme="majorHAnsi"/>
-        </w:rPr>
-        <w:t xml:space="preserve"> is the</w:t>
-      </w:r>
-      <w:r>
-        <w:rPr>
-          <w:rFonts w:asciiTheme="majorHAnsi" w:hAnsiTheme="majorHAnsi" w:cstheme="majorHAnsi"/>
-        </w:rPr>
-        <w:t xml:space="preserve"> scale of the</w:t>
-      </w:r>
-      <w:r>
-        <w:rPr>
-          <w:rFonts w:asciiTheme="majorHAnsi" w:hAnsiTheme="majorHAnsi" w:cstheme="majorHAnsi"/>
-        </w:rPr>
-        <w:t xml:space="preserve"> environment, how many DefensePro are registered to Vision and historical data collection setting ( </w:t>
-      </w:r>
-      <w:r>
-        <w:rPr>
-          <w:rFonts w:asciiTheme="majorHAnsi" w:eastAsia="Times New Roman" w:hAnsiTheme="majorHAnsi" w:cstheme="majorHAnsi"/>
-          <w:color w:val="4FC1FF"/>
-          <w:sz w:val="21"/>
-          <w:szCs w:val="21"/>
-        </w:rPr>
-        <w:t>DURATION</w:t>
-      </w:r>
-      <w:r>
-        <w:rPr>
-          <w:rFonts w:asciiTheme="majorHAnsi" w:eastAsia="Times New Roman" w:hAnsiTheme="majorHAnsi" w:cstheme="majorHAnsi"/>
-          <w:color w:val="D4D4D4"/>
-          <w:sz w:val="21"/>
-          <w:szCs w:val="21"/>
+        <w:t>This file is required in order to construct an API call to Vision to collect CPS(Connections Per Second) data.</w:t>
+      </w:r>
+    </w:p>
+    <w:p>
+      <w:pPr>
+        <w:rPr>
+          <w:rFonts w:asciiTheme="majorHAnsi" w:hAnsiTheme="majorHAnsi" w:cstheme="majorHAnsi"/>
+        </w:rPr>
+      </w:pPr>
+    </w:p>
+    <w:p>
+      <w:pPr>
+        <w:rPr>
+          <w:rFonts w:asciiTheme="majorHAnsi" w:hAnsiTheme="majorHAnsi" w:cstheme="majorHAnsi"/>
+        </w:rPr>
+      </w:pPr>
+    </w:p>
+    <w:p>
+      <w:pPr>
+        <w:rPr>
+          <w:rFonts w:asciiTheme="majorHAnsi" w:hAnsiTheme="majorHAnsi" w:cstheme="majorHAnsi"/>
+        </w:rPr>
+      </w:pPr>
+      <w:r>
+        <w:rPr>
+          <w:rFonts w:asciiTheme="majorHAnsi" w:hAnsiTheme="majorHAnsi" w:cstheme="majorHAnsi"/>
+        </w:rPr>
+        <w:t>The files below are being generated once the traffic statistics data collection is complete. They include raw json data.</w:t>
+      </w:r>
+    </w:p>
+    <w:p>
+      <w:pPr>
+        <w:pStyle w:val="Heading4"/>
+        <w:rPr>
+          <w:rFonts w:cstheme="majorHAnsi"/>
+        </w:rPr>
+      </w:pPr>
+      <w:r>
+        <w:rPr>
+          <w:rFonts w:cstheme="majorHAnsi"/>
+        </w:rPr>
+        <w:t>Traffic_report_CEC.json</w:t>
+      </w:r>
+    </w:p>
+    <w:p>
+      <w:pPr>
+        <w:pStyle w:val="Heading4"/>
+        <w:rPr>
+          <w:rFonts w:cstheme="majorHAnsi"/>
+        </w:rPr>
+      </w:pPr>
+      <w:r>
+        <w:rPr>
+          <w:rFonts w:cstheme="majorHAnsi"/>
+        </w:rPr>
+        <w:t>Traffic_report_CPS.json</w:t>
+      </w:r>
+    </w:p>
+    <w:p>
+      <w:pPr>
+        <w:pStyle w:val="Heading4"/>
+        <w:rPr>
+          <w:rFonts w:cstheme="majorHAnsi"/>
+        </w:rPr>
+      </w:pPr>
+      <w:r>
+        <w:rPr>
+          <w:rFonts w:cstheme="majorHAnsi"/>
+        </w:rPr>
+        <w:t>Traffic_report_PPS.json</w:t>
+      </w:r>
+    </w:p>
+    <w:p>
+      <w:pPr>
+        <w:pStyle w:val="Heading4"/>
+        <w:rPr>
+          <w:rFonts w:cstheme="majorHAnsi"/>
+        </w:rPr>
+      </w:pPr>
+      <w:r>
+        <w:rPr>
+          <w:rFonts w:cstheme="majorHAnsi"/>
+        </w:rPr>
+        <w:t>Traffic_report_BPS.json</w:t>
+      </w:r>
+    </w:p>
+    <w:p>
+      <w:pPr>
+        <w:rPr>
+          <w:rFonts w:asciiTheme="majorHAnsi" w:hAnsiTheme="majorHAnsi" w:cstheme="majorHAnsi"/>
+        </w:rPr>
+      </w:pPr>
+    </w:p>
+    <w:p>
+      <w:pPr>
+        <w:rPr>
+          <w:rFonts w:asciiTheme="majorHAnsi" w:hAnsiTheme="majorHAnsi" w:cstheme="majorHAnsi"/>
+        </w:rPr>
+      </w:pPr>
+    </w:p>
+    <w:p>
+      <w:pPr>
+        <w:rPr>
+          <w:rFonts w:asciiTheme="majorHAnsi" w:hAnsiTheme="majorHAnsi" w:cstheme="majorHAnsi"/>
+        </w:rPr>
+      </w:pPr>
+    </w:p>
+    <w:p>
+      <w:pPr>
+        <w:pStyle w:val="Heading2"/>
+        <w:rPr>
+          <w:rFonts w:cstheme="majorHAnsi"/>
+        </w:rPr>
+      </w:pPr>
+      <w:bookmarkStart w:id="21" w:name="_Toc84345009"/>
+      <w:r>
+        <w:rPr>
+          <w:rFonts w:cstheme="majorHAnsi"/>
+        </w:rPr>
+        <w:t>Stage 2- Data parsing</w:t>
+      </w:r>
+      <w:bookmarkEnd w:id="21"/>
+    </w:p>
+    <w:p>
+      <w:pPr>
+        <w:rPr>
+          <w:rFonts w:asciiTheme="majorHAnsi" w:hAnsiTheme="majorHAnsi" w:cstheme="majorHAnsi"/>
+        </w:rPr>
+      </w:pPr>
+    </w:p>
+    <w:p>
+      <w:pPr>
+        <w:pStyle w:val="Heading4"/>
+        <w:rPr>
+          <w:rFonts w:cstheme="majorHAnsi"/>
+        </w:rPr>
+      </w:pPr>
+      <w:r>
+        <w:rPr>
+          <w:rFonts w:cstheme="majorHAnsi"/>
+        </w:rPr>
+        <w:t>traffic_stats_parser.py</w:t>
+      </w:r>
+    </w:p>
+    <w:p>
+      <w:pPr>
+        <w:rPr>
+          <w:rFonts w:asciiTheme="majorHAnsi" w:hAnsiTheme="majorHAnsi" w:cstheme="majorHAnsi"/>
+        </w:rPr>
+      </w:pPr>
+    </w:p>
+    <w:p>
+      <w:pPr>
+        <w:ind w:left="720"/>
+        <w:rPr>
+          <w:rFonts w:asciiTheme="majorHAnsi" w:hAnsiTheme="majorHAnsi" w:cstheme="majorHAnsi"/>
+        </w:rPr>
+      </w:pPr>
+      <w:r>
+        <w:rPr>
+          <w:rFonts w:asciiTheme="majorHAnsi" w:hAnsiTheme="majorHAnsi" w:cstheme="majorHAnsi"/>
+        </w:rPr>
+        <w:t xml:space="preserve">traffic_stats_parser.py parses the </w:t>
+      </w:r>
+      <w:r>
+        <w:rPr>
+          <w:rFonts w:asciiTheme="majorHAnsi" w:hAnsiTheme="majorHAnsi" w:cstheme="majorHAnsi"/>
+        </w:rPr>
+        <w:t>collected traffic</w:t>
+      </w:r>
+      <w:r>
+        <w:rPr>
+          <w:rFonts w:asciiTheme="majorHAnsi" w:hAnsiTheme="majorHAnsi" w:cstheme="majorHAnsi"/>
+        </w:rPr>
+        <w:t xml:space="preserve"> raw reports</w:t>
+      </w:r>
+      <w:r>
+        <w:rPr>
+          <w:rFonts w:asciiTheme="majorHAnsi" w:hAnsiTheme="majorHAnsi" w:cstheme="majorHAnsi"/>
+        </w:rPr>
+        <w:t>(Traffic_report_CEC.json</w:t>
+      </w:r>
+      <w:r>
+        <w:rPr>
+          <w:rFonts w:asciiTheme="majorHAnsi" w:hAnsiTheme="majorHAnsi" w:cstheme="majorHAnsi"/>
+        </w:rPr>
+        <w:t>,</w:t>
+      </w:r>
+      <w:r>
+        <w:rPr>
+          <w:rFonts w:asciiTheme="majorHAnsi" w:hAnsiTheme="majorHAnsi" w:cstheme="majorHAnsi"/>
         </w:rPr>
         <w:t xml:space="preserve"> </w:t>
       </w:r>
@@ -6355,671 +6456,13 @@
         <w:rPr>
           <w:rFonts w:asciiTheme="majorHAnsi" w:hAnsiTheme="majorHAnsi" w:cstheme="majorHAnsi"/>
         </w:rPr>
-        <w:t>in days</w:t>
-      </w:r>
-      <w:r>
-        <w:rPr>
-          <w:rFonts w:asciiTheme="majorHAnsi" w:hAnsiTheme="majorHAnsi" w:cstheme="majorHAnsi"/>
-        </w:rPr>
-        <w:t xml:space="preserve"> under the</w:t>
-      </w:r>
-      <w:r>
-        <w:rPr>
-          <w:rFonts w:asciiTheme="majorHAnsi" w:hAnsiTheme="majorHAnsi" w:cstheme="majorHAnsi"/>
-        </w:rPr>
-        <w:t xml:space="preserve"> config.py file).</w:t>
-      </w:r>
-    </w:p>
-    <w:p>
-      <w:pPr>
-        <w:rPr>
-          <w:rFonts w:asciiTheme="majorHAnsi" w:hAnsiTheme="majorHAnsi" w:cstheme="majorHAnsi"/>
-        </w:rPr>
-      </w:pPr>
-    </w:p>
-    <w:p>
-      <w:pPr>
-        <w:pStyle w:val="Heading4"/>
-        <w:rPr>
-          <w:rFonts w:cstheme="majorHAnsi"/>
-        </w:rPr>
-      </w:pPr>
-      <w:r>
-        <w:rPr>
-          <w:rFonts w:cstheme="majorHAnsi"/>
-        </w:rPr>
-        <w:t>.\Raw Data\</w:t>
-      </w:r>
-      <w:proofErr w:type="spellStart"/>
-      <w:r>
-        <w:rPr>
-          <w:rFonts w:cstheme="majorHAnsi"/>
-        </w:rPr>
-        <w:t>full_net_dic.json</w:t>
-      </w:r>
-      <w:proofErr w:type="spellEnd"/>
-    </w:p>
-    <w:p>
-      <w:pPr>
-        <w:rPr>
-          <w:rFonts w:asciiTheme="majorHAnsi" w:hAnsiTheme="majorHAnsi" w:cstheme="majorHAnsi"/>
-        </w:rPr>
-      </w:pPr>
-    </w:p>
-    <w:p>
-      <w:pPr>
-        <w:ind w:left="720"/>
-        <w:rPr>
-          <w:rFonts w:asciiTheme="majorHAnsi" w:hAnsiTheme="majorHAnsi" w:cstheme="majorHAnsi"/>
-        </w:rPr>
-      </w:pPr>
-      <w:r>
-        <w:rPr>
-          <w:rFonts w:asciiTheme="majorHAnsi" w:hAnsiTheme="majorHAnsi" w:cstheme="majorHAnsi"/>
-        </w:rPr>
-        <w:t xml:space="preserve">This file is being generated once the data collection is complete and it includes all the network </w:t>
-      </w:r>
-      <w:proofErr w:type="gramStart"/>
-      <w:r>
-        <w:rPr>
-          <w:rFonts w:asciiTheme="majorHAnsi" w:hAnsiTheme="majorHAnsi" w:cstheme="majorHAnsi"/>
-        </w:rPr>
-        <w:t>classes</w:t>
-      </w:r>
-      <w:proofErr w:type="gramEnd"/>
-      <w:r>
-        <w:rPr>
-          <w:rFonts w:asciiTheme="majorHAnsi" w:hAnsiTheme="majorHAnsi" w:cstheme="majorHAnsi"/>
-        </w:rPr>
-        <w:t xml:space="preserve"> profiles configuration data.</w:t>
-      </w:r>
-    </w:p>
-    <w:p>
-      <w:pPr>
-        <w:ind w:left="720"/>
-        <w:rPr>
-          <w:rFonts w:asciiTheme="majorHAnsi" w:hAnsiTheme="majorHAnsi" w:cstheme="majorHAnsi"/>
-        </w:rPr>
-      </w:pPr>
-    </w:p>
-    <w:p>
-      <w:pPr>
-        <w:pStyle w:val="Heading4"/>
-        <w:rPr>
-          <w:rFonts w:cstheme="majorHAnsi"/>
-        </w:rPr>
-      </w:pPr>
-      <w:proofErr w:type="spellStart"/>
-      <w:r>
-        <w:rPr>
-          <w:rFonts w:cstheme="majorHAnsi"/>
-        </w:rPr>
-        <w:t>full_pol_dic.json</w:t>
-      </w:r>
-      <w:proofErr w:type="spellEnd"/>
-    </w:p>
-    <w:p>
-      <w:pPr>
-        <w:rPr>
-          <w:rFonts w:asciiTheme="majorHAnsi" w:hAnsiTheme="majorHAnsi" w:cstheme="majorHAnsi"/>
-        </w:rPr>
-      </w:pPr>
-    </w:p>
-    <w:p>
-      <w:pPr>
-        <w:ind w:left="720"/>
-        <w:rPr>
-          <w:rFonts w:asciiTheme="majorHAnsi" w:hAnsiTheme="majorHAnsi" w:cstheme="majorHAnsi"/>
-        </w:rPr>
-      </w:pPr>
-      <w:r>
-        <w:rPr>
-          <w:rFonts w:asciiTheme="majorHAnsi" w:hAnsiTheme="majorHAnsi" w:cstheme="majorHAnsi"/>
-        </w:rPr>
-        <w:t>“</w:t>
-      </w:r>
-      <w:proofErr w:type="spellStart"/>
-      <w:r>
-        <w:rPr>
-          <w:rFonts w:asciiTheme="majorHAnsi" w:hAnsiTheme="majorHAnsi" w:cstheme="majorHAnsi"/>
-        </w:rPr>
-        <w:t>full_pol_dic.json</w:t>
-      </w:r>
-      <w:proofErr w:type="spellEnd"/>
-      <w:r>
-        <w:rPr>
-          <w:rFonts w:asciiTheme="majorHAnsi" w:hAnsiTheme="majorHAnsi" w:cstheme="majorHAnsi"/>
-        </w:rPr>
-        <w:t xml:space="preserve">” is generated once the data collection is complete, it stores all the information for all the policies for all the registered </w:t>
-      </w:r>
-      <w:proofErr w:type="spellStart"/>
-      <w:r>
-        <w:rPr>
-          <w:rFonts w:asciiTheme="majorHAnsi" w:hAnsiTheme="majorHAnsi" w:cstheme="majorHAnsi"/>
-        </w:rPr>
-        <w:t>DefensePro’s</w:t>
-      </w:r>
-      <w:proofErr w:type="spellEnd"/>
-      <w:r>
-        <w:rPr>
-          <w:rFonts w:asciiTheme="majorHAnsi" w:hAnsiTheme="majorHAnsi" w:cstheme="majorHAnsi"/>
-        </w:rPr>
-        <w:t xml:space="preserve"> in the </w:t>
-      </w:r>
-      <w:proofErr w:type="spellStart"/>
-      <w:r>
-        <w:rPr>
-          <w:rFonts w:asciiTheme="majorHAnsi" w:hAnsiTheme="majorHAnsi" w:cstheme="majorHAnsi"/>
-        </w:rPr>
-        <w:t>APSolute</w:t>
-      </w:r>
-      <w:proofErr w:type="spellEnd"/>
-      <w:r>
-        <w:rPr>
-          <w:rFonts w:asciiTheme="majorHAnsi" w:hAnsiTheme="majorHAnsi" w:cstheme="majorHAnsi"/>
-        </w:rPr>
-        <w:t xml:space="preserve"> Vision and is used for the further data parsing.</w:t>
-      </w:r>
-    </w:p>
-    <w:p>
-      <w:pPr>
-        <w:rPr>
-          <w:rFonts w:asciiTheme="majorHAnsi" w:hAnsiTheme="majorHAnsi" w:cstheme="majorHAnsi"/>
-        </w:rPr>
-      </w:pPr>
-    </w:p>
-    <w:p>
-      <w:pPr>
-        <w:rPr>
-          <w:rFonts w:asciiTheme="majorHAnsi" w:hAnsiTheme="majorHAnsi" w:cstheme="majorHAnsi"/>
-        </w:rPr>
-      </w:pPr>
-    </w:p>
-    <w:p>
-      <w:pPr>
-        <w:rPr>
-          <w:rFonts w:asciiTheme="majorHAnsi" w:hAnsiTheme="majorHAnsi" w:cstheme="majorHAnsi"/>
-        </w:rPr>
-      </w:pPr>
-      <w:r>
-        <w:rPr>
-          <w:rFonts w:asciiTheme="majorHAnsi" w:hAnsiTheme="majorHAnsi" w:cstheme="majorHAnsi"/>
-        </w:rPr>
-        <w:t xml:space="preserve">Following files are required </w:t>
-      </w:r>
-      <w:r>
-        <w:rPr>
-          <w:rFonts w:asciiTheme="majorHAnsi" w:hAnsiTheme="majorHAnsi" w:cstheme="majorHAnsi"/>
-        </w:rPr>
-        <w:t>in order to construct the API calls to Vision to collect all the CPS/PPS/BPS/CEC traffic statistics</w:t>
-      </w:r>
-    </w:p>
-    <w:p>
-      <w:pPr>
-        <w:pStyle w:val="Heading4"/>
-        <w:rPr>
-          <w:rFonts w:cstheme="majorHAnsi"/>
-        </w:rPr>
-      </w:pPr>
-      <w:proofErr w:type="spellStart"/>
-      <w:r>
-        <w:rPr>
-          <w:rFonts w:cstheme="majorHAnsi"/>
-        </w:rPr>
-        <w:t>TrafficRequest.json</w:t>
-      </w:r>
-      <w:proofErr w:type="spellEnd"/>
-    </w:p>
-    <w:p>
-      <w:pPr>
-        <w:rPr>
-          <w:rFonts w:asciiTheme="majorHAnsi" w:hAnsiTheme="majorHAnsi" w:cstheme="majorHAnsi"/>
-        </w:rPr>
-      </w:pPr>
-    </w:p>
-    <w:p>
-      <w:pPr>
-        <w:ind w:left="720"/>
-        <w:rPr>
-          <w:rFonts w:asciiTheme="majorHAnsi" w:hAnsiTheme="majorHAnsi" w:cstheme="majorHAnsi"/>
-        </w:rPr>
-      </w:pPr>
-      <w:r>
-        <w:rPr>
-          <w:rFonts w:asciiTheme="majorHAnsi" w:hAnsiTheme="majorHAnsi" w:cstheme="majorHAnsi"/>
-        </w:rPr>
-        <w:t>This file is required in order to construct an API call to Vision to collect BPS</w:t>
-      </w:r>
-      <w:r>
-        <w:rPr>
-          <w:rFonts w:asciiTheme="majorHAnsi" w:hAnsiTheme="majorHAnsi" w:cstheme="majorHAnsi"/>
-        </w:rPr>
         <w:t xml:space="preserve"> </w:t>
       </w:r>
       <w:r>
         <w:rPr>
           <w:rFonts w:asciiTheme="majorHAnsi" w:hAnsiTheme="majorHAnsi" w:cstheme="majorHAnsi"/>
         </w:rPr>
-        <w:t>(Bits Per Second)</w:t>
-      </w:r>
-      <w:r>
-        <w:rPr>
-          <w:rFonts w:asciiTheme="majorHAnsi" w:hAnsiTheme="majorHAnsi" w:cstheme="majorHAnsi"/>
-        </w:rPr>
-        <w:t xml:space="preserve"> and </w:t>
-      </w:r>
-      <w:proofErr w:type="gramStart"/>
-      <w:r>
-        <w:rPr>
-          <w:rFonts w:asciiTheme="majorHAnsi" w:hAnsiTheme="majorHAnsi" w:cstheme="majorHAnsi"/>
-        </w:rPr>
-        <w:t>PPS(</w:t>
-      </w:r>
-      <w:proofErr w:type="gramEnd"/>
-      <w:r>
-        <w:rPr>
-          <w:rFonts w:asciiTheme="majorHAnsi" w:hAnsiTheme="majorHAnsi" w:cstheme="majorHAnsi"/>
-        </w:rPr>
-        <w:t>Packets Per Second)</w:t>
-      </w:r>
-      <w:r>
-        <w:rPr>
-          <w:rFonts w:asciiTheme="majorHAnsi" w:hAnsiTheme="majorHAnsi" w:cstheme="majorHAnsi"/>
-        </w:rPr>
-        <w:t xml:space="preserve"> data.</w:t>
-      </w:r>
-    </w:p>
-    <w:p>
-      <w:pPr>
-        <w:pStyle w:val="Heading4"/>
-        <w:rPr>
-          <w:rFonts w:cstheme="majorHAnsi"/>
-        </w:rPr>
-      </w:pPr>
-      <w:proofErr w:type="spellStart"/>
-      <w:r>
-        <w:rPr>
-          <w:rFonts w:cstheme="majorHAnsi"/>
-        </w:rPr>
-        <w:t>TrafficRequestCEC.json</w:t>
-      </w:r>
-      <w:proofErr w:type="spellEnd"/>
-    </w:p>
-    <w:p>
-      <w:pPr>
-        <w:rPr>
-          <w:rFonts w:asciiTheme="majorHAnsi" w:hAnsiTheme="majorHAnsi" w:cstheme="majorHAnsi"/>
-        </w:rPr>
-      </w:pPr>
-    </w:p>
-    <w:p>
-      <w:pPr>
-        <w:ind w:left="720"/>
-        <w:rPr>
-          <w:rFonts w:asciiTheme="majorHAnsi" w:hAnsiTheme="majorHAnsi" w:cstheme="majorHAnsi"/>
-        </w:rPr>
-      </w:pPr>
-      <w:r>
-        <w:rPr>
-          <w:rFonts w:asciiTheme="majorHAnsi" w:hAnsiTheme="majorHAnsi" w:cstheme="majorHAnsi"/>
-        </w:rPr>
-        <w:t xml:space="preserve">This file is required in order to construct an API call to Vision to collect </w:t>
-      </w:r>
-      <w:proofErr w:type="gramStart"/>
-      <w:r>
-        <w:rPr>
-          <w:rFonts w:asciiTheme="majorHAnsi" w:hAnsiTheme="majorHAnsi" w:cstheme="majorHAnsi"/>
-        </w:rPr>
-        <w:t>CEC(</w:t>
-      </w:r>
-      <w:proofErr w:type="gramEnd"/>
-      <w:r>
-        <w:rPr>
-          <w:rFonts w:asciiTheme="majorHAnsi" w:hAnsiTheme="majorHAnsi" w:cstheme="majorHAnsi"/>
-        </w:rPr>
-        <w:t>Concurrent Established Connections) data.</w:t>
-      </w:r>
-    </w:p>
-    <w:p>
-      <w:pPr>
-        <w:rPr>
-          <w:rFonts w:asciiTheme="majorHAnsi" w:hAnsiTheme="majorHAnsi" w:cstheme="majorHAnsi"/>
-        </w:rPr>
-      </w:pPr>
-    </w:p>
-    <w:p>
-      <w:pPr>
-        <w:pStyle w:val="Heading4"/>
-        <w:rPr>
-          <w:rFonts w:cstheme="majorHAnsi"/>
-        </w:rPr>
-      </w:pPr>
-      <w:proofErr w:type="spellStart"/>
-      <w:r>
-        <w:rPr>
-          <w:rFonts w:cstheme="majorHAnsi"/>
-        </w:rPr>
-        <w:t>TrafficRequestCPS.json</w:t>
-      </w:r>
-      <w:proofErr w:type="spellEnd"/>
-    </w:p>
-    <w:p>
-      <w:pPr>
-        <w:rPr>
-          <w:rFonts w:asciiTheme="majorHAnsi" w:hAnsiTheme="majorHAnsi" w:cstheme="majorHAnsi"/>
-        </w:rPr>
-      </w:pPr>
-    </w:p>
-    <w:p>
-      <w:pPr>
-        <w:ind w:left="720"/>
-        <w:rPr>
-          <w:rFonts w:asciiTheme="majorHAnsi" w:hAnsiTheme="majorHAnsi" w:cstheme="majorHAnsi"/>
-        </w:rPr>
-      </w:pPr>
-      <w:r>
-        <w:rPr>
-          <w:rFonts w:asciiTheme="majorHAnsi" w:hAnsiTheme="majorHAnsi" w:cstheme="majorHAnsi"/>
-        </w:rPr>
-        <w:t xml:space="preserve">This file is required in order to construct an API call to Vision to collect </w:t>
-      </w:r>
-      <w:proofErr w:type="gramStart"/>
-      <w:r>
-        <w:rPr>
-          <w:rFonts w:asciiTheme="majorHAnsi" w:hAnsiTheme="majorHAnsi" w:cstheme="majorHAnsi"/>
-        </w:rPr>
-        <w:t>CPS(</w:t>
-      </w:r>
-      <w:proofErr w:type="gramEnd"/>
-      <w:r>
-        <w:rPr>
-          <w:rFonts w:asciiTheme="majorHAnsi" w:hAnsiTheme="majorHAnsi" w:cstheme="majorHAnsi"/>
-        </w:rPr>
-        <w:t>Connections Per Second) data.</w:t>
-      </w:r>
-    </w:p>
-    <w:p>
-      <w:pPr>
-        <w:rPr>
-          <w:rFonts w:asciiTheme="majorHAnsi" w:hAnsiTheme="majorHAnsi" w:cstheme="majorHAnsi"/>
-        </w:rPr>
-      </w:pPr>
-    </w:p>
-    <w:p>
-      <w:pPr>
-        <w:rPr>
-          <w:rFonts w:asciiTheme="majorHAnsi" w:hAnsiTheme="majorHAnsi" w:cstheme="majorHAnsi"/>
-        </w:rPr>
-      </w:pPr>
-    </w:p>
-    <w:p>
-      <w:pPr>
-        <w:rPr>
-          <w:rFonts w:asciiTheme="majorHAnsi" w:hAnsiTheme="majorHAnsi" w:cstheme="majorHAnsi"/>
-        </w:rPr>
-      </w:pPr>
-      <w:r>
-        <w:rPr>
-          <w:rFonts w:asciiTheme="majorHAnsi" w:hAnsiTheme="majorHAnsi" w:cstheme="majorHAnsi"/>
-        </w:rPr>
-        <w:t xml:space="preserve">The files below are being generated once the traffic statistics data collection is complete. They include raw </w:t>
-      </w:r>
-      <w:proofErr w:type="spellStart"/>
-      <w:r>
-        <w:rPr>
-          <w:rFonts w:asciiTheme="majorHAnsi" w:hAnsiTheme="majorHAnsi" w:cstheme="majorHAnsi"/>
-        </w:rPr>
-        <w:t>json</w:t>
-      </w:r>
-      <w:proofErr w:type="spellEnd"/>
-      <w:r>
-        <w:rPr>
-          <w:rFonts w:asciiTheme="majorHAnsi" w:hAnsiTheme="majorHAnsi" w:cstheme="majorHAnsi"/>
-        </w:rPr>
-        <w:t xml:space="preserve"> data.</w:t>
-      </w:r>
-    </w:p>
-    <w:p>
-      <w:pPr>
-        <w:pStyle w:val="Heading4"/>
-        <w:rPr>
-          <w:rFonts w:cstheme="majorHAnsi"/>
-        </w:rPr>
-      </w:pPr>
-      <w:proofErr w:type="spellStart"/>
-      <w:r>
-        <w:rPr>
-          <w:rFonts w:cstheme="majorHAnsi"/>
-        </w:rPr>
-        <w:t>Traffic_report_CEC.json</w:t>
-      </w:r>
-      <w:proofErr w:type="spellEnd"/>
-    </w:p>
-    <w:p>
-      <w:pPr>
-        <w:pStyle w:val="Heading4"/>
-        <w:rPr>
-          <w:rFonts w:cstheme="majorHAnsi"/>
-        </w:rPr>
-      </w:pPr>
-      <w:proofErr w:type="spellStart"/>
-      <w:r>
-        <w:rPr>
-          <w:rFonts w:cstheme="majorHAnsi"/>
-        </w:rPr>
-        <w:t>Traffic_report_CPS.json</w:t>
-      </w:r>
-      <w:proofErr w:type="spellEnd"/>
-    </w:p>
-    <w:p>
-      <w:pPr>
-        <w:pStyle w:val="Heading4"/>
-        <w:rPr>
-          <w:rFonts w:cstheme="majorHAnsi"/>
-        </w:rPr>
-      </w:pPr>
-      <w:proofErr w:type="spellStart"/>
-      <w:r>
-        <w:rPr>
-          <w:rFonts w:cstheme="majorHAnsi"/>
-        </w:rPr>
-        <w:t>Traffic_report_PPS.json</w:t>
-      </w:r>
-      <w:proofErr w:type="spellEnd"/>
-    </w:p>
-    <w:p>
-      <w:pPr>
-        <w:pStyle w:val="Heading4"/>
-        <w:rPr>
-          <w:rFonts w:cstheme="majorHAnsi"/>
-        </w:rPr>
-      </w:pPr>
-      <w:proofErr w:type="spellStart"/>
-      <w:r>
-        <w:rPr>
-          <w:rFonts w:cstheme="majorHAnsi"/>
-        </w:rPr>
-        <w:t>Traffic_report_BPS.json</w:t>
-      </w:r>
-      <w:proofErr w:type="spellEnd"/>
-    </w:p>
-    <w:p>
-      <w:pPr>
-        <w:rPr>
-          <w:rFonts w:asciiTheme="majorHAnsi" w:hAnsiTheme="majorHAnsi" w:cstheme="majorHAnsi"/>
-        </w:rPr>
-      </w:pPr>
-    </w:p>
-    <w:p>
-      <w:pPr>
-        <w:rPr>
-          <w:rFonts w:asciiTheme="majorHAnsi" w:hAnsiTheme="majorHAnsi" w:cstheme="majorHAnsi"/>
-        </w:rPr>
-      </w:pPr>
-    </w:p>
-    <w:p>
-      <w:pPr>
-        <w:rPr>
-          <w:rFonts w:asciiTheme="majorHAnsi" w:hAnsiTheme="majorHAnsi" w:cstheme="majorHAnsi"/>
-        </w:rPr>
-      </w:pPr>
-    </w:p>
-    <w:p>
-      <w:pPr>
-        <w:pStyle w:val="Heading2"/>
-        <w:rPr>
-          <w:rFonts w:cstheme="majorHAnsi"/>
-        </w:rPr>
-      </w:pPr>
-      <w:bookmarkStart w:id="21" w:name="_Toc84345009"/>
-      <w:r>
-        <w:rPr>
-          <w:rFonts w:cstheme="majorHAnsi"/>
-        </w:rPr>
-        <w:t>Stage 2- Data parsing</w:t>
-      </w:r>
-      <w:bookmarkEnd w:id="21"/>
-    </w:p>
-    <w:p>
-      <w:pPr>
-        <w:rPr>
-          <w:rFonts w:asciiTheme="majorHAnsi" w:hAnsiTheme="majorHAnsi" w:cstheme="majorHAnsi"/>
-        </w:rPr>
-      </w:pPr>
-    </w:p>
-    <w:p>
-      <w:pPr>
-        <w:pStyle w:val="Heading4"/>
-        <w:rPr>
-          <w:rFonts w:cstheme="majorHAnsi"/>
-        </w:rPr>
-      </w:pPr>
-      <w:r>
-        <w:rPr>
-          <w:rFonts w:cstheme="majorHAnsi"/>
-        </w:rPr>
-        <w:t>traffic_stats_parser.py</w:t>
-      </w:r>
-    </w:p>
-    <w:p>
-      <w:pPr>
-        <w:rPr>
-          <w:rFonts w:asciiTheme="majorHAnsi" w:hAnsiTheme="majorHAnsi" w:cstheme="majorHAnsi"/>
-        </w:rPr>
-      </w:pPr>
-    </w:p>
-    <w:p>
-      <w:pPr>
-        <w:ind w:left="720"/>
-        <w:rPr>
-          <w:rFonts w:asciiTheme="majorHAnsi" w:hAnsiTheme="majorHAnsi" w:cstheme="majorHAnsi"/>
-        </w:rPr>
-      </w:pPr>
-      <w:r>
-        <w:rPr>
-          <w:rFonts w:asciiTheme="majorHAnsi" w:hAnsiTheme="majorHAnsi" w:cstheme="majorHAnsi"/>
-        </w:rPr>
-        <w:t xml:space="preserve">traffic_stats_parser.py parses the </w:t>
-      </w:r>
-      <w:r>
-        <w:rPr>
-          <w:rFonts w:asciiTheme="majorHAnsi" w:hAnsiTheme="majorHAnsi" w:cstheme="majorHAnsi"/>
-        </w:rPr>
-        <w:t>collected traffic</w:t>
-      </w:r>
-      <w:r>
-        <w:rPr>
-          <w:rFonts w:asciiTheme="majorHAnsi" w:hAnsiTheme="majorHAnsi" w:cstheme="majorHAnsi"/>
-        </w:rPr>
-        <w:t xml:space="preserve"> raw reports</w:t>
-      </w:r>
-      <w:r>
-        <w:rPr>
-          <w:rFonts w:asciiTheme="majorHAnsi" w:hAnsiTheme="majorHAnsi" w:cstheme="majorHAnsi"/>
-        </w:rPr>
-        <w:t>(</w:t>
-      </w:r>
-      <w:proofErr w:type="spellStart"/>
-      <w:r>
-        <w:rPr>
-          <w:rFonts w:asciiTheme="majorHAnsi" w:hAnsiTheme="majorHAnsi" w:cstheme="majorHAnsi"/>
-        </w:rPr>
-        <w:t>Traffic_report_CEC.json</w:t>
-      </w:r>
-      <w:proofErr w:type="spellEnd"/>
-      <w:r>
-        <w:rPr>
-          <w:rFonts w:asciiTheme="majorHAnsi" w:hAnsiTheme="majorHAnsi" w:cstheme="majorHAnsi"/>
-        </w:rPr>
-        <w:t>,</w:t>
-      </w:r>
-      <w:r>
-        <w:rPr>
-          <w:rFonts w:asciiTheme="majorHAnsi" w:hAnsiTheme="majorHAnsi" w:cstheme="majorHAnsi"/>
-        </w:rPr>
-        <w:t xml:space="preserve"> </w:t>
-      </w:r>
-      <w:r>
-        <w:rPr>
-          <w:rFonts w:asciiTheme="majorHAnsi" w:hAnsiTheme="majorHAnsi" w:cstheme="majorHAnsi"/>
-        </w:rPr>
-        <w:t xml:space="preserve"> </w:t>
-      </w:r>
-      <w:proofErr w:type="spellStart"/>
-      <w:r>
-        <w:rPr>
-          <w:rFonts w:asciiTheme="majorHAnsi" w:hAnsiTheme="majorHAnsi" w:cstheme="majorHAnsi"/>
-        </w:rPr>
-        <w:t>Traffic_report_CPS.json</w:t>
-      </w:r>
-      <w:proofErr w:type="spellEnd"/>
-      <w:r>
-        <w:rPr>
-          <w:rFonts w:asciiTheme="majorHAnsi" w:hAnsiTheme="majorHAnsi" w:cstheme="majorHAnsi"/>
-        </w:rPr>
-        <w:t xml:space="preserve">, </w:t>
-      </w:r>
-      <w:proofErr w:type="spellStart"/>
-      <w:r>
-        <w:rPr>
-          <w:rFonts w:asciiTheme="majorHAnsi" w:hAnsiTheme="majorHAnsi" w:cstheme="majorHAnsi"/>
-        </w:rPr>
-        <w:t>Traffic_report_PPS.json</w:t>
-      </w:r>
-      <w:proofErr w:type="spellEnd"/>
-      <w:r>
-        <w:rPr>
-          <w:rFonts w:asciiTheme="majorHAnsi" w:hAnsiTheme="majorHAnsi" w:cstheme="majorHAnsi"/>
-        </w:rPr>
-        <w:t xml:space="preserve">, </w:t>
-      </w:r>
-      <w:proofErr w:type="spellStart"/>
-      <w:r>
-        <w:rPr>
-          <w:rFonts w:asciiTheme="majorHAnsi" w:hAnsiTheme="majorHAnsi" w:cstheme="majorHAnsi"/>
-        </w:rPr>
-        <w:t>Traffic_report_BPS.json</w:t>
-      </w:r>
-      <w:proofErr w:type="spellEnd"/>
-      <w:r>
-        <w:rPr>
-          <w:rFonts w:asciiTheme="majorHAnsi" w:hAnsiTheme="majorHAnsi" w:cstheme="majorHAnsi"/>
-        </w:rPr>
-        <w:t xml:space="preserve">, </w:t>
-      </w:r>
-      <w:proofErr w:type="spellStart"/>
-      <w:r>
-        <w:rPr>
-          <w:rFonts w:asciiTheme="majorHAnsi" w:hAnsiTheme="majorHAnsi" w:cstheme="majorHAnsi"/>
-        </w:rPr>
-        <w:t>BDOS_traffic_report.json</w:t>
-      </w:r>
-      <w:proofErr w:type="spellEnd"/>
-      <w:r>
-        <w:rPr>
-          <w:rFonts w:asciiTheme="majorHAnsi" w:hAnsiTheme="majorHAnsi" w:cstheme="majorHAnsi"/>
-        </w:rPr>
-        <w:t xml:space="preserve">), </w:t>
+        <w:t xml:space="preserve">Traffic_report_CPS.json, Traffic_report_PPS.json, Traffic_report_BPS.json, BDOS_traffic_report.json), </w:t>
       </w:r>
       <w:r>
         <w:rPr>
@@ -7119,35 +6562,7 @@
         <w:rPr>
           <w:rFonts w:asciiTheme="majorHAnsi" w:hAnsiTheme="majorHAnsi" w:cstheme="majorHAnsi"/>
         </w:rPr>
-        <w:t>Once the script finishes its operation, report/s will be sent to the email address/</w:t>
-      </w:r>
-      <w:proofErr w:type="spellStart"/>
-      <w:r>
-        <w:rPr>
-          <w:rFonts w:asciiTheme="majorHAnsi" w:hAnsiTheme="majorHAnsi" w:cstheme="majorHAnsi"/>
-        </w:rPr>
-        <w:t>es</w:t>
-      </w:r>
-      <w:proofErr w:type="spellEnd"/>
-      <w:r>
-        <w:rPr>
-          <w:rFonts w:asciiTheme="majorHAnsi" w:hAnsiTheme="majorHAnsi" w:cstheme="majorHAnsi"/>
-        </w:rPr>
-        <w:t xml:space="preserve"> defined </w:t>
-      </w:r>
-      <w:proofErr w:type="spellStart"/>
-      <w:r>
-        <w:rPr>
-          <w:rFonts w:asciiTheme="majorHAnsi" w:hAnsiTheme="majorHAnsi" w:cstheme="majorHAnsi"/>
-        </w:rPr>
-        <w:t>in”config.py</w:t>
-      </w:r>
-      <w:proofErr w:type="spellEnd"/>
-      <w:r>
-        <w:rPr>
-          <w:rFonts w:asciiTheme="majorHAnsi" w:hAnsiTheme="majorHAnsi" w:cstheme="majorHAnsi"/>
-        </w:rPr>
-        <w:t>” as variables by default.</w:t>
+        <w:t>Once the script finishes its operation, report/s will be sent to the email address/es defined in”config.py” as variables by default.</w:t>
       </w:r>
     </w:p>
     <w:p>
@@ -9301,7 +8716,7 @@
 </file>
 
 <file path=customXml/itemProps1.xml><?xml version="1.0" encoding="utf-8"?>
-<ds:datastoreItem xmlns:ds="http://schemas.openxmlformats.org/officeDocument/2006/customXml" ds:itemID="{73860481-EEEA-4BF2-A9D3-52390A194845}">
+<ds:datastoreItem xmlns:ds="http://schemas.openxmlformats.org/officeDocument/2006/customXml" ds:itemID="{FDFA0DA8-8FB1-4A0F-A5E0-FAC2E81F7359}">
   <ds:schemaRefs>
     <ds:schemaRef ds:uri="http://schemas.openxmlformats.org/officeDocument/2006/bibliography"/>
   </ds:schemaRefs>

</xml_diff>

<commit_message>
V2.1 BDOS and DNS data collection and parsing bugfixes
</commit_message>
<xml_diff>
--- a/readme.docx
+++ b/readme.docx
@@ -1728,7 +1728,6 @@
         <w:t xml:space="preserve"> stats (</w:t>
       </w:r>
       <w:proofErr w:type="spellStart"/>
-      <w:proofErr w:type="gramStart"/>
       <w:r>
         <w:rPr>
           <w:rFonts w:asciiTheme="majorHAnsi" w:hAnsiTheme="majorHAnsi" w:cstheme="majorHAnsi"/>
@@ -1754,14 +1753,7 @@
         <w:rPr>
           <w:rFonts w:asciiTheme="majorHAnsi" w:hAnsiTheme="majorHAnsi" w:cstheme="majorHAnsi"/>
         </w:rPr>
-        <w:t xml:space="preserve"> traffic utilization</w:t>
-      </w:r>
-      <w:proofErr w:type="gramEnd"/>
-      <w:r>
-        <w:rPr>
-          <w:rFonts w:asciiTheme="majorHAnsi" w:hAnsiTheme="majorHAnsi" w:cstheme="majorHAnsi"/>
-        </w:rPr>
-        <w:t xml:space="preserve"> and normal baseline last 24 hours)</w:t>
+        <w:t xml:space="preserve"> traffic utilization and normal baseline last 24 hours)</w:t>
       </w:r>
     </w:p>
     <w:p>
@@ -1954,21 +1946,7 @@
           <w:rFonts w:asciiTheme="majorHAnsi" w:hAnsiTheme="majorHAnsi" w:cstheme="majorHAnsi"/>
         </w:rPr>
         <w:tab/>
-        <w:t xml:space="preserve">- Added “DURATION” as a configurable setting for the </w:t>
-      </w:r>
-      <w:proofErr w:type="gramStart"/>
-      <w:r>
-        <w:rPr>
-          <w:rFonts w:asciiTheme="majorHAnsi" w:hAnsiTheme="majorHAnsi" w:cstheme="majorHAnsi"/>
-        </w:rPr>
-        <w:t>report data collection timeframe</w:t>
-      </w:r>
-      <w:proofErr w:type="gramEnd"/>
-      <w:r>
-        <w:rPr>
-          <w:rFonts w:asciiTheme="majorHAnsi" w:hAnsiTheme="majorHAnsi" w:cstheme="majorHAnsi"/>
-        </w:rPr>
-        <w:t>. (Aug 2, 2021)</w:t>
+        <w:t>- Added “DURATION” as a configurable setting for the report data collection timeframe. (Aug 2, 2021)</w:t>
       </w:r>
     </w:p>
     <w:p>
@@ -2403,29 +2381,42 @@
     </w:p>
     <w:p>
       <w:pPr>
-        <w:rPr>
-          <w:rFonts w:asciiTheme="majorHAnsi" w:hAnsiTheme="majorHAnsi" w:cstheme="majorHAnsi"/>
-        </w:rPr>
-      </w:pPr>
-    </w:p>
-    <w:p>
-      <w:pPr>
-        <w:rPr>
-          <w:rFonts w:asciiTheme="majorHAnsi" w:hAnsiTheme="majorHAnsi" w:cstheme="majorHAnsi"/>
-        </w:rPr>
-      </w:pPr>
-      <w:r>
-        <w:rPr>
-          <w:rFonts w:asciiTheme="majorHAnsi" w:hAnsiTheme="majorHAnsi" w:cstheme="majorHAnsi"/>
-        </w:rPr>
-        <w:t xml:space="preserve">Functionality to </w:t>
-      </w:r>
-      <w:proofErr w:type="gramStart"/>
-      <w:r>
-        <w:rPr>
-          <w:rFonts w:asciiTheme="majorHAnsi" w:hAnsiTheme="majorHAnsi" w:cstheme="majorHAnsi"/>
-        </w:rPr>
-        <w:t xml:space="preserve">be </w:t>
+        <w:pStyle w:val="ListParagraph"/>
+        <w:numPr>
+          <w:ilvl w:val="0"/>
+          <w:numId w:val="3"/>
+        </w:numPr>
+        <w:rPr>
+          <w:rFonts w:asciiTheme="majorHAnsi" w:hAnsiTheme="majorHAnsi" w:cstheme="majorHAnsi"/>
+        </w:rPr>
+      </w:pPr>
+      <w:r>
+        <w:rPr>
+          <w:rFonts w:asciiTheme="majorHAnsi" w:hAnsiTheme="majorHAnsi" w:cstheme="majorHAnsi"/>
+        </w:rPr>
+        <w:t>BDOS and DNS data collection and parsing bugfixes</w:t>
+      </w:r>
+      <w:bookmarkStart w:id="1" w:name="_GoBack"/>
+      <w:bookmarkEnd w:id="1"/>
+    </w:p>
+    <w:p>
+      <w:pPr>
+        <w:rPr>
+          <w:rFonts w:asciiTheme="majorHAnsi" w:hAnsiTheme="majorHAnsi" w:cstheme="majorHAnsi"/>
+        </w:rPr>
+      </w:pPr>
+    </w:p>
+    <w:p>
+      <w:pPr>
+        <w:rPr>
+          <w:rFonts w:asciiTheme="majorHAnsi" w:hAnsiTheme="majorHAnsi" w:cstheme="majorHAnsi"/>
+        </w:rPr>
+      </w:pPr>
+      <w:r>
+        <w:rPr>
+          <w:rFonts w:asciiTheme="majorHAnsi" w:hAnsiTheme="majorHAnsi" w:cstheme="majorHAnsi"/>
+        </w:rPr>
+        <w:t xml:space="preserve">Functionality to be </w:t>
       </w:r>
       <w:r>
         <w:rPr>
@@ -2439,7 +2430,6 @@
         </w:rPr>
         <w:t>ed</w:t>
       </w:r>
-      <w:proofErr w:type="gramEnd"/>
       <w:r>
         <w:rPr>
           <w:rFonts w:asciiTheme="majorHAnsi" w:hAnsiTheme="majorHAnsi" w:cstheme="majorHAnsi"/>
@@ -2488,8 +2478,6 @@
         </w:rPr>
         <w:t># Add excluded traffic detection (similar to CEC)</w:t>
       </w:r>
-      <w:bookmarkStart w:id="1" w:name="_GoBack"/>
-      <w:bookmarkEnd w:id="1"/>
     </w:p>
     <w:p>
       <w:pPr>
@@ -2638,21 +2626,7 @@
         <w:rPr>
           <w:rFonts w:asciiTheme="majorHAnsi" w:hAnsiTheme="majorHAnsi" w:cstheme="majorHAnsi"/>
         </w:rPr>
-        <w:t xml:space="preserve"> a </w:t>
-      </w:r>
-      <w:proofErr w:type="gramStart"/>
-      <w:r>
-        <w:rPr>
-          <w:rFonts w:asciiTheme="majorHAnsi" w:hAnsiTheme="majorHAnsi" w:cstheme="majorHAnsi"/>
-        </w:rPr>
-        <w:t>report which</w:t>
-      </w:r>
-      <w:proofErr w:type="gramEnd"/>
-      <w:r>
-        <w:rPr>
-          <w:rFonts w:asciiTheme="majorHAnsi" w:hAnsiTheme="majorHAnsi" w:cstheme="majorHAnsi"/>
-        </w:rPr>
-        <w:t xml:space="preserve"> includes </w:t>
+        <w:t xml:space="preserve"> a report which includes </w:t>
       </w:r>
       <w:r>
         <w:rPr>
@@ -2756,13 +2730,27 @@
         <w:rPr>
           <w:rFonts w:asciiTheme="majorHAnsi" w:hAnsiTheme="majorHAnsi" w:cstheme="majorHAnsi"/>
         </w:rPr>
-        <w:t xml:space="preserve">interacts with Radware </w:t>
+        <w:t xml:space="preserve">interacts with </w:t>
       </w:r>
       <w:proofErr w:type="spellStart"/>
       <w:r>
         <w:rPr>
           <w:rFonts w:asciiTheme="majorHAnsi" w:hAnsiTheme="majorHAnsi" w:cstheme="majorHAnsi"/>
         </w:rPr>
+        <w:t>Radware</w:t>
+      </w:r>
+      <w:proofErr w:type="spellEnd"/>
+      <w:r>
+        <w:rPr>
+          <w:rFonts w:asciiTheme="majorHAnsi" w:hAnsiTheme="majorHAnsi" w:cstheme="majorHAnsi"/>
+        </w:rPr>
+        <w:t xml:space="preserve"> </w:t>
+      </w:r>
+      <w:proofErr w:type="spellStart"/>
+      <w:r>
+        <w:rPr>
+          <w:rFonts w:asciiTheme="majorHAnsi" w:hAnsiTheme="majorHAnsi" w:cstheme="majorHAnsi"/>
+        </w:rPr>
         <w:t>APSolute</w:t>
       </w:r>
       <w:proofErr w:type="spellEnd"/>
@@ -2770,7 +2758,21 @@
         <w:rPr>
           <w:rFonts w:asciiTheme="majorHAnsi" w:hAnsiTheme="majorHAnsi" w:cstheme="majorHAnsi"/>
         </w:rPr>
-        <w:t xml:space="preserve"> Vision DefensePro </w:t>
+        <w:t xml:space="preserve"> Vision </w:t>
+      </w:r>
+      <w:proofErr w:type="spellStart"/>
+      <w:r>
+        <w:rPr>
+          <w:rFonts w:asciiTheme="majorHAnsi" w:hAnsiTheme="majorHAnsi" w:cstheme="majorHAnsi"/>
+        </w:rPr>
+        <w:t>DefensePro</w:t>
+      </w:r>
+      <w:proofErr w:type="spellEnd"/>
+      <w:r>
+        <w:rPr>
+          <w:rFonts w:asciiTheme="majorHAnsi" w:hAnsiTheme="majorHAnsi" w:cstheme="majorHAnsi"/>
+        </w:rPr>
+        <w:t xml:space="preserve"> </w:t>
       </w:r>
       <w:r>
         <w:rPr>
@@ -3098,6 +3100,7 @@
         <w:rPr>
           <w:rFonts w:asciiTheme="majorHAnsi" w:hAnsiTheme="majorHAnsi" w:cstheme="majorHAnsi"/>
         </w:rPr>
+        <w:lastRenderedPageBreak/>
         <w:t>DNS protected record types and Normal baseline QPS per policy per DefensePro</w:t>
       </w:r>
     </w:p>
@@ -3111,7 +3114,6 @@
         <w:rPr>
           <w:rFonts w:asciiTheme="majorHAnsi" w:hAnsiTheme="majorHAnsi" w:cstheme="majorHAnsi"/>
         </w:rPr>
-        <w:lastRenderedPageBreak/>
         <w:t>CEC = Concurrent established Connections per DefensePro All policies combined</w:t>
       </w:r>
     </w:p>
@@ -3681,6 +3683,7 @@
         <w:rPr>
           <w:rFonts w:asciiTheme="majorHAnsi" w:hAnsiTheme="majorHAnsi" w:cstheme="majorHAnsi"/>
         </w:rPr>
+        <w:lastRenderedPageBreak/>
         <w:t xml:space="preserve">Linux </w:t>
       </w:r>
       <w:proofErr w:type="spellStart"/>
@@ -3715,21 +3718,7 @@
         <w:rPr>
           <w:rFonts w:asciiTheme="majorHAnsi" w:hAnsiTheme="majorHAnsi" w:cstheme="majorHAnsi"/>
         </w:rPr>
-        <w:t xml:space="preserve">0 </w:t>
-      </w:r>
-      <w:proofErr w:type="gramStart"/>
-      <w:r>
-        <w:rPr>
-          <w:rFonts w:asciiTheme="majorHAnsi" w:hAnsiTheme="majorHAnsi" w:cstheme="majorHAnsi"/>
-        </w:rPr>
-        <w:t>4</w:t>
-      </w:r>
-      <w:proofErr w:type="gramEnd"/>
-      <w:r>
-        <w:rPr>
-          <w:rFonts w:asciiTheme="majorHAnsi" w:hAnsiTheme="majorHAnsi" w:cstheme="majorHAnsi"/>
-        </w:rPr>
-        <w:t xml:space="preserve"> * * * /path/to/app/bdos_monitor.sh #example setting the script to run every day at 4 am.</w:t>
+        <w:t>0 4 * * * /path/to/app/bdos_monitor.sh #example setting the script to run every day at 4 am.</w:t>
       </w:r>
     </w:p>
     <w:p>
@@ -3813,21 +3802,7 @@
         <w:rPr>
           <w:rFonts w:asciiTheme="majorHAnsi" w:hAnsiTheme="majorHAnsi" w:cstheme="majorHAnsi"/>
         </w:rPr>
-        <w:t xml:space="preserve">Script </w:t>
-      </w:r>
-      <w:proofErr w:type="gramStart"/>
-      <w:r>
-        <w:rPr>
-          <w:rFonts w:asciiTheme="majorHAnsi" w:hAnsiTheme="majorHAnsi" w:cstheme="majorHAnsi"/>
-        </w:rPr>
-        <w:t>can be run</w:t>
-      </w:r>
-      <w:proofErr w:type="gramEnd"/>
-      <w:r>
-        <w:rPr>
-          <w:rFonts w:asciiTheme="majorHAnsi" w:hAnsiTheme="majorHAnsi" w:cstheme="majorHAnsi"/>
-        </w:rPr>
-        <w:t xml:space="preserve"> with the following arguments (multiple arguments may be combined together)</w:t>
+        <w:t>Script can be run with the following arguments (multiple arguments may be combined together)</w:t>
       </w:r>
     </w:p>
     <w:p>
@@ -4103,27 +4078,7 @@
           <w:sz w:val="21"/>
           <w:szCs w:val="21"/>
         </w:rPr>
-        <w:t># sets the </w:t>
-      </w:r>
-      <w:proofErr w:type="gramStart"/>
-      <w:r>
-        <w:rPr>
-          <w:rFonts w:asciiTheme="majorHAnsi" w:eastAsia="Times New Roman" w:hAnsiTheme="majorHAnsi" w:cstheme="majorHAnsi"/>
-          <w:color w:val="6A9955"/>
-          <w:sz w:val="21"/>
-          <w:szCs w:val="21"/>
-        </w:rPr>
-        <w:t>time frame</w:t>
-      </w:r>
-      <w:proofErr w:type="gramEnd"/>
-      <w:r>
-        <w:rPr>
-          <w:rFonts w:asciiTheme="majorHAnsi" w:eastAsia="Times New Roman" w:hAnsiTheme="majorHAnsi" w:cstheme="majorHAnsi"/>
-          <w:color w:val="6A9955"/>
-          <w:sz w:val="21"/>
-          <w:szCs w:val="21"/>
-        </w:rPr>
-        <w:t> in days for the data collection period. For example 1 = 1 day, 7 = 7 days etc.</w:t>
+        <w:t># sets the time frame in days for the data collection period. For example 1 = 1 day, 7 = 7 days etc.</w:t>
       </w:r>
     </w:p>
     <w:p>
@@ -4554,6 +4509,7 @@
           <w:sz w:val="21"/>
           <w:szCs w:val="21"/>
         </w:rPr>
+        <w:lastRenderedPageBreak/>
         <w:t>LOG_ROTATION_HISTORY</w:t>
       </w:r>
       <w:r>
@@ -4659,6 +4615,7 @@
           <w:color w:val="6A9955"/>
           <w:sz w:val="21"/>
           <w:szCs w:val="21"/>
+          <w:lang w:val="fr-FR"/>
         </w:rPr>
       </w:pPr>
       <w:r>
@@ -4667,8 +4624,8 @@
           <w:color w:val="4FC1FF"/>
           <w:sz w:val="21"/>
           <w:szCs w:val="21"/>
-        </w:rPr>
-        <w:lastRenderedPageBreak/>
+          <w:lang w:val="fr-FR"/>
+        </w:rPr>
         <w:t>SYSLOG_PORT</w:t>
       </w:r>
       <w:r>
@@ -4677,6 +4634,7 @@
           <w:color w:val="D4D4D4"/>
           <w:sz w:val="21"/>
           <w:szCs w:val="21"/>
+          <w:lang w:val="fr-FR"/>
         </w:rPr>
         <w:t> = </w:t>
       </w:r>
@@ -4686,6 +4644,7 @@
           <w:color w:val="B5CEA8"/>
           <w:sz w:val="21"/>
           <w:szCs w:val="21"/>
+          <w:lang w:val="fr-FR"/>
         </w:rPr>
         <w:t>514</w:t>
       </w:r>
@@ -4695,6 +4654,7 @@
           <w:color w:val="D4D4D4"/>
           <w:sz w:val="21"/>
           <w:szCs w:val="21"/>
+          <w:lang w:val="fr-FR"/>
         </w:rPr>
         <w:t> </w:t>
       </w:r>
@@ -4704,8 +4664,31 @@
           <w:color w:val="6A9955"/>
           <w:sz w:val="21"/>
           <w:szCs w:val="21"/>
-        </w:rPr>
-        <w:t># Syslog server destination UDP port</w:t>
+          <w:lang w:val="fr-FR"/>
+        </w:rPr>
+        <w:t># </w:t>
+      </w:r>
+      <w:proofErr w:type="spellStart"/>
+      <w:r>
+        <w:rPr>
+          <w:rFonts w:asciiTheme="majorHAnsi" w:eastAsia="Times New Roman" w:hAnsiTheme="majorHAnsi" w:cstheme="majorHAnsi"/>
+          <w:color w:val="6A9955"/>
+          <w:sz w:val="21"/>
+          <w:szCs w:val="21"/>
+          <w:lang w:val="fr-FR"/>
+        </w:rPr>
+        <w:t>Syslog</w:t>
+      </w:r>
+      <w:proofErr w:type="spellEnd"/>
+      <w:r>
+        <w:rPr>
+          <w:rFonts w:asciiTheme="majorHAnsi" w:eastAsia="Times New Roman" w:hAnsiTheme="majorHAnsi" w:cstheme="majorHAnsi"/>
+          <w:color w:val="6A9955"/>
+          <w:sz w:val="21"/>
+          <w:szCs w:val="21"/>
+          <w:lang w:val="fr-FR"/>
+        </w:rPr>
+        <w:t> server destination UDP port</w:t>
       </w:r>
     </w:p>
     <w:p>
@@ -4717,6 +4700,7 @@
           <w:color w:val="6A9955"/>
           <w:sz w:val="21"/>
           <w:szCs w:val="21"/>
+          <w:lang w:val="fr-FR"/>
         </w:rPr>
       </w:pPr>
     </w:p>
@@ -4807,6 +4791,7 @@
           <w:color w:val="D4D4D4"/>
           <w:sz w:val="21"/>
           <w:szCs w:val="21"/>
+          <w:lang w:val="fr-FR"/>
         </w:rPr>
       </w:pPr>
       <w:r>
@@ -4815,6 +4800,7 @@
           <w:color w:val="4FC1FF"/>
           <w:sz w:val="21"/>
           <w:szCs w:val="21"/>
+          <w:lang w:val="fr-FR"/>
         </w:rPr>
         <w:t>SMTP_SERVER_PORT</w:t>
       </w:r>
@@ -4824,6 +4810,7 @@
           <w:color w:val="D4D4D4"/>
           <w:sz w:val="21"/>
           <w:szCs w:val="21"/>
+          <w:lang w:val="fr-FR"/>
         </w:rPr>
         <w:t> = </w:t>
       </w:r>
@@ -4833,6 +4820,7 @@
           <w:color w:val="B5CEA8"/>
           <w:sz w:val="21"/>
           <w:szCs w:val="21"/>
+          <w:lang w:val="fr-FR"/>
         </w:rPr>
         <w:t>587</w:t>
       </w:r>
@@ -4842,6 +4830,7 @@
           <w:color w:val="D4D4D4"/>
           <w:sz w:val="21"/>
           <w:szCs w:val="21"/>
+          <w:lang w:val="fr-FR"/>
         </w:rPr>
         <w:t> </w:t>
       </w:r>
@@ -4851,6 +4840,7 @@
           <w:color w:val="6A9955"/>
           <w:sz w:val="21"/>
           <w:szCs w:val="21"/>
+          <w:lang w:val="fr-FR"/>
         </w:rPr>
         <w:t># SMTP server port</w:t>
       </w:r>
@@ -4864,6 +4854,7 @@
           <w:color w:val="D4D4D4"/>
           <w:sz w:val="21"/>
           <w:szCs w:val="21"/>
+          <w:lang w:val="fr-FR"/>
         </w:rPr>
       </w:pPr>
       <w:r>
@@ -4872,6 +4863,7 @@
           <w:color w:val="4FC1FF"/>
           <w:sz w:val="21"/>
           <w:szCs w:val="21"/>
+          <w:lang w:val="fr-FR"/>
         </w:rPr>
         <w:t>SMTP_SENDER</w:t>
       </w:r>
@@ -4881,6 +4873,7 @@
           <w:color w:val="D4D4D4"/>
           <w:sz w:val="21"/>
           <w:szCs w:val="21"/>
+          <w:lang w:val="fr-FR"/>
         </w:rPr>
         <w:t> = </w:t>
       </w:r>
@@ -4890,17 +4883,9 @@
           <w:color w:val="CE9178"/>
           <w:sz w:val="21"/>
           <w:szCs w:val="21"/>
-        </w:rPr>
-        <w:t>'sender</w:t>
-      </w:r>
-      <w:r>
-        <w:rPr>
-          <w:rFonts w:asciiTheme="majorHAnsi" w:eastAsia="Times New Roman" w:hAnsiTheme="majorHAnsi" w:cstheme="majorHAnsi"/>
-          <w:color w:val="CE9178"/>
-          <w:sz w:val="21"/>
-          <w:szCs w:val="21"/>
-        </w:rPr>
-        <w:t>@gmail.com'</w:t>
+          <w:lang w:val="fr-FR"/>
+        </w:rPr>
+        <w:t>'sender@gmail.com'</w:t>
       </w:r>
       <w:r>
         <w:rPr>
@@ -4908,6 +4893,7 @@
           <w:color w:val="D4D4D4"/>
           <w:sz w:val="21"/>
           <w:szCs w:val="21"/>
+          <w:lang w:val="fr-FR"/>
         </w:rPr>
         <w:t> </w:t>
       </w:r>
@@ -4917,8 +4903,53 @@
           <w:color w:val="6A9955"/>
           <w:sz w:val="21"/>
           <w:szCs w:val="21"/>
-        </w:rPr>
-        <w:t># Email sender address setting</w:t>
+          <w:lang w:val="fr-FR"/>
+        </w:rPr>
+        <w:t># Email </w:t>
+      </w:r>
+      <w:proofErr w:type="spellStart"/>
+      <w:r>
+        <w:rPr>
+          <w:rFonts w:asciiTheme="majorHAnsi" w:eastAsia="Times New Roman" w:hAnsiTheme="majorHAnsi" w:cstheme="majorHAnsi"/>
+          <w:color w:val="6A9955"/>
+          <w:sz w:val="21"/>
+          <w:szCs w:val="21"/>
+          <w:lang w:val="fr-FR"/>
+        </w:rPr>
+        <w:t>sender</w:t>
+      </w:r>
+      <w:proofErr w:type="spellEnd"/>
+      <w:r>
+        <w:rPr>
+          <w:rFonts w:asciiTheme="majorHAnsi" w:eastAsia="Times New Roman" w:hAnsiTheme="majorHAnsi" w:cstheme="majorHAnsi"/>
+          <w:color w:val="6A9955"/>
+          <w:sz w:val="21"/>
+          <w:szCs w:val="21"/>
+          <w:lang w:val="fr-FR"/>
+        </w:rPr>
+        <w:t> </w:t>
+      </w:r>
+      <w:proofErr w:type="spellStart"/>
+      <w:r>
+        <w:rPr>
+          <w:rFonts w:asciiTheme="majorHAnsi" w:eastAsia="Times New Roman" w:hAnsiTheme="majorHAnsi" w:cstheme="majorHAnsi"/>
+          <w:color w:val="6A9955"/>
+          <w:sz w:val="21"/>
+          <w:szCs w:val="21"/>
+          <w:lang w:val="fr-FR"/>
+        </w:rPr>
+        <w:t>address</w:t>
+      </w:r>
+      <w:proofErr w:type="spellEnd"/>
+      <w:r>
+        <w:rPr>
+          <w:rFonts w:asciiTheme="majorHAnsi" w:eastAsia="Times New Roman" w:hAnsiTheme="majorHAnsi" w:cstheme="majorHAnsi"/>
+          <w:color w:val="6A9955"/>
+          <w:sz w:val="21"/>
+          <w:szCs w:val="21"/>
+          <w:lang w:val="fr-FR"/>
+        </w:rPr>
+        <w:t> setting</w:t>
       </w:r>
     </w:p>
     <w:p>
@@ -4957,7 +4988,27 @@
           <w:sz w:val="21"/>
           <w:szCs w:val="21"/>
         </w:rPr>
-        <w:t>‘radware’</w:t>
+        <w:t>‘</w:t>
+      </w:r>
+      <w:proofErr w:type="spellStart"/>
+      <w:r>
+        <w:rPr>
+          <w:rFonts w:asciiTheme="majorHAnsi" w:eastAsia="Times New Roman" w:hAnsiTheme="majorHAnsi" w:cstheme="majorHAnsi"/>
+          <w:color w:val="CE9178"/>
+          <w:sz w:val="21"/>
+          <w:szCs w:val="21"/>
+        </w:rPr>
+        <w:t>radware</w:t>
+      </w:r>
+      <w:proofErr w:type="spellEnd"/>
+      <w:r>
+        <w:rPr>
+          <w:rFonts w:asciiTheme="majorHAnsi" w:eastAsia="Times New Roman" w:hAnsiTheme="majorHAnsi" w:cstheme="majorHAnsi"/>
+          <w:color w:val="CE9178"/>
+          <w:sz w:val="21"/>
+          <w:szCs w:val="21"/>
+        </w:rPr>
+        <w:t>’</w:t>
       </w:r>
       <w:r>
         <w:rPr>
@@ -5706,7 +5757,6 @@
         <w:rPr>
           <w:rFonts w:cstheme="majorHAnsi"/>
         </w:rPr>
-        <w:lastRenderedPageBreak/>
         <w:t>logging_helper.py</w:t>
       </w:r>
       <w:bookmarkEnd w:id="17"/>
@@ -5847,21 +5897,7 @@
         <w:rPr>
           <w:rFonts w:asciiTheme="majorHAnsi" w:hAnsiTheme="majorHAnsi" w:cstheme="majorHAnsi"/>
         </w:rPr>
-        <w:t xml:space="preserve">he data </w:t>
-      </w:r>
-      <w:proofErr w:type="gramStart"/>
-      <w:r>
-        <w:rPr>
-          <w:rFonts w:asciiTheme="majorHAnsi" w:hAnsiTheme="majorHAnsi" w:cstheme="majorHAnsi"/>
-        </w:rPr>
-        <w:t>is collected</w:t>
-      </w:r>
-      <w:proofErr w:type="gramEnd"/>
-      <w:r>
-        <w:rPr>
-          <w:rFonts w:asciiTheme="majorHAnsi" w:hAnsiTheme="majorHAnsi" w:cstheme="majorHAnsi"/>
-        </w:rPr>
-        <w:t xml:space="preserve"> for all</w:t>
+        <w:t>he data is collected for all</w:t>
       </w:r>
       <w:r>
         <w:rPr>
@@ -6049,31 +6085,680 @@
         </w:rPr>
         <w:t xml:space="preserve">This file </w:t>
       </w:r>
+      <w:r>
+        <w:rPr>
+          <w:rFonts w:asciiTheme="majorHAnsi" w:hAnsiTheme="majorHAnsi" w:cstheme="majorHAnsi"/>
+        </w:rPr>
+        <w:t>is being generated after the successful collection of all</w:t>
+      </w:r>
+      <w:r>
+        <w:rPr>
+          <w:rFonts w:asciiTheme="majorHAnsi" w:hAnsiTheme="majorHAnsi" w:cstheme="majorHAnsi"/>
+        </w:rPr>
+        <w:t xml:space="preserve"> BDOS baselines</w:t>
+      </w:r>
+      <w:r>
+        <w:rPr>
+          <w:rFonts w:asciiTheme="majorHAnsi" w:hAnsiTheme="majorHAnsi" w:cstheme="majorHAnsi"/>
+        </w:rPr>
+        <w:t xml:space="preserve"> and traffic stats for all registered DefensePro and policies.</w:t>
+      </w:r>
+      <w:r>
+        <w:rPr>
+          <w:rFonts w:asciiTheme="majorHAnsi" w:hAnsiTheme="majorHAnsi" w:cstheme="majorHAnsi"/>
+        </w:rPr>
+        <w:t xml:space="preserve"> </w:t>
+      </w:r>
+      <w:r>
+        <w:rPr>
+          <w:rFonts w:asciiTheme="majorHAnsi" w:hAnsiTheme="majorHAnsi" w:cstheme="majorHAnsi"/>
+        </w:rPr>
+        <w:t>It includes</w:t>
+      </w:r>
+      <w:r>
+        <w:rPr>
+          <w:rFonts w:asciiTheme="majorHAnsi" w:hAnsiTheme="majorHAnsi" w:cstheme="majorHAnsi"/>
+        </w:rPr>
+        <w:t xml:space="preserve"> all</w:t>
+      </w:r>
+      <w:r>
+        <w:rPr>
+          <w:rFonts w:asciiTheme="majorHAnsi" w:hAnsiTheme="majorHAnsi" w:cstheme="majorHAnsi"/>
+        </w:rPr>
+        <w:t xml:space="preserve"> the</w:t>
+      </w:r>
+      <w:r>
+        <w:rPr>
+          <w:rFonts w:asciiTheme="majorHAnsi" w:hAnsiTheme="majorHAnsi" w:cstheme="majorHAnsi"/>
+        </w:rPr>
+        <w:t xml:space="preserve"> traffic raw data</w:t>
+      </w:r>
+      <w:r>
+        <w:rPr>
+          <w:rFonts w:asciiTheme="majorHAnsi" w:hAnsiTheme="majorHAnsi" w:cstheme="majorHAnsi"/>
+        </w:rPr>
+        <w:t xml:space="preserve"> and is used for the data parsing at the later stage</w:t>
+      </w:r>
+      <w:r>
+        <w:rPr>
+          <w:rFonts w:asciiTheme="majorHAnsi" w:hAnsiTheme="majorHAnsi" w:cstheme="majorHAnsi"/>
+        </w:rPr>
+        <w:t xml:space="preserve">. </w:t>
+      </w:r>
+      <w:r>
+        <w:rPr>
+          <w:rFonts w:asciiTheme="majorHAnsi" w:hAnsiTheme="majorHAnsi" w:cstheme="majorHAnsi"/>
+        </w:rPr>
+        <w:t xml:space="preserve">The </w:t>
+      </w:r>
+      <w:r>
+        <w:rPr>
+          <w:rFonts w:asciiTheme="majorHAnsi" w:hAnsiTheme="majorHAnsi" w:cstheme="majorHAnsi"/>
+        </w:rPr>
+        <w:t xml:space="preserve">data </w:t>
+      </w:r>
+      <w:r>
+        <w:rPr>
+          <w:rFonts w:asciiTheme="majorHAnsi" w:hAnsiTheme="majorHAnsi" w:cstheme="majorHAnsi"/>
+        </w:rPr>
+        <w:t xml:space="preserve">collection </w:t>
+      </w:r>
+      <w:r>
+        <w:rPr>
+          <w:rFonts w:asciiTheme="majorHAnsi" w:hAnsiTheme="majorHAnsi" w:cstheme="majorHAnsi"/>
+        </w:rPr>
+        <w:t>may take long time</w:t>
+      </w:r>
+      <w:r>
+        <w:rPr>
+          <w:rFonts w:asciiTheme="majorHAnsi" w:hAnsiTheme="majorHAnsi" w:cstheme="majorHAnsi"/>
+        </w:rPr>
+        <w:t xml:space="preserve"> </w:t>
+      </w:r>
+      <w:r>
+        <w:rPr>
+          <w:rFonts w:asciiTheme="majorHAnsi" w:hAnsiTheme="majorHAnsi" w:cstheme="majorHAnsi"/>
+        </w:rPr>
+        <w:t>(~</w:t>
+      </w:r>
+      <w:r>
+        <w:rPr>
+          <w:rFonts w:asciiTheme="majorHAnsi" w:hAnsiTheme="majorHAnsi" w:cstheme="majorHAnsi"/>
+        </w:rPr>
+        <w:t>3 hours</w:t>
+      </w:r>
+      <w:r>
+        <w:rPr>
+          <w:rFonts w:asciiTheme="majorHAnsi" w:hAnsiTheme="majorHAnsi" w:cstheme="majorHAnsi"/>
+        </w:rPr>
+        <w:t>)</w:t>
+      </w:r>
+      <w:r>
+        <w:rPr>
+          <w:rFonts w:asciiTheme="majorHAnsi" w:hAnsiTheme="majorHAnsi" w:cstheme="majorHAnsi"/>
+        </w:rPr>
+        <w:t xml:space="preserve"> and </w:t>
+      </w:r>
+      <w:r>
+        <w:rPr>
+          <w:rFonts w:asciiTheme="majorHAnsi" w:hAnsiTheme="majorHAnsi" w:cstheme="majorHAnsi"/>
+        </w:rPr>
+        <w:t xml:space="preserve">can </w:t>
+      </w:r>
+      <w:r>
+        <w:rPr>
+          <w:rFonts w:asciiTheme="majorHAnsi" w:hAnsiTheme="majorHAnsi" w:cstheme="majorHAnsi"/>
+        </w:rPr>
+        <w:t>generate</w:t>
+      </w:r>
+      <w:r>
+        <w:rPr>
+          <w:rFonts w:asciiTheme="majorHAnsi" w:hAnsiTheme="majorHAnsi" w:cstheme="majorHAnsi"/>
+        </w:rPr>
+        <w:t xml:space="preserve"> </w:t>
+      </w:r>
+      <w:r>
+        <w:rPr>
+          <w:rFonts w:asciiTheme="majorHAnsi" w:hAnsiTheme="majorHAnsi" w:cstheme="majorHAnsi"/>
+        </w:rPr>
+        <w:t>large file of data ~300</w:t>
+      </w:r>
+      <w:r>
+        <w:rPr>
+          <w:rFonts w:asciiTheme="majorHAnsi" w:hAnsiTheme="majorHAnsi" w:cstheme="majorHAnsi"/>
+        </w:rPr>
+        <w:t xml:space="preserve">MB </w:t>
+      </w:r>
+      <w:r>
+        <w:rPr>
+          <w:rFonts w:asciiTheme="majorHAnsi" w:hAnsiTheme="majorHAnsi" w:cstheme="majorHAnsi"/>
+        </w:rPr>
+        <w:t xml:space="preserve">or more, depending on how </w:t>
+      </w:r>
+      <w:r>
+        <w:rPr>
+          <w:rFonts w:asciiTheme="majorHAnsi" w:hAnsiTheme="majorHAnsi" w:cstheme="majorHAnsi"/>
+        </w:rPr>
+        <w:t>large</w:t>
+      </w:r>
+      <w:r>
+        <w:rPr>
+          <w:rFonts w:asciiTheme="majorHAnsi" w:hAnsiTheme="majorHAnsi" w:cstheme="majorHAnsi"/>
+        </w:rPr>
+        <w:t xml:space="preserve"> is the</w:t>
+      </w:r>
+      <w:r>
+        <w:rPr>
+          <w:rFonts w:asciiTheme="majorHAnsi" w:hAnsiTheme="majorHAnsi" w:cstheme="majorHAnsi"/>
+        </w:rPr>
+        <w:t xml:space="preserve"> scale of the</w:t>
+      </w:r>
+      <w:r>
+        <w:rPr>
+          <w:rFonts w:asciiTheme="majorHAnsi" w:hAnsiTheme="majorHAnsi" w:cstheme="majorHAnsi"/>
+        </w:rPr>
+        <w:t xml:space="preserve"> environment</w:t>
+      </w:r>
+      <w:r>
+        <w:rPr>
+          <w:rFonts w:asciiTheme="majorHAnsi" w:hAnsiTheme="majorHAnsi" w:cstheme="majorHAnsi"/>
+        </w:rPr>
+        <w:t>, how many DefensePro are registered to Vision</w:t>
+      </w:r>
+      <w:r>
+        <w:rPr>
+          <w:rFonts w:asciiTheme="majorHAnsi" w:hAnsiTheme="majorHAnsi" w:cstheme="majorHAnsi"/>
+        </w:rPr>
+        <w:t xml:space="preserve"> and historical data collection </w:t>
+      </w:r>
+      <w:r>
+        <w:rPr>
+          <w:rFonts w:asciiTheme="majorHAnsi" w:hAnsiTheme="majorHAnsi" w:cstheme="majorHAnsi"/>
+        </w:rPr>
+        <w:t xml:space="preserve">setting </w:t>
+      </w:r>
+      <w:r>
+        <w:rPr>
+          <w:rFonts w:asciiTheme="majorHAnsi" w:hAnsiTheme="majorHAnsi" w:cstheme="majorHAnsi"/>
+        </w:rPr>
+        <w:t>(</w:t>
+      </w:r>
+      <w:r>
+        <w:rPr>
+          <w:rFonts w:asciiTheme="majorHAnsi" w:hAnsiTheme="majorHAnsi" w:cstheme="majorHAnsi"/>
+        </w:rPr>
+        <w:t xml:space="preserve"> </w:t>
+      </w:r>
+      <w:r>
+        <w:rPr>
+          <w:rFonts w:asciiTheme="majorHAnsi" w:eastAsia="Times New Roman" w:hAnsiTheme="majorHAnsi" w:cstheme="majorHAnsi"/>
+          <w:color w:val="4FC1FF"/>
+          <w:sz w:val="21"/>
+          <w:szCs w:val="21"/>
+        </w:rPr>
+        <w:t>DURATION</w:t>
+      </w:r>
+      <w:r>
+        <w:rPr>
+          <w:rFonts w:asciiTheme="majorHAnsi" w:eastAsia="Times New Roman" w:hAnsiTheme="majorHAnsi" w:cstheme="majorHAnsi"/>
+          <w:color w:val="D4D4D4"/>
+          <w:sz w:val="21"/>
+          <w:szCs w:val="21"/>
+        </w:rPr>
+        <w:t xml:space="preserve"> </w:t>
+      </w:r>
+      <w:r>
+        <w:rPr>
+          <w:rFonts w:asciiTheme="majorHAnsi" w:hAnsiTheme="majorHAnsi" w:cstheme="majorHAnsi"/>
+        </w:rPr>
+        <w:t>in days</w:t>
+      </w:r>
+      <w:r>
+        <w:rPr>
+          <w:rFonts w:asciiTheme="majorHAnsi" w:hAnsiTheme="majorHAnsi" w:cstheme="majorHAnsi"/>
+        </w:rPr>
+        <w:t xml:space="preserve"> </w:t>
+      </w:r>
+      <w:r>
+        <w:rPr>
+          <w:rFonts w:asciiTheme="majorHAnsi" w:hAnsiTheme="majorHAnsi" w:cstheme="majorHAnsi"/>
+        </w:rPr>
+        <w:t>under the</w:t>
+      </w:r>
+      <w:r>
+        <w:rPr>
+          <w:rFonts w:asciiTheme="majorHAnsi" w:hAnsiTheme="majorHAnsi" w:cstheme="majorHAnsi"/>
+        </w:rPr>
+        <w:t xml:space="preserve"> config.py file</w:t>
+      </w:r>
+      <w:r>
+        <w:rPr>
+          <w:rFonts w:asciiTheme="majorHAnsi" w:hAnsiTheme="majorHAnsi" w:cstheme="majorHAnsi"/>
+        </w:rPr>
+        <w:t>).</w:t>
+      </w:r>
+    </w:p>
+    <w:p>
+      <w:pPr>
+        <w:rPr>
+          <w:rFonts w:asciiTheme="majorHAnsi" w:hAnsiTheme="majorHAnsi" w:cstheme="majorHAnsi"/>
+        </w:rPr>
+      </w:pPr>
+    </w:p>
+    <w:p>
+      <w:pPr>
+        <w:pStyle w:val="Heading4"/>
+        <w:rPr>
+          <w:rFonts w:cstheme="majorHAnsi"/>
+        </w:rPr>
+      </w:pPr>
+      <w:r>
+        <w:rPr>
+          <w:rFonts w:cstheme="majorHAnsi"/>
+        </w:rPr>
+        <w:t>.\Requests\</w:t>
+      </w:r>
+      <w:proofErr w:type="spellStart"/>
+      <w:r>
+        <w:rPr>
+          <w:rFonts w:cstheme="majorHAnsi"/>
+        </w:rPr>
+        <w:t>DNS</w:t>
+      </w:r>
+      <w:r>
+        <w:rPr>
+          <w:rFonts w:cstheme="majorHAnsi"/>
+        </w:rPr>
+        <w:t>trafficRequest.json</w:t>
+      </w:r>
+      <w:proofErr w:type="spellEnd"/>
+    </w:p>
+    <w:p>
+      <w:pPr>
+        <w:rPr>
+          <w:rFonts w:asciiTheme="majorHAnsi" w:hAnsiTheme="majorHAnsi" w:cstheme="majorHAnsi"/>
+        </w:rPr>
+      </w:pPr>
+    </w:p>
+    <w:p>
+      <w:pPr>
+        <w:ind w:left="720"/>
+        <w:rPr>
+          <w:rFonts w:asciiTheme="majorHAnsi" w:hAnsiTheme="majorHAnsi" w:cstheme="majorHAnsi"/>
+        </w:rPr>
+      </w:pPr>
+      <w:r>
+        <w:rPr>
+          <w:rFonts w:asciiTheme="majorHAnsi" w:hAnsiTheme="majorHAnsi" w:cstheme="majorHAnsi"/>
+        </w:rPr>
+        <w:t xml:space="preserve">Defines the JSON payload for constructing </w:t>
+      </w:r>
+      <w:r>
+        <w:rPr>
+          <w:rFonts w:asciiTheme="majorHAnsi" w:hAnsiTheme="majorHAnsi" w:cstheme="majorHAnsi"/>
+        </w:rPr>
+        <w:t>DNS</w:t>
+      </w:r>
+      <w:r>
+        <w:rPr>
+          <w:rFonts w:asciiTheme="majorHAnsi" w:hAnsiTheme="majorHAnsi" w:cstheme="majorHAnsi"/>
+        </w:rPr>
+        <w:t xml:space="preserve"> data</w:t>
+      </w:r>
+      <w:r>
+        <w:rPr>
+          <w:rFonts w:asciiTheme="majorHAnsi" w:hAnsiTheme="majorHAnsi" w:cstheme="majorHAnsi"/>
+        </w:rPr>
+        <w:t xml:space="preserve"> (DNS traffic and baselines)</w:t>
+      </w:r>
+      <w:r>
+        <w:rPr>
+          <w:rFonts w:asciiTheme="majorHAnsi" w:hAnsiTheme="majorHAnsi" w:cstheme="majorHAnsi"/>
+        </w:rPr>
+        <w:t xml:space="preserve"> collection API calls.</w:t>
+      </w:r>
+    </w:p>
+    <w:p>
+      <w:pPr>
+        <w:pStyle w:val="Heading4"/>
+        <w:rPr>
+          <w:rFonts w:cstheme="majorHAnsi"/>
+        </w:rPr>
+      </w:pPr>
+      <w:r>
+        <w:rPr>
+          <w:rFonts w:cstheme="majorHAnsi"/>
+        </w:rPr>
+        <w:lastRenderedPageBreak/>
+        <w:t>.\Raw Data\</w:t>
+      </w:r>
+      <w:proofErr w:type="spellStart"/>
+      <w:r>
+        <w:rPr>
+          <w:rFonts w:cstheme="majorHAnsi"/>
+        </w:rPr>
+        <w:t>DNS</w:t>
+      </w:r>
+      <w:r>
+        <w:rPr>
+          <w:rFonts w:cstheme="majorHAnsi"/>
+        </w:rPr>
+        <w:t>_traffic_report.json</w:t>
+      </w:r>
+      <w:proofErr w:type="spellEnd"/>
+    </w:p>
+    <w:p>
+      <w:pPr>
+        <w:rPr>
+          <w:rFonts w:asciiTheme="majorHAnsi" w:hAnsiTheme="majorHAnsi" w:cstheme="majorHAnsi"/>
+        </w:rPr>
+      </w:pPr>
+    </w:p>
+    <w:p>
+      <w:pPr>
+        <w:ind w:left="720"/>
+        <w:rPr>
+          <w:rFonts w:asciiTheme="majorHAnsi" w:hAnsiTheme="majorHAnsi" w:cstheme="majorHAnsi"/>
+        </w:rPr>
+      </w:pPr>
+      <w:r>
+        <w:rPr>
+          <w:rFonts w:asciiTheme="majorHAnsi" w:hAnsiTheme="majorHAnsi" w:cstheme="majorHAnsi"/>
+        </w:rPr>
+        <w:t xml:space="preserve">This file is being generated after the successful collection of all </w:t>
+      </w:r>
+      <w:r>
+        <w:rPr>
+          <w:rFonts w:asciiTheme="majorHAnsi" w:hAnsiTheme="majorHAnsi" w:cstheme="majorHAnsi"/>
+        </w:rPr>
+        <w:t>DNS</w:t>
+      </w:r>
+      <w:r>
+        <w:rPr>
+          <w:rFonts w:asciiTheme="majorHAnsi" w:hAnsiTheme="majorHAnsi" w:cstheme="majorHAnsi"/>
+        </w:rPr>
+        <w:t xml:space="preserve"> baselines and traffic stats for all registered DefensePro and policies. It includes all the traffic raw data and is used for the data parsing at the later stage. The data collection may take long time (~3 hours) and can generate large file of data ~300MB or more, depending on how </w:t>
+      </w:r>
+      <w:r>
+        <w:rPr>
+          <w:rFonts w:asciiTheme="majorHAnsi" w:hAnsiTheme="majorHAnsi" w:cstheme="majorHAnsi"/>
+        </w:rPr>
+        <w:t>large</w:t>
+      </w:r>
+      <w:r>
+        <w:rPr>
+          <w:rFonts w:asciiTheme="majorHAnsi" w:hAnsiTheme="majorHAnsi" w:cstheme="majorHAnsi"/>
+        </w:rPr>
+        <w:t xml:space="preserve"> is the</w:t>
+      </w:r>
+      <w:r>
+        <w:rPr>
+          <w:rFonts w:asciiTheme="majorHAnsi" w:hAnsiTheme="majorHAnsi" w:cstheme="majorHAnsi"/>
+        </w:rPr>
+        <w:t xml:space="preserve"> scale of the</w:t>
+      </w:r>
+      <w:r>
+        <w:rPr>
+          <w:rFonts w:asciiTheme="majorHAnsi" w:hAnsiTheme="majorHAnsi" w:cstheme="majorHAnsi"/>
+        </w:rPr>
+        <w:t xml:space="preserve"> environment, how many DefensePro are registered to Vision and historical data collection setting ( </w:t>
+      </w:r>
+      <w:r>
+        <w:rPr>
+          <w:rFonts w:asciiTheme="majorHAnsi" w:eastAsia="Times New Roman" w:hAnsiTheme="majorHAnsi" w:cstheme="majorHAnsi"/>
+          <w:color w:val="4FC1FF"/>
+          <w:sz w:val="21"/>
+          <w:szCs w:val="21"/>
+        </w:rPr>
+        <w:t>DURATION</w:t>
+      </w:r>
+      <w:r>
+        <w:rPr>
+          <w:rFonts w:asciiTheme="majorHAnsi" w:eastAsia="Times New Roman" w:hAnsiTheme="majorHAnsi" w:cstheme="majorHAnsi"/>
+          <w:color w:val="D4D4D4"/>
+          <w:sz w:val="21"/>
+          <w:szCs w:val="21"/>
+        </w:rPr>
+        <w:t xml:space="preserve"> </w:t>
+      </w:r>
+      <w:r>
+        <w:rPr>
+          <w:rFonts w:asciiTheme="majorHAnsi" w:hAnsiTheme="majorHAnsi" w:cstheme="majorHAnsi"/>
+        </w:rPr>
+        <w:t>in days</w:t>
+      </w:r>
+      <w:r>
+        <w:rPr>
+          <w:rFonts w:asciiTheme="majorHAnsi" w:hAnsiTheme="majorHAnsi" w:cstheme="majorHAnsi"/>
+        </w:rPr>
+        <w:t xml:space="preserve"> under the</w:t>
+      </w:r>
+      <w:r>
+        <w:rPr>
+          <w:rFonts w:asciiTheme="majorHAnsi" w:hAnsiTheme="majorHAnsi" w:cstheme="majorHAnsi"/>
+        </w:rPr>
+        <w:t xml:space="preserve"> config.py file).</w:t>
+      </w:r>
+    </w:p>
+    <w:p>
+      <w:pPr>
+        <w:rPr>
+          <w:rFonts w:asciiTheme="majorHAnsi" w:hAnsiTheme="majorHAnsi" w:cstheme="majorHAnsi"/>
+        </w:rPr>
+      </w:pPr>
+    </w:p>
+    <w:p>
+      <w:pPr>
+        <w:pStyle w:val="Heading4"/>
+        <w:rPr>
+          <w:rFonts w:cstheme="majorHAnsi"/>
+        </w:rPr>
+      </w:pPr>
+      <w:r>
+        <w:rPr>
+          <w:rFonts w:cstheme="majorHAnsi"/>
+        </w:rPr>
+        <w:t>.\Raw Data\</w:t>
+      </w:r>
+      <w:proofErr w:type="spellStart"/>
+      <w:r>
+        <w:rPr>
+          <w:rFonts w:cstheme="majorHAnsi"/>
+        </w:rPr>
+        <w:t>full_net_dic.json</w:t>
+      </w:r>
+      <w:proofErr w:type="spellEnd"/>
+    </w:p>
+    <w:p>
+      <w:pPr>
+        <w:rPr>
+          <w:rFonts w:asciiTheme="majorHAnsi" w:hAnsiTheme="majorHAnsi" w:cstheme="majorHAnsi"/>
+        </w:rPr>
+      </w:pPr>
+    </w:p>
+    <w:p>
+      <w:pPr>
+        <w:ind w:left="720"/>
+        <w:rPr>
+          <w:rFonts w:asciiTheme="majorHAnsi" w:hAnsiTheme="majorHAnsi" w:cstheme="majorHAnsi"/>
+        </w:rPr>
+      </w:pPr>
+      <w:r>
+        <w:rPr>
+          <w:rFonts w:asciiTheme="majorHAnsi" w:hAnsiTheme="majorHAnsi" w:cstheme="majorHAnsi"/>
+        </w:rPr>
+        <w:t xml:space="preserve">This file is being generated once the data collection is complete and it includes all the network </w:t>
+      </w:r>
       <w:proofErr w:type="gramStart"/>
       <w:r>
         <w:rPr>
           <w:rFonts w:asciiTheme="majorHAnsi" w:hAnsiTheme="majorHAnsi" w:cstheme="majorHAnsi"/>
         </w:rPr>
-        <w:t>is being generated</w:t>
+        <w:t>classes</w:t>
       </w:r>
       <w:proofErr w:type="gramEnd"/>
       <w:r>
         <w:rPr>
           <w:rFonts w:asciiTheme="majorHAnsi" w:hAnsiTheme="majorHAnsi" w:cstheme="majorHAnsi"/>
         </w:rPr>
-        <w:t xml:space="preserve"> after the successful collection of all</w:t>
-      </w:r>
-      <w:r>
-        <w:rPr>
-          <w:rFonts w:asciiTheme="majorHAnsi" w:hAnsiTheme="majorHAnsi" w:cstheme="majorHAnsi"/>
-        </w:rPr>
-        <w:t xml:space="preserve"> BDOS baselines</w:t>
-      </w:r>
-      <w:r>
-        <w:rPr>
-          <w:rFonts w:asciiTheme="majorHAnsi" w:hAnsiTheme="majorHAnsi" w:cstheme="majorHAnsi"/>
-        </w:rPr>
-        <w:t xml:space="preserve"> and traffic stats for all registered DefensePro and policies.</w:t>
+        <w:t xml:space="preserve"> profiles configuration data.</w:t>
+      </w:r>
+    </w:p>
+    <w:p>
+      <w:pPr>
+        <w:ind w:left="720"/>
+        <w:rPr>
+          <w:rFonts w:asciiTheme="majorHAnsi" w:hAnsiTheme="majorHAnsi" w:cstheme="majorHAnsi"/>
+        </w:rPr>
+      </w:pPr>
+    </w:p>
+    <w:p>
+      <w:pPr>
+        <w:pStyle w:val="Heading4"/>
+        <w:rPr>
+          <w:rFonts w:cstheme="majorHAnsi"/>
+        </w:rPr>
+      </w:pPr>
+      <w:proofErr w:type="spellStart"/>
+      <w:r>
+        <w:rPr>
+          <w:rFonts w:cstheme="majorHAnsi"/>
+        </w:rPr>
+        <w:t>full_pol_dic.json</w:t>
+      </w:r>
+      <w:proofErr w:type="spellEnd"/>
+    </w:p>
+    <w:p>
+      <w:pPr>
+        <w:rPr>
+          <w:rFonts w:asciiTheme="majorHAnsi" w:hAnsiTheme="majorHAnsi" w:cstheme="majorHAnsi"/>
+        </w:rPr>
+      </w:pPr>
+    </w:p>
+    <w:p>
+      <w:pPr>
+        <w:ind w:left="720"/>
+        <w:rPr>
+          <w:rFonts w:asciiTheme="majorHAnsi" w:hAnsiTheme="majorHAnsi" w:cstheme="majorHAnsi"/>
+        </w:rPr>
+      </w:pPr>
+      <w:r>
+        <w:rPr>
+          <w:rFonts w:asciiTheme="majorHAnsi" w:hAnsiTheme="majorHAnsi" w:cstheme="majorHAnsi"/>
+        </w:rPr>
+        <w:t>“</w:t>
+      </w:r>
+      <w:proofErr w:type="spellStart"/>
+      <w:r>
+        <w:rPr>
+          <w:rFonts w:asciiTheme="majorHAnsi" w:hAnsiTheme="majorHAnsi" w:cstheme="majorHAnsi"/>
+        </w:rPr>
+        <w:t>full_pol_dic.json</w:t>
+      </w:r>
+      <w:proofErr w:type="spellEnd"/>
+      <w:r>
+        <w:rPr>
+          <w:rFonts w:asciiTheme="majorHAnsi" w:hAnsiTheme="majorHAnsi" w:cstheme="majorHAnsi"/>
+        </w:rPr>
+        <w:t xml:space="preserve">” is generated once the data collection is complete, it stores all the information for all the policies for all the registered </w:t>
+      </w:r>
+      <w:proofErr w:type="spellStart"/>
+      <w:r>
+        <w:rPr>
+          <w:rFonts w:asciiTheme="majorHAnsi" w:hAnsiTheme="majorHAnsi" w:cstheme="majorHAnsi"/>
+        </w:rPr>
+        <w:t>DefensePro’s</w:t>
+      </w:r>
+      <w:proofErr w:type="spellEnd"/>
+      <w:r>
+        <w:rPr>
+          <w:rFonts w:asciiTheme="majorHAnsi" w:hAnsiTheme="majorHAnsi" w:cstheme="majorHAnsi"/>
+        </w:rPr>
+        <w:t xml:space="preserve"> in the </w:t>
+      </w:r>
+      <w:proofErr w:type="spellStart"/>
+      <w:r>
+        <w:rPr>
+          <w:rFonts w:asciiTheme="majorHAnsi" w:hAnsiTheme="majorHAnsi" w:cstheme="majorHAnsi"/>
+        </w:rPr>
+        <w:t>APSolute</w:t>
+      </w:r>
+      <w:proofErr w:type="spellEnd"/>
+      <w:r>
+        <w:rPr>
+          <w:rFonts w:asciiTheme="majorHAnsi" w:hAnsiTheme="majorHAnsi" w:cstheme="majorHAnsi"/>
+        </w:rPr>
+        <w:t xml:space="preserve"> Vision and is used for the further data parsing.</w:t>
+      </w:r>
+    </w:p>
+    <w:p>
+      <w:pPr>
+        <w:rPr>
+          <w:rFonts w:asciiTheme="majorHAnsi" w:hAnsiTheme="majorHAnsi" w:cstheme="majorHAnsi"/>
+        </w:rPr>
+      </w:pPr>
+    </w:p>
+    <w:p>
+      <w:pPr>
+        <w:rPr>
+          <w:rFonts w:asciiTheme="majorHAnsi" w:hAnsiTheme="majorHAnsi" w:cstheme="majorHAnsi"/>
+        </w:rPr>
+      </w:pPr>
+    </w:p>
+    <w:p>
+      <w:pPr>
+        <w:rPr>
+          <w:rFonts w:asciiTheme="majorHAnsi" w:hAnsiTheme="majorHAnsi" w:cstheme="majorHAnsi"/>
+        </w:rPr>
+      </w:pPr>
+      <w:r>
+        <w:rPr>
+          <w:rFonts w:asciiTheme="majorHAnsi" w:hAnsiTheme="majorHAnsi" w:cstheme="majorHAnsi"/>
+        </w:rPr>
+        <w:t xml:space="preserve">Following files are required </w:t>
+      </w:r>
+      <w:r>
+        <w:rPr>
+          <w:rFonts w:asciiTheme="majorHAnsi" w:hAnsiTheme="majorHAnsi" w:cstheme="majorHAnsi"/>
+        </w:rPr>
+        <w:t>in order to construct the API calls to Vision to collect all the CPS/PPS/BPS/CEC traffic statistics</w:t>
+      </w:r>
+    </w:p>
+    <w:p>
+      <w:pPr>
+        <w:pStyle w:val="Heading4"/>
+        <w:rPr>
+          <w:rFonts w:cstheme="majorHAnsi"/>
+        </w:rPr>
+      </w:pPr>
+      <w:proofErr w:type="spellStart"/>
+      <w:r>
+        <w:rPr>
+          <w:rFonts w:cstheme="majorHAnsi"/>
+        </w:rPr>
+        <w:t>TrafficRequest.json</w:t>
+      </w:r>
+      <w:proofErr w:type="spellEnd"/>
+    </w:p>
+    <w:p>
+      <w:pPr>
+        <w:rPr>
+          <w:rFonts w:asciiTheme="majorHAnsi" w:hAnsiTheme="majorHAnsi" w:cstheme="majorHAnsi"/>
+        </w:rPr>
+      </w:pPr>
+    </w:p>
+    <w:p>
+      <w:pPr>
+        <w:ind w:left="720"/>
+        <w:rPr>
+          <w:rFonts w:asciiTheme="majorHAnsi" w:hAnsiTheme="majorHAnsi" w:cstheme="majorHAnsi"/>
+        </w:rPr>
+      </w:pPr>
+      <w:r>
+        <w:rPr>
+          <w:rFonts w:asciiTheme="majorHAnsi" w:hAnsiTheme="majorHAnsi" w:cstheme="majorHAnsi"/>
+        </w:rPr>
+        <w:t>This file is required in order to construct an API call to Vision to collect BPS</w:t>
       </w:r>
       <w:r>
         <w:rPr>
@@ -6085,25 +6770,7 @@
         <w:rPr>
           <w:rFonts w:asciiTheme="majorHAnsi" w:hAnsiTheme="majorHAnsi" w:cstheme="majorHAnsi"/>
         </w:rPr>
-        <w:t>It includes</w:t>
-      </w:r>
-      <w:r>
-        <w:rPr>
-          <w:rFonts w:asciiTheme="majorHAnsi" w:hAnsiTheme="majorHAnsi" w:cstheme="majorHAnsi"/>
-        </w:rPr>
-        <w:t xml:space="preserve"> all</w:t>
-      </w:r>
-      <w:r>
-        <w:rPr>
-          <w:rFonts w:asciiTheme="majorHAnsi" w:hAnsiTheme="majorHAnsi" w:cstheme="majorHAnsi"/>
-        </w:rPr>
-        <w:t xml:space="preserve"> the</w:t>
-      </w:r>
-      <w:r>
-        <w:rPr>
-          <w:rFonts w:asciiTheme="majorHAnsi" w:hAnsiTheme="majorHAnsi" w:cstheme="majorHAnsi"/>
-        </w:rPr>
-        <w:t xml:space="preserve"> traffic raw data</w:t>
+        <w:t>(Bits Per Second)</w:t>
       </w:r>
       <w:r>
         <w:rPr>
@@ -6116,220 +6783,21 @@
         <w:rPr>
           <w:rFonts w:asciiTheme="majorHAnsi" w:hAnsiTheme="majorHAnsi" w:cstheme="majorHAnsi"/>
         </w:rPr>
-        <w:t>is used</w:t>
+        <w:t>PPS(</w:t>
       </w:r>
       <w:proofErr w:type="gramEnd"/>
       <w:r>
         <w:rPr>
           <w:rFonts w:asciiTheme="majorHAnsi" w:hAnsiTheme="majorHAnsi" w:cstheme="majorHAnsi"/>
         </w:rPr>
-        <w:t xml:space="preserve"> for the data parsing at the later stage</w:t>
-      </w:r>
-      <w:r>
-        <w:rPr>
-          <w:rFonts w:asciiTheme="majorHAnsi" w:hAnsiTheme="majorHAnsi" w:cstheme="majorHAnsi"/>
-        </w:rPr>
-        <w:t xml:space="preserve">. </w:t>
-      </w:r>
-      <w:r>
-        <w:rPr>
-          <w:rFonts w:asciiTheme="majorHAnsi" w:hAnsiTheme="majorHAnsi" w:cstheme="majorHAnsi"/>
-        </w:rPr>
-        <w:t xml:space="preserve">The </w:t>
-      </w:r>
-      <w:r>
-        <w:rPr>
-          <w:rFonts w:asciiTheme="majorHAnsi" w:hAnsiTheme="majorHAnsi" w:cstheme="majorHAnsi"/>
-        </w:rPr>
-        <w:t xml:space="preserve">data </w:t>
-      </w:r>
-      <w:r>
-        <w:rPr>
-          <w:rFonts w:asciiTheme="majorHAnsi" w:hAnsiTheme="majorHAnsi" w:cstheme="majorHAnsi"/>
-        </w:rPr>
-        <w:t xml:space="preserve">collection </w:t>
-      </w:r>
-      <w:r>
-        <w:rPr>
-          <w:rFonts w:asciiTheme="majorHAnsi" w:hAnsiTheme="majorHAnsi" w:cstheme="majorHAnsi"/>
-        </w:rPr>
-        <w:t>may take long time</w:t>
-      </w:r>
-      <w:r>
-        <w:rPr>
-          <w:rFonts w:asciiTheme="majorHAnsi" w:hAnsiTheme="majorHAnsi" w:cstheme="majorHAnsi"/>
-        </w:rPr>
-        <w:t xml:space="preserve"> </w:t>
-      </w:r>
-      <w:r>
-        <w:rPr>
-          <w:rFonts w:asciiTheme="majorHAnsi" w:hAnsiTheme="majorHAnsi" w:cstheme="majorHAnsi"/>
-        </w:rPr>
-        <w:t>(~</w:t>
-      </w:r>
-      <w:r>
-        <w:rPr>
-          <w:rFonts w:asciiTheme="majorHAnsi" w:hAnsiTheme="majorHAnsi" w:cstheme="majorHAnsi"/>
-        </w:rPr>
-        <w:t>3 hours</w:t>
-      </w:r>
-      <w:r>
-        <w:rPr>
-          <w:rFonts w:asciiTheme="majorHAnsi" w:hAnsiTheme="majorHAnsi" w:cstheme="majorHAnsi"/>
-        </w:rPr>
-        <w:t>)</w:t>
-      </w:r>
-      <w:r>
-        <w:rPr>
-          <w:rFonts w:asciiTheme="majorHAnsi" w:hAnsiTheme="majorHAnsi" w:cstheme="majorHAnsi"/>
-        </w:rPr>
-        <w:t xml:space="preserve"> and </w:t>
-      </w:r>
-      <w:r>
-        <w:rPr>
-          <w:rFonts w:asciiTheme="majorHAnsi" w:hAnsiTheme="majorHAnsi" w:cstheme="majorHAnsi"/>
-        </w:rPr>
-        <w:t xml:space="preserve">can </w:t>
-      </w:r>
-      <w:r>
-        <w:rPr>
-          <w:rFonts w:asciiTheme="majorHAnsi" w:hAnsiTheme="majorHAnsi" w:cstheme="majorHAnsi"/>
-        </w:rPr>
-        <w:t>generate</w:t>
-      </w:r>
-      <w:r>
-        <w:rPr>
-          <w:rFonts w:asciiTheme="majorHAnsi" w:hAnsiTheme="majorHAnsi" w:cstheme="majorHAnsi"/>
-        </w:rPr>
-        <w:t xml:space="preserve"> </w:t>
-      </w:r>
-      <w:r>
-        <w:rPr>
-          <w:rFonts w:asciiTheme="majorHAnsi" w:hAnsiTheme="majorHAnsi" w:cstheme="majorHAnsi"/>
-        </w:rPr>
-        <w:t>large file of data ~300</w:t>
-      </w:r>
-      <w:r>
-        <w:rPr>
-          <w:rFonts w:asciiTheme="majorHAnsi" w:hAnsiTheme="majorHAnsi" w:cstheme="majorHAnsi"/>
-        </w:rPr>
-        <w:t xml:space="preserve">MB </w:t>
-      </w:r>
-      <w:r>
-        <w:rPr>
-          <w:rFonts w:asciiTheme="majorHAnsi" w:hAnsiTheme="majorHAnsi" w:cstheme="majorHAnsi"/>
-        </w:rPr>
-        <w:t xml:space="preserve">or more, depending on how </w:t>
-      </w:r>
-      <w:r>
-        <w:rPr>
-          <w:rFonts w:asciiTheme="majorHAnsi" w:hAnsiTheme="majorHAnsi" w:cstheme="majorHAnsi"/>
-        </w:rPr>
-        <w:t>large</w:t>
-      </w:r>
-      <w:r>
-        <w:rPr>
-          <w:rFonts w:asciiTheme="majorHAnsi" w:hAnsiTheme="majorHAnsi" w:cstheme="majorHAnsi"/>
-        </w:rPr>
-        <w:t xml:space="preserve"> is the</w:t>
-      </w:r>
-      <w:r>
-        <w:rPr>
-          <w:rFonts w:asciiTheme="majorHAnsi" w:hAnsiTheme="majorHAnsi" w:cstheme="majorHAnsi"/>
-        </w:rPr>
-        <w:t xml:space="preserve"> scale of the</w:t>
-      </w:r>
-      <w:r>
-        <w:rPr>
-          <w:rFonts w:asciiTheme="majorHAnsi" w:hAnsiTheme="majorHAnsi" w:cstheme="majorHAnsi"/>
-        </w:rPr>
-        <w:t xml:space="preserve"> environment</w:t>
-      </w:r>
-      <w:r>
-        <w:rPr>
-          <w:rFonts w:asciiTheme="majorHAnsi" w:hAnsiTheme="majorHAnsi" w:cstheme="majorHAnsi"/>
-        </w:rPr>
-        <w:t>, how many DefensePro are registered to Vision</w:t>
-      </w:r>
-      <w:r>
-        <w:rPr>
-          <w:rFonts w:asciiTheme="majorHAnsi" w:hAnsiTheme="majorHAnsi" w:cstheme="majorHAnsi"/>
-        </w:rPr>
-        <w:t xml:space="preserve"> and historical data collection </w:t>
-      </w:r>
-      <w:r>
-        <w:rPr>
-          <w:rFonts w:asciiTheme="majorHAnsi" w:hAnsiTheme="majorHAnsi" w:cstheme="majorHAnsi"/>
-        </w:rPr>
-        <w:t xml:space="preserve">setting </w:t>
-      </w:r>
-      <w:r>
-        <w:rPr>
-          <w:rFonts w:asciiTheme="majorHAnsi" w:hAnsiTheme="majorHAnsi" w:cstheme="majorHAnsi"/>
-        </w:rPr>
-        <w:t>(</w:t>
-      </w:r>
-      <w:r>
-        <w:rPr>
-          <w:rFonts w:asciiTheme="majorHAnsi" w:hAnsiTheme="majorHAnsi" w:cstheme="majorHAnsi"/>
-        </w:rPr>
-        <w:t xml:space="preserve"> </w:t>
-      </w:r>
-      <w:r>
-        <w:rPr>
-          <w:rFonts w:asciiTheme="majorHAnsi" w:eastAsia="Times New Roman" w:hAnsiTheme="majorHAnsi" w:cstheme="majorHAnsi"/>
-          <w:color w:val="4FC1FF"/>
-          <w:sz w:val="21"/>
-          <w:szCs w:val="21"/>
-        </w:rPr>
-        <w:t>DURATION</w:t>
-      </w:r>
-      <w:r>
-        <w:rPr>
-          <w:rFonts w:asciiTheme="majorHAnsi" w:eastAsia="Times New Roman" w:hAnsiTheme="majorHAnsi" w:cstheme="majorHAnsi"/>
-          <w:color w:val="D4D4D4"/>
-          <w:sz w:val="21"/>
-          <w:szCs w:val="21"/>
-        </w:rPr>
-        <w:t xml:space="preserve"> </w:t>
-      </w:r>
-      <w:r>
-        <w:rPr>
-          <w:rFonts w:asciiTheme="majorHAnsi" w:hAnsiTheme="majorHAnsi" w:cstheme="majorHAnsi"/>
-        </w:rPr>
-        <w:t>in days</w:t>
-      </w:r>
-      <w:r>
-        <w:rPr>
-          <w:rFonts w:asciiTheme="majorHAnsi" w:hAnsiTheme="majorHAnsi" w:cstheme="majorHAnsi"/>
-        </w:rPr>
-        <w:t xml:space="preserve"> </w:t>
-      </w:r>
-      <w:r>
-        <w:rPr>
-          <w:rFonts w:asciiTheme="majorHAnsi" w:hAnsiTheme="majorHAnsi" w:cstheme="majorHAnsi"/>
-        </w:rPr>
-        <w:t>under the</w:t>
-      </w:r>
-      <w:r>
-        <w:rPr>
-          <w:rFonts w:asciiTheme="majorHAnsi" w:hAnsiTheme="majorHAnsi" w:cstheme="majorHAnsi"/>
-        </w:rPr>
-        <w:t xml:space="preserve"> config.py file</w:t>
-      </w:r>
-      <w:r>
-        <w:rPr>
-          <w:rFonts w:asciiTheme="majorHAnsi" w:hAnsiTheme="majorHAnsi" w:cstheme="majorHAnsi"/>
-        </w:rPr>
-        <w:t>).</w:t>
-      </w:r>
-    </w:p>
-    <w:p>
-      <w:pPr>
-        <w:rPr>
-          <w:rFonts w:asciiTheme="majorHAnsi" w:hAnsiTheme="majorHAnsi" w:cstheme="majorHAnsi"/>
-        </w:rPr>
-      </w:pPr>
+        <w:t>Packets Per Second)</w:t>
+      </w:r>
+      <w:r>
+        <w:rPr>
+          <w:rFonts w:asciiTheme="majorHAnsi" w:hAnsiTheme="majorHAnsi" w:cstheme="majorHAnsi"/>
+        </w:rPr>
+        <w:t xml:space="preserve"> data.</w:t>
+      </w:r>
     </w:p>
     <w:p>
       <w:pPr>
@@ -6338,24 +6806,70 @@
           <w:rFonts w:cstheme="majorHAnsi"/>
         </w:rPr>
       </w:pPr>
+      <w:proofErr w:type="spellStart"/>
       <w:r>
         <w:rPr>
           <w:rFonts w:cstheme="majorHAnsi"/>
         </w:rPr>
-        <w:t>.\Requests\</w:t>
-      </w:r>
+        <w:t>TrafficRequestCEC.json</w:t>
+      </w:r>
+      <w:proofErr w:type="spellEnd"/>
+    </w:p>
+    <w:p>
+      <w:pPr>
+        <w:rPr>
+          <w:rFonts w:asciiTheme="majorHAnsi" w:hAnsiTheme="majorHAnsi" w:cstheme="majorHAnsi"/>
+        </w:rPr>
+      </w:pPr>
+    </w:p>
+    <w:p>
+      <w:pPr>
+        <w:ind w:left="720"/>
+        <w:rPr>
+          <w:rFonts w:asciiTheme="majorHAnsi" w:hAnsiTheme="majorHAnsi" w:cstheme="majorHAnsi"/>
+        </w:rPr>
+      </w:pPr>
+      <w:r>
+        <w:rPr>
+          <w:rFonts w:asciiTheme="majorHAnsi" w:hAnsiTheme="majorHAnsi" w:cstheme="majorHAnsi"/>
+        </w:rPr>
+        <w:t xml:space="preserve">This file is required in order to construct an API call to Vision to collect </w:t>
+      </w:r>
+      <w:proofErr w:type="gramStart"/>
+      <w:r>
+        <w:rPr>
+          <w:rFonts w:asciiTheme="majorHAnsi" w:hAnsiTheme="majorHAnsi" w:cstheme="majorHAnsi"/>
+        </w:rPr>
+        <w:t>CEC(</w:t>
+      </w:r>
+      <w:proofErr w:type="gramEnd"/>
+      <w:r>
+        <w:rPr>
+          <w:rFonts w:asciiTheme="majorHAnsi" w:hAnsiTheme="majorHAnsi" w:cstheme="majorHAnsi"/>
+        </w:rPr>
+        <w:t>Concurrent Established Connections) data.</w:t>
+      </w:r>
+    </w:p>
+    <w:p>
+      <w:pPr>
+        <w:rPr>
+          <w:rFonts w:asciiTheme="majorHAnsi" w:hAnsiTheme="majorHAnsi" w:cstheme="majorHAnsi"/>
+        </w:rPr>
+      </w:pPr>
+    </w:p>
+    <w:p>
+      <w:pPr>
+        <w:pStyle w:val="Heading4"/>
+        <w:rPr>
+          <w:rFonts w:cstheme="majorHAnsi"/>
+        </w:rPr>
+      </w:pPr>
       <w:proofErr w:type="spellStart"/>
       <w:r>
         <w:rPr>
           <w:rFonts w:cstheme="majorHAnsi"/>
         </w:rPr>
-        <w:t>DNS</w:t>
-      </w:r>
-      <w:r>
-        <w:rPr>
-          <w:rFonts w:cstheme="majorHAnsi"/>
-        </w:rPr>
-        <w:t>trafficRequest.json</w:t>
+        <w:t>TrafficRequestCPS.json</w:t>
       </w:r>
       <w:proofErr w:type="spellEnd"/>
     </w:p>
@@ -6377,550 +6891,21 @@
         <w:rPr>
           <w:rFonts w:asciiTheme="majorHAnsi" w:hAnsiTheme="majorHAnsi" w:cstheme="majorHAnsi"/>
         </w:rPr>
-        <w:t xml:space="preserve">Defines the JSON payload for constructing </w:t>
-      </w:r>
-      <w:r>
-        <w:rPr>
-          <w:rFonts w:asciiTheme="majorHAnsi" w:hAnsiTheme="majorHAnsi" w:cstheme="majorHAnsi"/>
-        </w:rPr>
-        <w:t>DNS</w:t>
-      </w:r>
-      <w:r>
-        <w:rPr>
-          <w:rFonts w:asciiTheme="majorHAnsi" w:hAnsiTheme="majorHAnsi" w:cstheme="majorHAnsi"/>
-        </w:rPr>
-        <w:t xml:space="preserve"> data</w:t>
-      </w:r>
-      <w:r>
-        <w:rPr>
-          <w:rFonts w:asciiTheme="majorHAnsi" w:hAnsiTheme="majorHAnsi" w:cstheme="majorHAnsi"/>
-        </w:rPr>
-        <w:t xml:space="preserve"> (DNS traffic and baselines)</w:t>
-      </w:r>
-      <w:r>
-        <w:rPr>
-          <w:rFonts w:asciiTheme="majorHAnsi" w:hAnsiTheme="majorHAnsi" w:cstheme="majorHAnsi"/>
-        </w:rPr>
-        <w:t xml:space="preserve"> collection API calls.</w:t>
-      </w:r>
-    </w:p>
-    <w:p>
-      <w:pPr>
-        <w:pStyle w:val="Heading4"/>
-        <w:rPr>
-          <w:rFonts w:cstheme="majorHAnsi"/>
-        </w:rPr>
-      </w:pPr>
-      <w:r>
-        <w:rPr>
-          <w:rFonts w:cstheme="majorHAnsi"/>
-        </w:rPr>
-        <w:t>.\Raw Data\</w:t>
-      </w:r>
-      <w:proofErr w:type="spellStart"/>
-      <w:r>
-        <w:rPr>
-          <w:rFonts w:cstheme="majorHAnsi"/>
-        </w:rPr>
-        <w:t>DNS</w:t>
-      </w:r>
-      <w:r>
-        <w:rPr>
-          <w:rFonts w:cstheme="majorHAnsi"/>
-        </w:rPr>
-        <w:t>_traffic_report.json</w:t>
-      </w:r>
-      <w:proofErr w:type="spellEnd"/>
-    </w:p>
-    <w:p>
-      <w:pPr>
-        <w:rPr>
-          <w:rFonts w:asciiTheme="majorHAnsi" w:hAnsiTheme="majorHAnsi" w:cstheme="majorHAnsi"/>
-        </w:rPr>
-      </w:pPr>
-    </w:p>
-    <w:p>
-      <w:pPr>
-        <w:ind w:left="720"/>
-        <w:rPr>
-          <w:rFonts w:asciiTheme="majorHAnsi" w:hAnsiTheme="majorHAnsi" w:cstheme="majorHAnsi"/>
-        </w:rPr>
-      </w:pPr>
-      <w:r>
-        <w:rPr>
-          <w:rFonts w:asciiTheme="majorHAnsi" w:hAnsiTheme="majorHAnsi" w:cstheme="majorHAnsi"/>
-        </w:rPr>
         <w:lastRenderedPageBreak/>
-        <w:t xml:space="preserve">This file </w:t>
+        <w:t xml:space="preserve">This file is required in order to construct an API call to Vision to collect </w:t>
       </w:r>
       <w:proofErr w:type="gramStart"/>
       <w:r>
         <w:rPr>
           <w:rFonts w:asciiTheme="majorHAnsi" w:hAnsiTheme="majorHAnsi" w:cstheme="majorHAnsi"/>
         </w:rPr>
-        <w:t>is being generated</w:t>
+        <w:t>CPS(</w:t>
       </w:r>
       <w:proofErr w:type="gramEnd"/>
       <w:r>
         <w:rPr>
           <w:rFonts w:asciiTheme="majorHAnsi" w:hAnsiTheme="majorHAnsi" w:cstheme="majorHAnsi"/>
         </w:rPr>
-        <w:t xml:space="preserve"> after the successful collection of all </w:t>
-      </w:r>
-      <w:r>
-        <w:rPr>
-          <w:rFonts w:asciiTheme="majorHAnsi" w:hAnsiTheme="majorHAnsi" w:cstheme="majorHAnsi"/>
-        </w:rPr>
-        <w:t>DNS</w:t>
-      </w:r>
-      <w:r>
-        <w:rPr>
-          <w:rFonts w:asciiTheme="majorHAnsi" w:hAnsiTheme="majorHAnsi" w:cstheme="majorHAnsi"/>
-        </w:rPr>
-        <w:t xml:space="preserve"> baselines and traffic stats for all registered DefensePro and policies. It includes all the traffic raw data and </w:t>
-      </w:r>
-      <w:proofErr w:type="gramStart"/>
-      <w:r>
-        <w:rPr>
-          <w:rFonts w:asciiTheme="majorHAnsi" w:hAnsiTheme="majorHAnsi" w:cstheme="majorHAnsi"/>
-        </w:rPr>
-        <w:t>is used</w:t>
-      </w:r>
-      <w:proofErr w:type="gramEnd"/>
-      <w:r>
-        <w:rPr>
-          <w:rFonts w:asciiTheme="majorHAnsi" w:hAnsiTheme="majorHAnsi" w:cstheme="majorHAnsi"/>
-        </w:rPr>
-        <w:t xml:space="preserve"> for the data parsing at the later stage. The data collection may take long time (~3 hours) and can generate large file of data ~300MB or more, depending on how </w:t>
-      </w:r>
-      <w:r>
-        <w:rPr>
-          <w:rFonts w:asciiTheme="majorHAnsi" w:hAnsiTheme="majorHAnsi" w:cstheme="majorHAnsi"/>
-        </w:rPr>
-        <w:t>large</w:t>
-      </w:r>
-      <w:r>
-        <w:rPr>
-          <w:rFonts w:asciiTheme="majorHAnsi" w:hAnsiTheme="majorHAnsi" w:cstheme="majorHAnsi"/>
-        </w:rPr>
-        <w:t xml:space="preserve"> is the</w:t>
-      </w:r>
-      <w:r>
-        <w:rPr>
-          <w:rFonts w:asciiTheme="majorHAnsi" w:hAnsiTheme="majorHAnsi" w:cstheme="majorHAnsi"/>
-        </w:rPr>
-        <w:t xml:space="preserve"> scale of the</w:t>
-      </w:r>
-      <w:r>
-        <w:rPr>
-          <w:rFonts w:asciiTheme="majorHAnsi" w:hAnsiTheme="majorHAnsi" w:cstheme="majorHAnsi"/>
-        </w:rPr>
-        <w:t xml:space="preserve"> environment, how many DefensePro are registered to Vision and historical data collection setting ( </w:t>
-      </w:r>
-      <w:r>
-        <w:rPr>
-          <w:rFonts w:asciiTheme="majorHAnsi" w:eastAsia="Times New Roman" w:hAnsiTheme="majorHAnsi" w:cstheme="majorHAnsi"/>
-          <w:color w:val="4FC1FF"/>
-          <w:sz w:val="21"/>
-          <w:szCs w:val="21"/>
-        </w:rPr>
-        <w:t>DURATION</w:t>
-      </w:r>
-      <w:r>
-        <w:rPr>
-          <w:rFonts w:asciiTheme="majorHAnsi" w:eastAsia="Times New Roman" w:hAnsiTheme="majorHAnsi" w:cstheme="majorHAnsi"/>
-          <w:color w:val="D4D4D4"/>
-          <w:sz w:val="21"/>
-          <w:szCs w:val="21"/>
-        </w:rPr>
-        <w:t xml:space="preserve"> </w:t>
-      </w:r>
-      <w:r>
-        <w:rPr>
-          <w:rFonts w:asciiTheme="majorHAnsi" w:hAnsiTheme="majorHAnsi" w:cstheme="majorHAnsi"/>
-        </w:rPr>
-        <w:t>in days</w:t>
-      </w:r>
-      <w:r>
-        <w:rPr>
-          <w:rFonts w:asciiTheme="majorHAnsi" w:hAnsiTheme="majorHAnsi" w:cstheme="majorHAnsi"/>
-        </w:rPr>
-        <w:t xml:space="preserve"> under the</w:t>
-      </w:r>
-      <w:r>
-        <w:rPr>
-          <w:rFonts w:asciiTheme="majorHAnsi" w:hAnsiTheme="majorHAnsi" w:cstheme="majorHAnsi"/>
-        </w:rPr>
-        <w:t xml:space="preserve"> config.py file).</w:t>
-      </w:r>
-    </w:p>
-    <w:p>
-      <w:pPr>
-        <w:rPr>
-          <w:rFonts w:asciiTheme="majorHAnsi" w:hAnsiTheme="majorHAnsi" w:cstheme="majorHAnsi"/>
-        </w:rPr>
-      </w:pPr>
-    </w:p>
-    <w:p>
-      <w:pPr>
-        <w:pStyle w:val="Heading4"/>
-        <w:rPr>
-          <w:rFonts w:cstheme="majorHAnsi"/>
-        </w:rPr>
-      </w:pPr>
-      <w:r>
-        <w:rPr>
-          <w:rFonts w:cstheme="majorHAnsi"/>
-        </w:rPr>
-        <w:t>.\Raw Data\</w:t>
-      </w:r>
-      <w:proofErr w:type="spellStart"/>
-      <w:r>
-        <w:rPr>
-          <w:rFonts w:cstheme="majorHAnsi"/>
-        </w:rPr>
-        <w:t>full_net_dic.json</w:t>
-      </w:r>
-      <w:proofErr w:type="spellEnd"/>
-    </w:p>
-    <w:p>
-      <w:pPr>
-        <w:rPr>
-          <w:rFonts w:asciiTheme="majorHAnsi" w:hAnsiTheme="majorHAnsi" w:cstheme="majorHAnsi"/>
-        </w:rPr>
-      </w:pPr>
-    </w:p>
-    <w:p>
-      <w:pPr>
-        <w:ind w:left="720"/>
-        <w:rPr>
-          <w:rFonts w:asciiTheme="majorHAnsi" w:hAnsiTheme="majorHAnsi" w:cstheme="majorHAnsi"/>
-        </w:rPr>
-      </w:pPr>
-      <w:r>
-        <w:rPr>
-          <w:rFonts w:asciiTheme="majorHAnsi" w:hAnsiTheme="majorHAnsi" w:cstheme="majorHAnsi"/>
-        </w:rPr>
-        <w:t xml:space="preserve">This file is being generated once the data collection is complete and it includes all the network </w:t>
-      </w:r>
-      <w:proofErr w:type="gramStart"/>
-      <w:r>
-        <w:rPr>
-          <w:rFonts w:asciiTheme="majorHAnsi" w:hAnsiTheme="majorHAnsi" w:cstheme="majorHAnsi"/>
-        </w:rPr>
-        <w:t>classes</w:t>
-      </w:r>
-      <w:proofErr w:type="gramEnd"/>
-      <w:r>
-        <w:rPr>
-          <w:rFonts w:asciiTheme="majorHAnsi" w:hAnsiTheme="majorHAnsi" w:cstheme="majorHAnsi"/>
-        </w:rPr>
-        <w:t xml:space="preserve"> profiles configuration data.</w:t>
-      </w:r>
-    </w:p>
-    <w:p>
-      <w:pPr>
-        <w:ind w:left="720"/>
-        <w:rPr>
-          <w:rFonts w:asciiTheme="majorHAnsi" w:hAnsiTheme="majorHAnsi" w:cstheme="majorHAnsi"/>
-        </w:rPr>
-      </w:pPr>
-    </w:p>
-    <w:p>
-      <w:pPr>
-        <w:pStyle w:val="Heading4"/>
-        <w:rPr>
-          <w:rFonts w:cstheme="majorHAnsi"/>
-        </w:rPr>
-      </w:pPr>
-      <w:proofErr w:type="spellStart"/>
-      <w:r>
-        <w:rPr>
-          <w:rFonts w:cstheme="majorHAnsi"/>
-        </w:rPr>
-        <w:t>full_pol_dic.json</w:t>
-      </w:r>
-      <w:proofErr w:type="spellEnd"/>
-    </w:p>
-    <w:p>
-      <w:pPr>
-        <w:rPr>
-          <w:rFonts w:asciiTheme="majorHAnsi" w:hAnsiTheme="majorHAnsi" w:cstheme="majorHAnsi"/>
-        </w:rPr>
-      </w:pPr>
-    </w:p>
-    <w:p>
-      <w:pPr>
-        <w:ind w:left="720"/>
-        <w:rPr>
-          <w:rFonts w:asciiTheme="majorHAnsi" w:hAnsiTheme="majorHAnsi" w:cstheme="majorHAnsi"/>
-        </w:rPr>
-      </w:pPr>
-      <w:r>
-        <w:rPr>
-          <w:rFonts w:asciiTheme="majorHAnsi" w:hAnsiTheme="majorHAnsi" w:cstheme="majorHAnsi"/>
-        </w:rPr>
-        <w:t>“</w:t>
-      </w:r>
-      <w:proofErr w:type="spellStart"/>
-      <w:r>
-        <w:rPr>
-          <w:rFonts w:asciiTheme="majorHAnsi" w:hAnsiTheme="majorHAnsi" w:cstheme="majorHAnsi"/>
-        </w:rPr>
-        <w:t>full_pol_dic.json</w:t>
-      </w:r>
-      <w:proofErr w:type="spellEnd"/>
-      <w:r>
-        <w:rPr>
-          <w:rFonts w:asciiTheme="majorHAnsi" w:hAnsiTheme="majorHAnsi" w:cstheme="majorHAnsi"/>
-        </w:rPr>
-        <w:t xml:space="preserve">” is generated once the data collection is complete, it stores all the information for all the policies for all the registered </w:t>
-      </w:r>
-      <w:proofErr w:type="spellStart"/>
-      <w:proofErr w:type="gramStart"/>
-      <w:r>
-        <w:rPr>
-          <w:rFonts w:asciiTheme="majorHAnsi" w:hAnsiTheme="majorHAnsi" w:cstheme="majorHAnsi"/>
-        </w:rPr>
-        <w:t>DefensePro’s</w:t>
-      </w:r>
-      <w:proofErr w:type="spellEnd"/>
-      <w:proofErr w:type="gramEnd"/>
-      <w:r>
-        <w:rPr>
-          <w:rFonts w:asciiTheme="majorHAnsi" w:hAnsiTheme="majorHAnsi" w:cstheme="majorHAnsi"/>
-        </w:rPr>
-        <w:t xml:space="preserve"> in the </w:t>
-      </w:r>
-      <w:proofErr w:type="spellStart"/>
-      <w:r>
-        <w:rPr>
-          <w:rFonts w:asciiTheme="majorHAnsi" w:hAnsiTheme="majorHAnsi" w:cstheme="majorHAnsi"/>
-        </w:rPr>
-        <w:t>APSolute</w:t>
-      </w:r>
-      <w:proofErr w:type="spellEnd"/>
-      <w:r>
-        <w:rPr>
-          <w:rFonts w:asciiTheme="majorHAnsi" w:hAnsiTheme="majorHAnsi" w:cstheme="majorHAnsi"/>
-        </w:rPr>
-        <w:t xml:space="preserve"> Vision and is used for the further data parsing.</w:t>
-      </w:r>
-    </w:p>
-    <w:p>
-      <w:pPr>
-        <w:rPr>
-          <w:rFonts w:asciiTheme="majorHAnsi" w:hAnsiTheme="majorHAnsi" w:cstheme="majorHAnsi"/>
-        </w:rPr>
-      </w:pPr>
-    </w:p>
-    <w:p>
-      <w:pPr>
-        <w:rPr>
-          <w:rFonts w:asciiTheme="majorHAnsi" w:hAnsiTheme="majorHAnsi" w:cstheme="majorHAnsi"/>
-        </w:rPr>
-      </w:pPr>
-    </w:p>
-    <w:p>
-      <w:pPr>
-        <w:rPr>
-          <w:rFonts w:asciiTheme="majorHAnsi" w:hAnsiTheme="majorHAnsi" w:cstheme="majorHAnsi"/>
-        </w:rPr>
-      </w:pPr>
-      <w:r>
-        <w:rPr>
-          <w:rFonts w:asciiTheme="majorHAnsi" w:hAnsiTheme="majorHAnsi" w:cstheme="majorHAnsi"/>
-        </w:rPr>
-        <w:t xml:space="preserve">Following files are required </w:t>
-      </w:r>
-      <w:r>
-        <w:rPr>
-          <w:rFonts w:asciiTheme="majorHAnsi" w:hAnsiTheme="majorHAnsi" w:cstheme="majorHAnsi"/>
-        </w:rPr>
-        <w:t>in order to construct the API calls to Vision to collect all the CPS/PPS/BPS/CEC traffic statistics</w:t>
-      </w:r>
-    </w:p>
-    <w:p>
-      <w:pPr>
-        <w:pStyle w:val="Heading4"/>
-        <w:rPr>
-          <w:rFonts w:cstheme="majorHAnsi"/>
-        </w:rPr>
-      </w:pPr>
-      <w:proofErr w:type="spellStart"/>
-      <w:r>
-        <w:rPr>
-          <w:rFonts w:cstheme="majorHAnsi"/>
-        </w:rPr>
-        <w:t>TrafficRequest.json</w:t>
-      </w:r>
-      <w:proofErr w:type="spellEnd"/>
-    </w:p>
-    <w:p>
-      <w:pPr>
-        <w:rPr>
-          <w:rFonts w:asciiTheme="majorHAnsi" w:hAnsiTheme="majorHAnsi" w:cstheme="majorHAnsi"/>
-        </w:rPr>
-      </w:pPr>
-    </w:p>
-    <w:p>
-      <w:pPr>
-        <w:ind w:left="720"/>
-        <w:rPr>
-          <w:rFonts w:asciiTheme="majorHAnsi" w:hAnsiTheme="majorHAnsi" w:cstheme="majorHAnsi"/>
-        </w:rPr>
-      </w:pPr>
-      <w:r>
-        <w:rPr>
-          <w:rFonts w:asciiTheme="majorHAnsi" w:hAnsiTheme="majorHAnsi" w:cstheme="majorHAnsi"/>
-        </w:rPr>
-        <w:t>This file is required in order to construct an API call to Vision to collect BPS</w:t>
-      </w:r>
-      <w:r>
-        <w:rPr>
-          <w:rFonts w:asciiTheme="majorHAnsi" w:hAnsiTheme="majorHAnsi" w:cstheme="majorHAnsi"/>
-        </w:rPr>
-        <w:t xml:space="preserve"> </w:t>
-      </w:r>
-      <w:r>
-        <w:rPr>
-          <w:rFonts w:asciiTheme="majorHAnsi" w:hAnsiTheme="majorHAnsi" w:cstheme="majorHAnsi"/>
-        </w:rPr>
-        <w:t>(Bits Per Second)</w:t>
-      </w:r>
-      <w:r>
-        <w:rPr>
-          <w:rFonts w:asciiTheme="majorHAnsi" w:hAnsiTheme="majorHAnsi" w:cstheme="majorHAnsi"/>
-        </w:rPr>
-        <w:t xml:space="preserve"> and </w:t>
-      </w:r>
-      <w:proofErr w:type="gramStart"/>
-      <w:r>
-        <w:rPr>
-          <w:rFonts w:asciiTheme="majorHAnsi" w:hAnsiTheme="majorHAnsi" w:cstheme="majorHAnsi"/>
-        </w:rPr>
-        <w:t>PPS(</w:t>
-      </w:r>
-      <w:proofErr w:type="gramEnd"/>
-      <w:r>
-        <w:rPr>
-          <w:rFonts w:asciiTheme="majorHAnsi" w:hAnsiTheme="majorHAnsi" w:cstheme="majorHAnsi"/>
-        </w:rPr>
-        <w:t>Packets Per Second)</w:t>
-      </w:r>
-      <w:r>
-        <w:rPr>
-          <w:rFonts w:asciiTheme="majorHAnsi" w:hAnsiTheme="majorHAnsi" w:cstheme="majorHAnsi"/>
-        </w:rPr>
-        <w:t xml:space="preserve"> data.</w:t>
-      </w:r>
-    </w:p>
-    <w:p>
-      <w:pPr>
-        <w:pStyle w:val="Heading4"/>
-        <w:rPr>
-          <w:rFonts w:cstheme="majorHAnsi"/>
-        </w:rPr>
-      </w:pPr>
-      <w:proofErr w:type="spellStart"/>
-      <w:r>
-        <w:rPr>
-          <w:rFonts w:cstheme="majorHAnsi"/>
-        </w:rPr>
-        <w:t>TrafficRequestCEC.json</w:t>
-      </w:r>
-      <w:proofErr w:type="spellEnd"/>
-    </w:p>
-    <w:p>
-      <w:pPr>
-        <w:rPr>
-          <w:rFonts w:asciiTheme="majorHAnsi" w:hAnsiTheme="majorHAnsi" w:cstheme="majorHAnsi"/>
-        </w:rPr>
-      </w:pPr>
-    </w:p>
-    <w:p>
-      <w:pPr>
-        <w:ind w:left="720"/>
-        <w:rPr>
-          <w:rFonts w:asciiTheme="majorHAnsi" w:hAnsiTheme="majorHAnsi" w:cstheme="majorHAnsi"/>
-        </w:rPr>
-      </w:pPr>
-      <w:r>
-        <w:rPr>
-          <w:rFonts w:asciiTheme="majorHAnsi" w:hAnsiTheme="majorHAnsi" w:cstheme="majorHAnsi"/>
-        </w:rPr>
-        <w:t xml:space="preserve">This file is required in order to construct an API call to Vision to collect </w:t>
-      </w:r>
-      <w:proofErr w:type="gramStart"/>
-      <w:r>
-        <w:rPr>
-          <w:rFonts w:asciiTheme="majorHAnsi" w:hAnsiTheme="majorHAnsi" w:cstheme="majorHAnsi"/>
-        </w:rPr>
-        <w:t>CEC(</w:t>
-      </w:r>
-      <w:proofErr w:type="gramEnd"/>
-      <w:r>
-        <w:rPr>
-          <w:rFonts w:asciiTheme="majorHAnsi" w:hAnsiTheme="majorHAnsi" w:cstheme="majorHAnsi"/>
-        </w:rPr>
-        <w:t>Concurrent Established Connections) data.</w:t>
-      </w:r>
-    </w:p>
-    <w:p>
-      <w:pPr>
-        <w:rPr>
-          <w:rFonts w:asciiTheme="majorHAnsi" w:hAnsiTheme="majorHAnsi" w:cstheme="majorHAnsi"/>
-        </w:rPr>
-      </w:pPr>
-    </w:p>
-    <w:p>
-      <w:pPr>
-        <w:pStyle w:val="Heading4"/>
-        <w:rPr>
-          <w:rFonts w:cstheme="majorHAnsi"/>
-        </w:rPr>
-      </w:pPr>
-      <w:proofErr w:type="spellStart"/>
-      <w:r>
-        <w:rPr>
-          <w:rFonts w:cstheme="majorHAnsi"/>
-        </w:rPr>
-        <w:t>TrafficRequestCPS.json</w:t>
-      </w:r>
-      <w:proofErr w:type="spellEnd"/>
-    </w:p>
-    <w:p>
-      <w:pPr>
-        <w:rPr>
-          <w:rFonts w:asciiTheme="majorHAnsi" w:hAnsiTheme="majorHAnsi" w:cstheme="majorHAnsi"/>
-        </w:rPr>
-      </w:pPr>
-    </w:p>
-    <w:p>
-      <w:pPr>
-        <w:ind w:left="720"/>
-        <w:rPr>
-          <w:rFonts w:asciiTheme="majorHAnsi" w:hAnsiTheme="majorHAnsi" w:cstheme="majorHAnsi"/>
-        </w:rPr>
-      </w:pPr>
-      <w:r>
-        <w:rPr>
-          <w:rFonts w:asciiTheme="majorHAnsi" w:hAnsiTheme="majorHAnsi" w:cstheme="majorHAnsi"/>
-        </w:rPr>
-        <w:t xml:space="preserve">This file is required in order to construct an API call to Vision to collect </w:t>
-      </w:r>
-      <w:proofErr w:type="gramStart"/>
-      <w:r>
-        <w:rPr>
-          <w:rFonts w:asciiTheme="majorHAnsi" w:hAnsiTheme="majorHAnsi" w:cstheme="majorHAnsi"/>
-        </w:rPr>
-        <w:t>CPS(</w:t>
-      </w:r>
-      <w:proofErr w:type="gramEnd"/>
-      <w:r>
-        <w:rPr>
-          <w:rFonts w:asciiTheme="majorHAnsi" w:hAnsiTheme="majorHAnsi" w:cstheme="majorHAnsi"/>
-        </w:rPr>
         <w:t>Connections Per Second) data.</w:t>
       </w:r>
     </w:p>
@@ -6948,21 +6933,7 @@
         <w:rPr>
           <w:rFonts w:asciiTheme="majorHAnsi" w:hAnsiTheme="majorHAnsi" w:cstheme="majorHAnsi"/>
         </w:rPr>
-        <w:t xml:space="preserve">The files below </w:t>
-      </w:r>
-      <w:proofErr w:type="gramStart"/>
-      <w:r>
-        <w:rPr>
-          <w:rFonts w:asciiTheme="majorHAnsi" w:hAnsiTheme="majorHAnsi" w:cstheme="majorHAnsi"/>
-        </w:rPr>
-        <w:t>are being generated</w:t>
-      </w:r>
-      <w:proofErr w:type="gramEnd"/>
-      <w:r>
-        <w:rPr>
-          <w:rFonts w:asciiTheme="majorHAnsi" w:hAnsiTheme="majorHAnsi" w:cstheme="majorHAnsi"/>
-        </w:rPr>
-        <w:t xml:space="preserve"> once the traffic statistics data collection is complete. They include raw </w:t>
+        <w:t xml:space="preserve">The files below are being generated once the traffic statistics data collection is complete. They include raw </w:t>
       </w:r>
       <w:proofErr w:type="spellStart"/>
       <w:r>
@@ -9501,7 +9472,7 @@
 </file>
 
 <file path=customXml/itemProps1.xml><?xml version="1.0" encoding="utf-8"?>
-<ds:datastoreItem xmlns:ds="http://schemas.openxmlformats.org/officeDocument/2006/customXml" ds:itemID="{53BC5682-AC26-4811-B5D7-E67ED1AC05DE}">
+<ds:datastoreItem xmlns:ds="http://schemas.openxmlformats.org/officeDocument/2006/customXml" ds:itemID="{F65A3D4B-FFE7-41C3-A624-DB06E67BCD28}">
   <ds:schemaRefs>
     <ds:schemaRef ds:uri="http://schemas.openxmlformats.org/officeDocument/2006/bibliography"/>
   </ds:schemaRefs>

</xml_diff>

<commit_message>
V2.1 -	Added check if BDOS stats are None or Empty
</commit_message>
<xml_diff>
--- a/readme.docx
+++ b/readme.docx
@@ -2427,12 +2427,31 @@
     <w:p>
       <w:pPr>
         <w:pStyle w:val="ListParagraph"/>
+        <w:numPr>
+          <w:ilvl w:val="0"/>
+          <w:numId w:val="3"/>
+        </w:numPr>
+        <w:spacing w:line="256" w:lineRule="auto"/>
         <w:rPr>
           <w:rFonts w:asciiTheme="majorHAnsi" w:hAnsiTheme="majorHAnsi" w:cstheme="majorHAnsi"/>
         </w:rPr>
       </w:pPr>
       <w:bookmarkStart w:id="1" w:name="_GoBack"/>
-      <w:bookmarkEnd w:id="1"/>
+      <w:r>
+        <w:rPr>
+          <w:rFonts w:asciiTheme="majorHAnsi" w:hAnsiTheme="majorHAnsi" w:cstheme="majorHAnsi"/>
+        </w:rPr>
+        <w:t>Added check if BDOS stats are None or Empty</w:t>
+      </w:r>
+    </w:p>
+    <w:bookmarkEnd w:id="1"/>
+    <w:p>
+      <w:pPr>
+        <w:pStyle w:val="ListParagraph"/>
+        <w:rPr>
+          <w:rFonts w:asciiTheme="majorHAnsi" w:hAnsiTheme="majorHAnsi" w:cstheme="majorHAnsi"/>
+        </w:rPr>
+      </w:pPr>
     </w:p>
     <w:p>
       <w:pPr>
@@ -3085,6 +3104,7 @@
         <w:rPr>
           <w:rFonts w:asciiTheme="majorHAnsi" w:hAnsiTheme="majorHAnsi" w:cstheme="majorHAnsi"/>
         </w:rPr>
+        <w:lastRenderedPageBreak/>
         <w:t>BPS = Traffic utilization in Mbps per policy per DefensePro</w:t>
       </w:r>
     </w:p>
@@ -3098,7 +3118,6 @@
         <w:rPr>
           <w:rFonts w:asciiTheme="majorHAnsi" w:hAnsiTheme="majorHAnsi" w:cstheme="majorHAnsi"/>
         </w:rPr>
-        <w:lastRenderedPageBreak/>
         <w:t>BDOS protected protocols and Normal base</w:t>
       </w:r>
       <w:r>
@@ -3658,6 +3677,7 @@
         <w:rPr>
           <w:rFonts w:asciiTheme="majorHAnsi" w:hAnsiTheme="majorHAnsi" w:cstheme="majorHAnsi"/>
         </w:rPr>
+        <w:lastRenderedPageBreak/>
         <w:t>4. Create empty folders “log”, “Raw Data”, “Reports”</w:t>
       </w:r>
     </w:p>
@@ -3671,7 +3691,6 @@
         <w:rPr>
           <w:rFonts w:asciiTheme="majorHAnsi" w:hAnsiTheme="majorHAnsi" w:cstheme="majorHAnsi"/>
         </w:rPr>
-        <w:lastRenderedPageBreak/>
         <w:t>5</w:t>
       </w:r>
       <w:r>
@@ -4410,6 +4429,7 @@
           <w:sz w:val="21"/>
           <w:szCs w:val="21"/>
         </w:rPr>
+        <w:lastRenderedPageBreak/>
         <w:t>LOG_FILE_PATH</w:t>
       </w:r>
       <w:r>
@@ -4487,7 +4507,6 @@
           <w:sz w:val="21"/>
           <w:szCs w:val="21"/>
         </w:rPr>
-        <w:lastRenderedPageBreak/>
         <w:t>LOG_ROTATION_SIZE</w:t>
       </w:r>
       <w:r>
@@ -8447,15 +8466,6 @@
   </w:num>
   <w:num w:numId="12">
     <w:abstractNumId w:val="5"/>
-    <w:lvlOverride w:ilvl="0"/>
-    <w:lvlOverride w:ilvl="1"/>
-    <w:lvlOverride w:ilvl="2"/>
-    <w:lvlOverride w:ilvl="3"/>
-    <w:lvlOverride w:ilvl="4"/>
-    <w:lvlOverride w:ilvl="5"/>
-    <w:lvlOverride w:ilvl="6"/>
-    <w:lvlOverride w:ilvl="7"/>
-    <w:lvlOverride w:ilvl="8"/>
   </w:num>
 </w:numbering>
 </file>
@@ -9520,7 +9530,7 @@
 </file>
 
 <file path=customXml/itemProps1.xml><?xml version="1.0" encoding="utf-8"?>
-<ds:datastoreItem xmlns:ds="http://schemas.openxmlformats.org/officeDocument/2006/customXml" ds:itemID="{EF52FDEC-DC09-4A6D-B057-102886298AE9}">
+<ds:datastoreItem xmlns:ds="http://schemas.openxmlformats.org/officeDocument/2006/customXml" ds:itemID="{AA10CF87-FF59-4BD0-A2EE-C324C6BF2AF2}">
   <ds:schemaRefs>
     <ds:schemaRef ds:uri="http://schemas.openxmlformats.org/officeDocument/2006/bibliography"/>
   </ds:schemaRefs>

</xml_diff>